<commit_message>
puse un anexo mas que es para screenshots.. Falta conclusion
</commit_message>
<xml_diff>
--- a/documentacion/Informe.docx
+++ b/documentacion/Informe.docx
@@ -1,6 +1,6 @@
 
 <file path=word/document.xml><?xml version="1.0" encoding="utf-8"?>
-<w:document xmlns:ve="http://schemas.openxmlformats.org/markup-compatibility/2006" xmlns:o="urn:schemas-microsoft-com:office:office" xmlns:r="http://schemas.openxmlformats.org/officeDocument/2006/relationships" xmlns:m="http://schemas.openxmlformats.org/officeDocument/2006/math" xmlns:v="urn:schemas-microsoft-com:vml" xmlns:wp="http://schemas.openxmlformats.org/drawingml/2006/wordprocessingDrawing" xmlns:w10="urn:schemas-microsoft-com:office:word" xmlns:w="http://schemas.openxmlformats.org/wordprocessingml/2006/main" xmlns:wne="http://schemas.microsoft.com/office/word/2006/wordml">
+<w:document xmlns:wpc="http://schemas.microsoft.com/office/word/2010/wordprocessingCanvas" xmlns:mc="http://schemas.openxmlformats.org/markup-compatibility/2006" xmlns:o="urn:schemas-microsoft-com:office:office" xmlns:r="http://schemas.openxmlformats.org/officeDocument/2006/relationships" xmlns:m="http://schemas.openxmlformats.org/officeDocument/2006/math" xmlns:v="urn:schemas-microsoft-com:vml" xmlns:wp14="http://schemas.microsoft.com/office/word/2010/wordprocessingDrawing" xmlns:wp="http://schemas.openxmlformats.org/drawingml/2006/wordprocessingDrawing" xmlns:w10="urn:schemas-microsoft-com:office:word" xmlns:w="http://schemas.openxmlformats.org/wordprocessingml/2006/main" xmlns:w14="http://schemas.microsoft.com/office/word/2010/wordml" xmlns:w15="http://schemas.microsoft.com/office/word/2012/wordml" xmlns:wpg="http://schemas.microsoft.com/office/word/2010/wordprocessingGroup" xmlns:wpi="http://schemas.microsoft.com/office/word/2010/wordprocessingInk" xmlns:wne="http://schemas.microsoft.com/office/word/2006/wordml" xmlns:wps="http://schemas.microsoft.com/office/word/2010/wordprocessingShape" mc:Ignorable="w14 w15 wp14">
   <w:body>
     <w:p>
       <w:pPr>
@@ -16,7 +16,7 @@
           <w:noProof/>
           <w:sz w:val="40"/>
           <w:szCs w:val="40"/>
-          <w:lang w:eastAsia="es-AR"/>
+          <w:lang w:val="es-ES" w:eastAsia="es-ES"/>
         </w:rPr>
         <w:drawing>
           <wp:anchor distT="0" distB="0" distL="114300" distR="114300" simplePos="0" relativeHeight="251659264" behindDoc="0" locked="0" layoutInCell="1" allowOverlap="1">
@@ -136,6 +136,15 @@
     </w:p>
     <w:p>
       <w:pPr>
+        <w:rPr>
+          <w:rFonts w:ascii="Tahoma" w:hAnsi="Tahoma" w:cs="Tahoma"/>
+          <w:sz w:val="40"/>
+          <w:szCs w:val="40"/>
+        </w:rPr>
+      </w:pPr>
+    </w:p>
+    <w:p>
+      <w:pPr>
         <w:pStyle w:val="Ttulo3"/>
         <w:jc w:val="center"/>
         <w:rPr>
@@ -168,8 +177,6 @@
           <w:szCs w:val="40"/>
         </w:rPr>
       </w:pPr>
-      <w:bookmarkStart w:id="0" w:name="_GoBack"/>
-      <w:bookmarkEnd w:id="0"/>
     </w:p>
     <w:p>
       <w:pPr>
@@ -354,8 +361,8 @@
         <w:pStyle w:val="Ttulo1"/>
         <w:jc w:val="center"/>
       </w:pPr>
-      <w:bookmarkStart w:id="1" w:name="_Toc372563297"/>
-      <w:bookmarkStart w:id="2" w:name="_Toc372564574"/>
+      <w:bookmarkStart w:id="0" w:name="_Toc372563297"/>
+      <w:bookmarkStart w:id="1" w:name="_Toc372564574"/>
       <w:r>
         <w:lastRenderedPageBreak/>
         <w:t>Í</w:t>
@@ -363,8 +370,8 @@
       <w:r>
         <w:t>ndice</w:t>
       </w:r>
+      <w:bookmarkEnd w:id="0"/>
       <w:bookmarkEnd w:id="1"/>
-      <w:bookmarkEnd w:id="2"/>
     </w:p>
     <w:p>
       <w:pPr>
@@ -758,7 +765,21 @@
             <w:rStyle w:val="Hipervnculo"/>
             <w:noProof/>
           </w:rPr>
-          <w:t>Módulo Login:</w:t>
+          <w:t>Módul</w:t>
+        </w:r>
+        <w:r>
+          <w:rPr>
+            <w:rStyle w:val="Hipervnculo"/>
+            <w:noProof/>
+          </w:rPr>
+          <w:t>o</w:t>
+        </w:r>
+        <w:r>
+          <w:rPr>
+            <w:rStyle w:val="Hipervnculo"/>
+            <w:noProof/>
+          </w:rPr>
+          <w:t xml:space="preserve"> Login:</w:t>
         </w:r>
         <w:r>
           <w:rPr>
@@ -2167,9 +2188,9 @@
         </w:rPr>
         <w:fldChar w:fldCharType="end"/>
       </w:r>
-      <w:bookmarkStart w:id="3" w:name="_Toc372449608"/>
-      <w:bookmarkStart w:id="4" w:name="_Toc372563298"/>
-      <w:bookmarkStart w:id="5" w:name="_Toc372564575"/>
+      <w:bookmarkStart w:id="2" w:name="_Toc372449608"/>
+      <w:bookmarkStart w:id="3" w:name="_Toc372563298"/>
+      <w:bookmarkStart w:id="4" w:name="_Toc372564575"/>
     </w:p>
     <w:p>
       <w:pPr>
@@ -2209,9 +2230,9 @@
       <w:r>
         <w:t>Introducción</w:t>
       </w:r>
+      <w:bookmarkEnd w:id="2"/>
       <w:bookmarkEnd w:id="3"/>
       <w:bookmarkEnd w:id="4"/>
-      <w:bookmarkEnd w:id="5"/>
     </w:p>
     <w:p>
       <w:pPr>
@@ -2411,9 +2432,9 @@
         <w:pStyle w:val="Ttulo1"/>
         <w:jc w:val="center"/>
       </w:pPr>
-      <w:bookmarkStart w:id="6" w:name="_Toc372449609"/>
-      <w:bookmarkStart w:id="7" w:name="_Toc372563299"/>
-      <w:bookmarkStart w:id="8" w:name="_Toc372564576"/>
+      <w:bookmarkStart w:id="5" w:name="_Toc372449609"/>
+      <w:bookmarkStart w:id="6" w:name="_Toc372563299"/>
+      <w:bookmarkStart w:id="7" w:name="_Toc372564576"/>
       <w:r>
         <w:lastRenderedPageBreak/>
         <w:t>Alc</w:t>
@@ -2424,9 +2445,9 @@
       <w:r>
         <w:t>nces y limites</w:t>
       </w:r>
+      <w:bookmarkEnd w:id="5"/>
       <w:bookmarkEnd w:id="6"/>
       <w:bookmarkEnd w:id="7"/>
-      <w:bookmarkEnd w:id="8"/>
     </w:p>
     <w:p>
       <w:pPr>
@@ -2633,9 +2654,9 @@
         <w:pStyle w:val="Ttulo1"/>
         <w:jc w:val="center"/>
       </w:pPr>
-      <w:bookmarkStart w:id="9" w:name="_Toc372449610"/>
-      <w:bookmarkStart w:id="10" w:name="_Toc372563300"/>
-      <w:bookmarkStart w:id="11" w:name="_Toc372564577"/>
+      <w:bookmarkStart w:id="8" w:name="_Toc372449610"/>
+      <w:bookmarkStart w:id="9" w:name="_Toc372563300"/>
+      <w:bookmarkStart w:id="10" w:name="_Toc372564577"/>
       <w:r>
         <w:lastRenderedPageBreak/>
         <w:t>Ámbito</w:t>
@@ -2643,9 +2664,9 @@
       <w:r>
         <w:t xml:space="preserve"> de la aplicación:</w:t>
       </w:r>
+      <w:bookmarkEnd w:id="8"/>
       <w:bookmarkEnd w:id="9"/>
       <w:bookmarkEnd w:id="10"/>
-      <w:bookmarkEnd w:id="11"/>
     </w:p>
     <w:p>
       <w:pPr>
@@ -2767,24 +2788,24 @@
         <w:pStyle w:val="Ttulo1"/>
         <w:jc w:val="center"/>
       </w:pPr>
-      <w:bookmarkStart w:id="12" w:name="_Toc372449611"/>
-      <w:bookmarkStart w:id="13" w:name="_Toc372563301"/>
-      <w:bookmarkStart w:id="14" w:name="_Toc372564578"/>
+      <w:bookmarkStart w:id="11" w:name="_Toc372449611"/>
+      <w:bookmarkStart w:id="12" w:name="_Toc372563301"/>
+      <w:bookmarkStart w:id="13" w:name="_Toc372564578"/>
       <w:r>
         <w:lastRenderedPageBreak/>
         <w:t>Funcionamiento</w:t>
       </w:r>
+      <w:bookmarkEnd w:id="11"/>
       <w:bookmarkEnd w:id="12"/>
       <w:bookmarkEnd w:id="13"/>
-      <w:bookmarkEnd w:id="14"/>
     </w:p>
     <w:p>
       <w:pPr>
         <w:pStyle w:val="Ttulo2"/>
       </w:pPr>
-      <w:bookmarkStart w:id="15" w:name="_Toc372449612"/>
-      <w:bookmarkStart w:id="16" w:name="_Toc372563302"/>
-      <w:bookmarkStart w:id="17" w:name="_Toc372564579"/>
+      <w:bookmarkStart w:id="14" w:name="_Toc372449612"/>
+      <w:bookmarkStart w:id="15" w:name="_Toc372563302"/>
+      <w:bookmarkStart w:id="16" w:name="_Toc372564579"/>
       <w:r>
         <w:t>Módulo</w:t>
       </w:r>
@@ -2802,9 +2823,9 @@
       <w:r>
         <w:t>:</w:t>
       </w:r>
+      <w:bookmarkEnd w:id="14"/>
       <w:bookmarkEnd w:id="15"/>
       <w:bookmarkEnd w:id="16"/>
-      <w:bookmarkEnd w:id="17"/>
       <w:r>
         <w:t xml:space="preserve"> </w:t>
       </w:r>
@@ -2820,941 +2841,32 @@
       <w:r>
         <w:rPr>
           <w:rFonts w:ascii="Tahoma" w:hAnsi="Tahoma" w:cs="Tahoma"/>
-          <w:sz w:val="24"/>
-          <w:szCs w:val="24"/>
-        </w:rPr>
-        <w:tab/>
-        <w:t>E</w:t>
-      </w:r>
-      <w:r>
-        <w:rPr>
-          <w:rFonts w:ascii="Tahoma" w:hAnsi="Tahoma" w:cs="Tahoma"/>
-          <w:sz w:val="24"/>
-          <w:szCs w:val="24"/>
-        </w:rPr>
-        <w:t xml:space="preserve">ste modulo permite el ingreso de usuarios a aplicación </w:t>
-      </w:r>
-      <w:r>
-        <w:rPr>
-          <w:rFonts w:ascii="Tahoma" w:hAnsi="Tahoma" w:cs="Tahoma"/>
-          <w:sz w:val="24"/>
-          <w:szCs w:val="24"/>
-        </w:rPr>
-        <w:t>para que pueda comenzar</w:t>
-      </w:r>
-      <w:r>
-        <w:rPr>
-          <w:rFonts w:ascii="Tahoma" w:hAnsi="Tahoma" w:cs="Tahoma"/>
-          <w:sz w:val="24"/>
-          <w:szCs w:val="24"/>
-        </w:rPr>
-        <w:t xml:space="preserve"> administrar sus notas.</w:t>
-      </w:r>
-      <w:r>
-        <w:rPr>
-          <w:rFonts w:ascii="Tahoma" w:hAnsi="Tahoma" w:cs="Tahoma"/>
-          <w:sz w:val="24"/>
-          <w:szCs w:val="24"/>
-        </w:rPr>
-        <w:t xml:space="preserve"> </w:t>
-      </w:r>
-    </w:p>
-    <w:p>
-      <w:pPr>
-        <w:rPr>
-          <w:rFonts w:ascii="Tahoma" w:hAnsi="Tahoma" w:cs="Tahoma"/>
-          <w:sz w:val="24"/>
-          <w:szCs w:val="24"/>
-        </w:rPr>
-      </w:pPr>
-      <w:r>
-        <w:rPr>
-          <w:rFonts w:ascii="Tahoma" w:hAnsi="Tahoma" w:cs="Tahoma"/>
-          <w:sz w:val="24"/>
-          <w:szCs w:val="24"/>
-        </w:rPr>
-        <w:t>Los datos que se deben rellenar en este formulario son el usuario y la contraseña. Si es usuario se encuentra en condición (su cuenta se ha activado</w:t>
-      </w:r>
-      <w:r>
-        <w:rPr>
-          <w:rFonts w:ascii="Tahoma" w:hAnsi="Tahoma" w:cs="Tahoma"/>
-          <w:sz w:val="24"/>
-          <w:szCs w:val="24"/>
-        </w:rPr>
-        <w:t xml:space="preserve"> correctamente</w:t>
-      </w:r>
-      <w:r>
-        <w:rPr>
-          <w:rFonts w:ascii="Tahoma" w:hAnsi="Tahoma" w:cs="Tahoma"/>
-          <w:sz w:val="24"/>
-          <w:szCs w:val="24"/>
-        </w:rPr>
-        <w:t>)</w:t>
-      </w:r>
-      <w:r>
-        <w:rPr>
-          <w:rFonts w:ascii="Tahoma" w:hAnsi="Tahoma" w:cs="Tahoma"/>
-          <w:sz w:val="24"/>
-          <w:szCs w:val="24"/>
-        </w:rPr>
-        <w:t>, se le permitirá ingresar a la aplicación.</w:t>
-      </w:r>
-      <w:r>
-        <w:rPr>
-          <w:rFonts w:ascii="Tahoma" w:hAnsi="Tahoma" w:cs="Tahoma"/>
-          <w:sz w:val="24"/>
-          <w:szCs w:val="24"/>
-        </w:rPr>
-        <w:t xml:space="preserve"> </w:t>
-      </w:r>
-    </w:p>
-    <w:p>
-      <w:pPr>
-        <w:rPr>
-          <w:rFonts w:ascii="Tahoma" w:hAnsi="Tahoma" w:cs="Tahoma"/>
-          <w:sz w:val="24"/>
-          <w:szCs w:val="24"/>
-        </w:rPr>
-      </w:pPr>
-      <w:r>
-        <w:rPr>
-          <w:rFonts w:ascii="Tahoma" w:hAnsi="Tahoma" w:cs="Tahoma"/>
-          <w:sz w:val="24"/>
-          <w:szCs w:val="24"/>
-        </w:rPr>
-        <w:t>Este módulo permite el control de un período límite para las claves, pasado este período se solicita al usuario que cambie su clave.</w:t>
-      </w:r>
-    </w:p>
-    <w:p>
-      <w:pPr>
-        <w:pStyle w:val="Ttulo2"/>
-      </w:pPr>
-      <w:bookmarkStart w:id="18" w:name="_Toc372449613"/>
-      <w:bookmarkStart w:id="19" w:name="_Toc372563303"/>
-      <w:bookmarkStart w:id="20" w:name="_Toc372564580"/>
-      <w:r>
-        <w:t>Modulo Registro:</w:t>
-      </w:r>
-      <w:bookmarkEnd w:id="18"/>
-      <w:bookmarkEnd w:id="19"/>
-      <w:bookmarkEnd w:id="20"/>
-    </w:p>
-    <w:p>
-      <w:pPr>
-        <w:rPr>
-          <w:rFonts w:ascii="Tahoma" w:hAnsi="Tahoma" w:cs="Tahoma"/>
-          <w:sz w:val="24"/>
-          <w:szCs w:val="24"/>
-        </w:rPr>
-      </w:pPr>
-      <w:r>
-        <w:rPr>
-          <w:rFonts w:ascii="Tahoma" w:hAnsi="Tahoma" w:cs="Tahoma"/>
-          <w:sz w:val="24"/>
-          <w:szCs w:val="24"/>
-        </w:rPr>
-        <w:tab/>
-        <w:t xml:space="preserve">Este modulo se encuentra disponible para que los usuarios que deseen usar la aplicación puedan crear una cuenta en la misma y de esta forma poder administrar sus notas. (Este registro es obligatorio). </w:t>
-      </w:r>
-    </w:p>
-    <w:p>
-      <w:pPr>
-        <w:rPr>
-          <w:rFonts w:ascii="Tahoma" w:hAnsi="Tahoma" w:cs="Tahoma"/>
-          <w:sz w:val="24"/>
-          <w:szCs w:val="24"/>
-        </w:rPr>
-      </w:pPr>
-      <w:r>
-        <w:rPr>
-          <w:rFonts w:ascii="Tahoma" w:hAnsi="Tahoma" w:cs="Tahoma"/>
-          <w:sz w:val="24"/>
-          <w:szCs w:val="24"/>
-        </w:rPr>
-        <w:t>Para p</w:t>
-      </w:r>
-      <w:r>
-        <w:rPr>
-          <w:rFonts w:ascii="Tahoma" w:hAnsi="Tahoma" w:cs="Tahoma"/>
-          <w:sz w:val="24"/>
-          <w:szCs w:val="24"/>
-        </w:rPr>
-        <w:t>oder registrarse es necesario completar</w:t>
-      </w:r>
-      <w:r>
-        <w:rPr>
-          <w:rFonts w:ascii="Tahoma" w:hAnsi="Tahoma" w:cs="Tahoma"/>
-          <w:sz w:val="24"/>
-          <w:szCs w:val="24"/>
-        </w:rPr>
-        <w:t xml:space="preserve"> un formulario en el cual se pide el nombre, clave y email. Este email es requerido porque se le va a enviar un correo electrónico a esa cuenta para poder activar </w:t>
-      </w:r>
-      <w:r>
-        <w:rPr>
-          <w:rFonts w:ascii="Tahoma" w:hAnsi="Tahoma" w:cs="Tahoma"/>
-          <w:sz w:val="24"/>
-          <w:szCs w:val="24"/>
-        </w:rPr>
-        <w:t>la misma</w:t>
-      </w:r>
-      <w:r>
-        <w:rPr>
-          <w:rFonts w:ascii="Tahoma" w:hAnsi="Tahoma" w:cs="Tahoma"/>
-          <w:sz w:val="24"/>
-          <w:szCs w:val="24"/>
-        </w:rPr>
-        <w:t>.</w:t>
-      </w:r>
-    </w:p>
-    <w:p>
-      <w:pPr>
-        <w:rPr>
-          <w:rFonts w:ascii="Tahoma" w:hAnsi="Tahoma" w:cs="Tahoma"/>
-          <w:sz w:val="24"/>
-          <w:szCs w:val="24"/>
-        </w:rPr>
-      </w:pPr>
-      <w:r>
-        <w:rPr>
-          <w:rFonts w:ascii="Tahoma" w:hAnsi="Tahoma" w:cs="Tahoma"/>
-          <w:sz w:val="24"/>
-          <w:szCs w:val="24"/>
-        </w:rPr>
-        <w:t>Este correo tiene una validez de 24 hs, de f</w:t>
-      </w:r>
-      <w:r>
-        <w:rPr>
-          <w:rFonts w:ascii="Tahoma" w:hAnsi="Tahoma" w:cs="Tahoma"/>
-          <w:sz w:val="24"/>
-          <w:szCs w:val="24"/>
-        </w:rPr>
-        <w:t>orma que si el usuario no activó</w:t>
-      </w:r>
-      <w:r>
-        <w:rPr>
-          <w:rFonts w:ascii="Tahoma" w:hAnsi="Tahoma" w:cs="Tahoma"/>
-          <w:sz w:val="24"/>
-          <w:szCs w:val="24"/>
-        </w:rPr>
-        <w:t xml:space="preserve"> su cuenta </w:t>
-      </w:r>
-      <w:r>
-        <w:rPr>
-          <w:rFonts w:ascii="Tahoma" w:hAnsi="Tahoma" w:cs="Tahoma"/>
-          <w:sz w:val="24"/>
-          <w:szCs w:val="24"/>
-        </w:rPr>
-        <w:t>en</w:t>
-      </w:r>
-      <w:r>
-        <w:rPr>
-          <w:rFonts w:ascii="Tahoma" w:hAnsi="Tahoma" w:cs="Tahoma"/>
-          <w:sz w:val="24"/>
-          <w:szCs w:val="24"/>
-        </w:rPr>
-        <w:t xml:space="preserve"> ese periodo, </w:t>
-      </w:r>
-      <w:r>
-        <w:rPr>
-          <w:rFonts w:ascii="Tahoma" w:hAnsi="Tahoma" w:cs="Tahoma"/>
-          <w:sz w:val="24"/>
-          <w:szCs w:val="24"/>
-        </w:rPr>
-        <w:t xml:space="preserve">se le reenvía un email de activación. Donde el usuario debe ingresar al email y realizar </w:t>
-      </w:r>
-      <w:proofErr w:type="spellStart"/>
-      <w:r>
-        <w:rPr>
-          <w:rFonts w:ascii="Tahoma" w:hAnsi="Tahoma" w:cs="Tahoma"/>
-          <w:sz w:val="24"/>
-          <w:szCs w:val="24"/>
-        </w:rPr>
-        <w:t>click</w:t>
-      </w:r>
-      <w:proofErr w:type="spellEnd"/>
-      <w:r>
-        <w:rPr>
-          <w:rFonts w:ascii="Tahoma" w:hAnsi="Tahoma" w:cs="Tahoma"/>
-          <w:sz w:val="24"/>
-          <w:szCs w:val="24"/>
-        </w:rPr>
-        <w:t xml:space="preserve"> en el botón de activar su cuenta. Luego de ello ya puede ingresar al sistema a través del </w:t>
-      </w:r>
-      <w:proofErr w:type="spellStart"/>
-      <w:r>
-        <w:rPr>
-          <w:rFonts w:ascii="Tahoma" w:hAnsi="Tahoma" w:cs="Tahoma"/>
-          <w:sz w:val="24"/>
-          <w:szCs w:val="24"/>
-        </w:rPr>
-        <w:t>login</w:t>
-      </w:r>
-      <w:proofErr w:type="spellEnd"/>
-      <w:r>
-        <w:rPr>
-          <w:rFonts w:ascii="Tahoma" w:hAnsi="Tahoma" w:cs="Tahoma"/>
-          <w:sz w:val="24"/>
-          <w:szCs w:val="24"/>
-        </w:rPr>
-        <w:t>.</w:t>
-      </w:r>
-    </w:p>
-    <w:p>
-      <w:pPr>
-        <w:pStyle w:val="Ttulo2"/>
-      </w:pPr>
-      <w:bookmarkStart w:id="21" w:name="_Toc372449614"/>
-      <w:bookmarkStart w:id="22" w:name="_Toc372563304"/>
-      <w:bookmarkStart w:id="23" w:name="_Toc372564581"/>
-      <w:r>
-        <w:t>Modulo</w:t>
-      </w:r>
-      <w:r>
-        <w:t xml:space="preserve"> ABM</w:t>
-      </w:r>
-      <w:r>
-        <w:t xml:space="preserve"> Notas:</w:t>
-      </w:r>
-      <w:bookmarkEnd w:id="21"/>
-      <w:bookmarkEnd w:id="22"/>
-      <w:bookmarkEnd w:id="23"/>
-    </w:p>
-    <w:p>
-      <w:pPr>
-        <w:rPr>
-          <w:rFonts w:ascii="Tahoma" w:hAnsi="Tahoma" w:cs="Tahoma"/>
-          <w:sz w:val="24"/>
-          <w:szCs w:val="24"/>
-        </w:rPr>
-      </w:pPr>
-      <w:r>
-        <w:rPr>
-          <w:rFonts w:ascii="Tahoma" w:hAnsi="Tahoma" w:cs="Tahoma"/>
-          <w:sz w:val="24"/>
-          <w:szCs w:val="24"/>
-        </w:rPr>
-        <w:tab/>
-      </w:r>
-      <w:r>
-        <w:rPr>
-          <w:rFonts w:ascii="Tahoma" w:hAnsi="Tahoma" w:cs="Tahoma"/>
-          <w:sz w:val="24"/>
-          <w:szCs w:val="24"/>
-        </w:rPr>
-        <w:t xml:space="preserve">Este es el modulo principal de la aplicación, en el se permite la </w:t>
-      </w:r>
-      <w:r>
-        <w:rPr>
-          <w:rFonts w:ascii="Tahoma" w:hAnsi="Tahoma" w:cs="Tahoma"/>
-          <w:sz w:val="24"/>
-          <w:szCs w:val="24"/>
-        </w:rPr>
-        <w:t>adición</w:t>
-      </w:r>
-      <w:r>
-        <w:rPr>
-          <w:rFonts w:ascii="Tahoma" w:hAnsi="Tahoma" w:cs="Tahoma"/>
-          <w:sz w:val="24"/>
-          <w:szCs w:val="24"/>
-        </w:rPr>
-        <w:t>, modificación, eliminación y marcado como realizado de notas.</w:t>
-      </w:r>
-    </w:p>
-    <w:p>
-      <w:pPr>
-        <w:rPr>
-          <w:rFonts w:ascii="Tahoma" w:hAnsi="Tahoma" w:cs="Tahoma"/>
-          <w:sz w:val="24"/>
-          <w:szCs w:val="24"/>
-        </w:rPr>
-      </w:pPr>
-      <w:r>
-        <w:rPr>
-          <w:rFonts w:ascii="Tahoma" w:hAnsi="Tahoma" w:cs="Tahoma"/>
-          <w:sz w:val="24"/>
-          <w:szCs w:val="24"/>
-        </w:rPr>
-        <w:t>Para agregar notas, en la pantalla se muestra un botón “Agregar Nota”, la cual nos crea una nueva nota, la misma posee un titulo y un cuerpo que pueden ser modificados.</w:t>
-      </w:r>
-    </w:p>
-    <w:p>
-      <w:pPr>
-        <w:rPr>
-          <w:rFonts w:ascii="Tahoma" w:hAnsi="Tahoma" w:cs="Tahoma"/>
-          <w:sz w:val="24"/>
-          <w:szCs w:val="24"/>
-        </w:rPr>
-      </w:pPr>
-      <w:r>
-        <w:rPr>
-          <w:rFonts w:ascii="Tahoma" w:hAnsi="Tahoma" w:cs="Tahoma"/>
-          <w:sz w:val="24"/>
-          <w:szCs w:val="24"/>
-        </w:rPr>
-        <w:t>Para modificar una nota, s</w:t>
-      </w:r>
-      <w:r>
-        <w:rPr>
-          <w:rFonts w:ascii="Tahoma" w:hAnsi="Tahoma" w:cs="Tahoma"/>
-          <w:sz w:val="24"/>
-          <w:szCs w:val="24"/>
-        </w:rPr>
-        <w:t>olo basta con escribir en el titulo o en el cuerpo y</w:t>
-      </w:r>
-      <w:r>
-        <w:rPr>
-          <w:rFonts w:ascii="Tahoma" w:hAnsi="Tahoma" w:cs="Tahoma"/>
-          <w:sz w:val="24"/>
-          <w:szCs w:val="24"/>
-        </w:rPr>
-        <w:t xml:space="preserve"> cuando se le quita el foco del lugar de escritura, la nota se modifica.</w:t>
-      </w:r>
-    </w:p>
-    <w:p>
-      <w:pPr>
-        <w:rPr>
-          <w:rFonts w:ascii="Tahoma" w:hAnsi="Tahoma" w:cs="Tahoma"/>
-          <w:sz w:val="24"/>
-          <w:szCs w:val="24"/>
-        </w:rPr>
-      </w:pPr>
-      <w:r>
-        <w:rPr>
-          <w:rFonts w:ascii="Tahoma" w:hAnsi="Tahoma" w:cs="Tahoma"/>
-          <w:sz w:val="24"/>
-          <w:szCs w:val="24"/>
-        </w:rPr>
-        <w:t>Para po</w:t>
-      </w:r>
-      <w:r>
-        <w:rPr>
-          <w:rFonts w:ascii="Tahoma" w:hAnsi="Tahoma" w:cs="Tahoma"/>
-          <w:sz w:val="24"/>
-          <w:szCs w:val="24"/>
-        </w:rPr>
-        <w:t xml:space="preserve">der eliminar las notas, la </w:t>
-      </w:r>
-      <w:r>
-        <w:rPr>
-          <w:rFonts w:ascii="Tahoma" w:hAnsi="Tahoma" w:cs="Tahoma"/>
-          <w:sz w:val="24"/>
-          <w:szCs w:val="24"/>
-        </w:rPr>
-        <w:t>aplicación</w:t>
-      </w:r>
-      <w:r>
-        <w:rPr>
-          <w:rFonts w:ascii="Tahoma" w:hAnsi="Tahoma" w:cs="Tahoma"/>
-          <w:sz w:val="24"/>
-          <w:szCs w:val="24"/>
-        </w:rPr>
-        <w:t xml:space="preserve"> brinda un botón (X) en cada nota para poder </w:t>
-      </w:r>
-      <w:r>
-        <w:rPr>
-          <w:rFonts w:ascii="Tahoma" w:hAnsi="Tahoma" w:cs="Tahoma"/>
-          <w:sz w:val="24"/>
-          <w:szCs w:val="24"/>
-        </w:rPr>
-        <w:t>eliminarla</w:t>
-      </w:r>
-      <w:r>
-        <w:rPr>
-          <w:rFonts w:ascii="Tahoma" w:hAnsi="Tahoma" w:cs="Tahoma"/>
-          <w:sz w:val="24"/>
-          <w:szCs w:val="24"/>
-        </w:rPr>
-        <w:t>, solo basta con apretarlo y la nota se elimina.</w:t>
-      </w:r>
-    </w:p>
-    <w:p>
-      <w:pPr>
-        <w:rPr>
-          <w:rFonts w:ascii="Tahoma" w:hAnsi="Tahoma" w:cs="Tahoma"/>
-          <w:sz w:val="24"/>
-          <w:szCs w:val="24"/>
-        </w:rPr>
-      </w:pPr>
-      <w:r>
-        <w:rPr>
-          <w:rFonts w:ascii="Tahoma" w:hAnsi="Tahoma" w:cs="Tahoma"/>
-          <w:sz w:val="24"/>
-          <w:szCs w:val="24"/>
-        </w:rPr>
-        <w:t xml:space="preserve">Para marcar como realizado una nota, lo que se tiene que hacer es presionar sobre un </w:t>
-      </w:r>
-      <w:proofErr w:type="spellStart"/>
-      <w:r>
-        <w:rPr>
-          <w:rFonts w:ascii="Tahoma" w:hAnsi="Tahoma" w:cs="Tahoma"/>
-          <w:sz w:val="24"/>
-          <w:szCs w:val="24"/>
-        </w:rPr>
-        <w:t>checkbox</w:t>
-      </w:r>
-      <w:proofErr w:type="spellEnd"/>
-      <w:r>
-        <w:rPr>
-          <w:rFonts w:ascii="Tahoma" w:hAnsi="Tahoma" w:cs="Tahoma"/>
-          <w:sz w:val="24"/>
-          <w:szCs w:val="24"/>
-        </w:rPr>
-        <w:t xml:space="preserve"> que posee cada nota. Esta nota marcada puede ser desmarcada para mostrar que </w:t>
-      </w:r>
-      <w:r>
-        <w:rPr>
-          <w:rFonts w:ascii="Tahoma" w:hAnsi="Tahoma" w:cs="Tahoma"/>
-          <w:sz w:val="24"/>
-          <w:szCs w:val="24"/>
-        </w:rPr>
-        <w:t>no se ha realizado aún.</w:t>
-      </w:r>
-    </w:p>
-    <w:p>
-      <w:pPr>
-        <w:pStyle w:val="Ttulo2"/>
-      </w:pPr>
-      <w:bookmarkStart w:id="24" w:name="_Toc372563305"/>
-      <w:bookmarkStart w:id="25" w:name="_Toc372564582"/>
-      <w:r>
-        <w:lastRenderedPageBreak/>
-        <w:t>Modulo gestión de fecha:</w:t>
-      </w:r>
-      <w:bookmarkEnd w:id="24"/>
-      <w:bookmarkEnd w:id="25"/>
-    </w:p>
-    <w:p>
-      <w:pPr>
-        <w:rPr>
-          <w:rFonts w:ascii="Tahoma" w:hAnsi="Tahoma" w:cs="Tahoma"/>
-          <w:sz w:val="24"/>
-          <w:szCs w:val="24"/>
-        </w:rPr>
-      </w:pPr>
-      <w:r>
-        <w:rPr>
-          <w:rFonts w:ascii="Tahoma" w:hAnsi="Tahoma" w:cs="Tahoma"/>
-          <w:sz w:val="24"/>
-          <w:szCs w:val="24"/>
-        </w:rPr>
-        <w:tab/>
-        <w:t>En este módulo se permite indicar una fecha límite para cada nota ó simplemente dejarlo vacío.</w:t>
-      </w:r>
-    </w:p>
-    <w:p>
-      <w:pPr>
-        <w:rPr>
-          <w:rFonts w:ascii="Tahoma" w:hAnsi="Tahoma" w:cs="Tahoma"/>
-          <w:sz w:val="24"/>
-          <w:szCs w:val="24"/>
-        </w:rPr>
-      </w:pPr>
-      <w:r>
-        <w:rPr>
-          <w:rFonts w:ascii="Tahoma" w:hAnsi="Tahoma" w:cs="Tahoma"/>
-          <w:sz w:val="24"/>
-          <w:szCs w:val="24"/>
-        </w:rPr>
-        <w:t>Si se ingresa una fecha determinada, el sistema luego controla que la misma no expire. Si esto sucede se coloca en color rojo el título para llamar la atención del usuario ya que la nota se ha vencido.</w:t>
-      </w:r>
-    </w:p>
-    <w:p>
-      <w:pPr>
-        <w:pStyle w:val="Ttulo2"/>
-      </w:pPr>
-      <w:bookmarkStart w:id="26" w:name="_Toc372449615"/>
-      <w:bookmarkStart w:id="27" w:name="_Toc372563306"/>
-      <w:bookmarkStart w:id="28" w:name="_Toc372564583"/>
-      <w:r>
-        <w:t xml:space="preserve">Modulo </w:t>
-      </w:r>
-      <w:r>
-        <w:t>Búsqueda</w:t>
-      </w:r>
-      <w:r>
-        <w:t>:</w:t>
-      </w:r>
-      <w:bookmarkEnd w:id="26"/>
-      <w:bookmarkEnd w:id="27"/>
-      <w:bookmarkEnd w:id="28"/>
-    </w:p>
-    <w:p>
-      <w:pPr>
-        <w:ind w:firstLine="708"/>
-        <w:rPr>
-          <w:rFonts w:ascii="Tahoma" w:hAnsi="Tahoma" w:cs="Tahoma"/>
-          <w:sz w:val="24"/>
-          <w:szCs w:val="24"/>
-        </w:rPr>
-      </w:pPr>
-      <w:r>
-        <w:rPr>
-          <w:rFonts w:ascii="Tahoma" w:hAnsi="Tahoma" w:cs="Tahoma"/>
-          <w:sz w:val="24"/>
-          <w:szCs w:val="24"/>
-        </w:rPr>
-        <w:t>Para poder realizar una búsqueda, solo basta con escribir la palabra o parte de las palabras que se desea encontrar y la aplicación va a mostrar solo las notas que coincidan con los parámetros de búsqueda.</w:t>
-      </w:r>
-    </w:p>
-    <w:p>
-      <w:pPr>
-        <w:rPr>
-          <w:rFonts w:ascii="Tahoma" w:hAnsi="Tahoma" w:cs="Tahoma"/>
-          <w:sz w:val="24"/>
-          <w:szCs w:val="24"/>
-        </w:rPr>
-      </w:pPr>
-      <w:r>
-        <w:rPr>
-          <w:rFonts w:ascii="Tahoma" w:hAnsi="Tahoma" w:cs="Tahoma"/>
-          <w:sz w:val="24"/>
-          <w:szCs w:val="24"/>
-        </w:rPr>
-        <w:t xml:space="preserve">Para las búsquedas es necesario que se ingresen al menos 2 letras, de la palabra que se </w:t>
-      </w:r>
-      <w:r>
-        <w:rPr>
-          <w:rFonts w:ascii="Tahoma" w:hAnsi="Tahoma" w:cs="Tahoma"/>
-          <w:sz w:val="24"/>
-          <w:szCs w:val="24"/>
-        </w:rPr>
-        <w:t>está</w:t>
-      </w:r>
-      <w:r>
-        <w:rPr>
-          <w:rFonts w:ascii="Tahoma" w:hAnsi="Tahoma" w:cs="Tahoma"/>
-          <w:sz w:val="24"/>
-          <w:szCs w:val="24"/>
-        </w:rPr>
-        <w:t xml:space="preserve"> buscando. </w:t>
-      </w:r>
-    </w:p>
-    <w:p>
-      <w:pPr>
-        <w:rPr>
-          <w:rFonts w:ascii="Tahoma" w:hAnsi="Tahoma" w:cs="Tahoma"/>
-          <w:sz w:val="24"/>
-          <w:szCs w:val="24"/>
-        </w:rPr>
-      </w:pPr>
-      <w:r>
-        <w:rPr>
-          <w:rFonts w:ascii="Tahoma" w:hAnsi="Tahoma" w:cs="Tahoma"/>
-          <w:sz w:val="24"/>
-          <w:szCs w:val="24"/>
-        </w:rPr>
-        <w:t xml:space="preserve">Una vez hecha la búsqueda, el usuario puede ingresar notas, modificarlas, eliminarlas, </w:t>
-      </w:r>
-      <w:r>
-        <w:rPr>
-          <w:rFonts w:ascii="Tahoma" w:hAnsi="Tahoma" w:cs="Tahoma"/>
-          <w:sz w:val="24"/>
-          <w:szCs w:val="24"/>
-        </w:rPr>
-        <w:t>etc.</w:t>
-      </w:r>
-      <w:r>
-        <w:rPr>
-          <w:rFonts w:ascii="Tahoma" w:hAnsi="Tahoma" w:cs="Tahoma"/>
-          <w:sz w:val="24"/>
-          <w:szCs w:val="24"/>
-        </w:rPr>
-        <w:t xml:space="preserve"> de la misma forma que como si no estuvieran en una búsqueda. </w:t>
-      </w:r>
-    </w:p>
-    <w:p>
-      <w:pPr>
-        <w:rPr>
-          <w:rFonts w:ascii="Tahoma" w:hAnsi="Tahoma" w:cs="Tahoma"/>
-          <w:sz w:val="24"/>
-          <w:szCs w:val="24"/>
-        </w:rPr>
-      </w:pPr>
-    </w:p>
-    <w:p>
-      <w:pPr>
-        <w:pStyle w:val="Ttulo2"/>
-      </w:pPr>
-      <w:bookmarkStart w:id="29" w:name="_Toc372449616"/>
-      <w:bookmarkStart w:id="30" w:name="_Toc372563307"/>
-      <w:bookmarkStart w:id="31" w:name="_Toc372564584"/>
-      <w:r>
-        <w:t>Módulo</w:t>
-      </w:r>
-      <w:r>
-        <w:t xml:space="preserve"> de filtros:</w:t>
-      </w:r>
-      <w:bookmarkEnd w:id="29"/>
-      <w:bookmarkEnd w:id="30"/>
-      <w:bookmarkEnd w:id="31"/>
-    </w:p>
-    <w:p>
-      <w:pPr>
-        <w:rPr>
-          <w:rFonts w:ascii="Tahoma" w:hAnsi="Tahoma" w:cs="Tahoma"/>
-          <w:sz w:val="24"/>
-          <w:szCs w:val="24"/>
-        </w:rPr>
-      </w:pPr>
-      <w:r>
-        <w:rPr>
-          <w:rFonts w:ascii="Tahoma" w:hAnsi="Tahoma" w:cs="Tahoma"/>
-          <w:sz w:val="24"/>
-          <w:szCs w:val="24"/>
-        </w:rPr>
-        <w:tab/>
-        <w:t xml:space="preserve">En este </w:t>
-      </w:r>
-      <w:r>
-        <w:rPr>
-          <w:rFonts w:ascii="Tahoma" w:hAnsi="Tahoma" w:cs="Tahoma"/>
-          <w:sz w:val="24"/>
-          <w:szCs w:val="24"/>
-        </w:rPr>
-        <w:t>módulo</w:t>
-      </w:r>
-      <w:r>
-        <w:rPr>
-          <w:rFonts w:ascii="Tahoma" w:hAnsi="Tahoma" w:cs="Tahoma"/>
-          <w:sz w:val="24"/>
-          <w:szCs w:val="24"/>
-        </w:rPr>
-        <w:t>, la aplicación va a mostrar 3 botones</w:t>
-      </w:r>
-      <w:r>
-        <w:rPr>
-          <w:rFonts w:ascii="Tahoma" w:hAnsi="Tahoma" w:cs="Tahoma"/>
-          <w:sz w:val="24"/>
-          <w:szCs w:val="24"/>
-        </w:rPr>
-        <w:t xml:space="preserve"> en la parte superior de la ventana de notas</w:t>
-      </w:r>
-      <w:r>
-        <w:rPr>
-          <w:rFonts w:ascii="Tahoma" w:hAnsi="Tahoma" w:cs="Tahoma"/>
-          <w:sz w:val="24"/>
-          <w:szCs w:val="24"/>
-        </w:rPr>
-        <w:t>, uno de los cuales es para que muestre todas las notas, otro para que muestre solo las que faltan</w:t>
-      </w:r>
-      <w:r>
-        <w:rPr>
-          <w:rFonts w:ascii="Tahoma" w:hAnsi="Tahoma" w:cs="Tahoma"/>
-          <w:sz w:val="24"/>
-          <w:szCs w:val="24"/>
-        </w:rPr>
-        <w:t xml:space="preserve"> de</w:t>
-      </w:r>
-      <w:r>
-        <w:rPr>
-          <w:rFonts w:ascii="Tahoma" w:hAnsi="Tahoma" w:cs="Tahoma"/>
-          <w:sz w:val="24"/>
-          <w:szCs w:val="24"/>
-        </w:rPr>
-        <w:t xml:space="preserve"> realizar y por ultimo </w:t>
-      </w:r>
-      <w:r>
-        <w:rPr>
-          <w:rFonts w:ascii="Tahoma" w:hAnsi="Tahoma" w:cs="Tahoma"/>
-          <w:sz w:val="24"/>
-          <w:szCs w:val="24"/>
-        </w:rPr>
-        <w:t xml:space="preserve">uno que muestre las que están listas (las cuales están marcadas con la tilde o </w:t>
-      </w:r>
-      <w:proofErr w:type="spellStart"/>
-      <w:r>
-        <w:rPr>
-          <w:rFonts w:ascii="Tahoma" w:hAnsi="Tahoma" w:cs="Tahoma"/>
-          <w:sz w:val="24"/>
-          <w:szCs w:val="24"/>
-        </w:rPr>
-        <w:t>checkbox</w:t>
-      </w:r>
-      <w:r>
-        <w:rPr>
-          <w:rFonts w:ascii="Tahoma" w:hAnsi="Tahoma" w:cs="Tahoma"/>
-          <w:sz w:val="24"/>
-          <w:szCs w:val="24"/>
-          <w:u w:val="single"/>
-        </w:rPr>
-        <w:t>s</w:t>
-      </w:r>
-      <w:proofErr w:type="spellEnd"/>
-      <w:r>
-        <w:rPr>
-          <w:rFonts w:ascii="Tahoma" w:hAnsi="Tahoma" w:cs="Tahoma"/>
-          <w:sz w:val="24"/>
-          <w:szCs w:val="24"/>
-        </w:rPr>
-        <w:t>)</w:t>
-      </w:r>
-    </w:p>
-    <w:p>
-      <w:pPr>
-        <w:rPr>
-          <w:rFonts w:ascii="Tahoma" w:hAnsi="Tahoma" w:cs="Tahoma"/>
-          <w:sz w:val="24"/>
-          <w:szCs w:val="24"/>
-        </w:rPr>
-      </w:pPr>
-      <w:r>
-        <w:rPr>
-          <w:rFonts w:ascii="Tahoma" w:hAnsi="Tahoma" w:cs="Tahoma"/>
-          <w:sz w:val="24"/>
-          <w:szCs w:val="24"/>
-        </w:rPr>
-        <w:tab/>
-      </w:r>
-    </w:p>
-    <w:p>
-      <w:pPr>
-        <w:rPr>
-          <w:rFonts w:ascii="Tahoma" w:hAnsi="Tahoma" w:cs="Tahoma"/>
-          <w:sz w:val="24"/>
-          <w:szCs w:val="24"/>
-        </w:rPr>
-      </w:pPr>
-    </w:p>
-    <w:p>
-      <w:pPr>
-        <w:pStyle w:val="Ttulo1"/>
-        <w:jc w:val="center"/>
-      </w:pPr>
-      <w:r>
-        <w:rPr>
-          <w:sz w:val="24"/>
-          <w:szCs w:val="24"/>
-        </w:rPr>
-        <w:br w:type="page"/>
-      </w:r>
-      <w:bookmarkStart w:id="32" w:name="_Toc372449617"/>
-      <w:bookmarkStart w:id="33" w:name="_Toc372563308"/>
-      <w:bookmarkStart w:id="34" w:name="_Toc372564585"/>
-      <w:r>
-        <w:lastRenderedPageBreak/>
-        <w:t>Bibliografía</w:t>
-      </w:r>
-      <w:bookmarkEnd w:id="32"/>
-      <w:bookmarkEnd w:id="33"/>
-      <w:bookmarkEnd w:id="34"/>
-    </w:p>
-    <w:p>
-      <w:pPr>
-        <w:rPr>
-          <w:rFonts w:ascii="Tahoma" w:hAnsi="Tahoma" w:cs="Tahoma"/>
-          <w:sz w:val="24"/>
-          <w:szCs w:val="24"/>
-        </w:rPr>
-      </w:pPr>
-      <w:r>
-        <w:rPr>
-          <w:rFonts w:ascii="Arial" w:eastAsia="Times New Roman" w:hAnsi="Arial" w:cs="Arial"/>
-          <w:color w:val="00802A"/>
-          <w:sz w:val="23"/>
-          <w:szCs w:val="23"/>
-          <w:shd w:val="clear" w:color="auto" w:fill="FFFFFF"/>
+          <w:noProof/>
+          <w:sz w:val="24"/>
+          <w:szCs w:val="24"/>
           <w:lang w:val="es-ES" w:eastAsia="es-ES"/>
         </w:rPr>
-        <w:t>https://forja.rediris.es/docman/view.php/282/.../manualDesarrollador.pdf</w:t>
-      </w:r>
-      <w:r>
-        <w:rPr>
-          <w:rFonts w:ascii="Arial" w:eastAsia="Times New Roman" w:hAnsi="Arial" w:cs="Arial"/>
-          <w:color w:val="666666"/>
-          <w:sz w:val="23"/>
-          <w:szCs w:val="23"/>
-          <w:shd w:val="clear" w:color="auto" w:fill="FFFFFF"/>
-          <w:lang w:val="es-ES" w:eastAsia="es-ES"/>
-        </w:rPr>
-        <w:t>‎</w:t>
-      </w:r>
-    </w:p>
-    <w:p>
-      <w:pPr>
-        <w:rPr>
-          <w:rFonts w:ascii="Tahoma" w:hAnsi="Tahoma" w:cs="Tahoma"/>
-          <w:sz w:val="24"/>
-          <w:szCs w:val="24"/>
-        </w:rPr>
-      </w:pPr>
-      <w:r>
-        <w:rPr>
-          <w:rFonts w:ascii="Times New Roman" w:eastAsia="Times New Roman" w:hAnsi="Times New Roman" w:cs="Times New Roman"/>
-          <w:sz w:val="24"/>
-          <w:szCs w:val="24"/>
-          <w:lang w:val="es-ES" w:eastAsia="es-ES"/>
-        </w:rPr>
-        <w:br/>
-      </w:r>
-      <w:r>
-        <w:rPr>
-          <w:rFonts w:ascii="Tahoma" w:hAnsi="Tahoma" w:cs="Tahoma"/>
-          <w:sz w:val="24"/>
-          <w:szCs w:val="24"/>
-        </w:rPr>
-        <w:br w:type="page"/>
-      </w:r>
-    </w:p>
-    <w:p>
-      <w:pPr>
-        <w:pStyle w:val="Ttulo1"/>
-        <w:jc w:val="center"/>
-      </w:pPr>
-      <w:bookmarkStart w:id="35" w:name="_Toc372449618"/>
-      <w:bookmarkStart w:id="36" w:name="_Toc372563309"/>
-      <w:bookmarkStart w:id="37" w:name="_Toc372564586"/>
-      <w:r>
-        <w:lastRenderedPageBreak/>
-        <w:t>Anexo 1</w:t>
-      </w:r>
-      <w:bookmarkEnd w:id="35"/>
-      <w:bookmarkEnd w:id="36"/>
-      <w:bookmarkEnd w:id="37"/>
-    </w:p>
-    <w:p>
-      <w:pPr>
-        <w:rPr>
-          <w:rFonts w:ascii="Tahoma" w:hAnsi="Tahoma" w:cs="Tahoma"/>
-          <w:sz w:val="24"/>
-          <w:szCs w:val="24"/>
-        </w:rPr>
-      </w:pPr>
-    </w:p>
-    <w:p>
-      <w:pPr>
-        <w:pStyle w:val="Ttulo2"/>
-      </w:pPr>
-      <w:bookmarkStart w:id="38" w:name="_Toc372449619"/>
-      <w:bookmarkStart w:id="39" w:name="_Toc372563310"/>
-      <w:bookmarkStart w:id="40" w:name="_Toc372564587"/>
-      <w:r>
-        <w:t>Diagrama de Casos de uso:</w:t>
-      </w:r>
-      <w:bookmarkEnd w:id="38"/>
-      <w:bookmarkEnd w:id="39"/>
-      <w:bookmarkEnd w:id="40"/>
-    </w:p>
-    <w:p>
-      <w:pPr>
-        <w:rPr>
-          <w:rFonts w:ascii="Tahoma" w:hAnsi="Tahoma" w:cs="Tahoma"/>
-          <w:sz w:val="24"/>
-          <w:szCs w:val="24"/>
-        </w:rPr>
-      </w:pPr>
-      <w:r>
-        <w:rPr>
-          <w:rFonts w:ascii="Tahoma" w:hAnsi="Tahoma" w:cs="Tahoma"/>
-          <w:noProof/>
-          <w:sz w:val="24"/>
-          <w:szCs w:val="24"/>
-          <w:lang w:eastAsia="es-AR"/>
-        </w:rPr>
         <w:drawing>
-          <wp:inline distT="0" distB="0" distL="0" distR="0">
-            <wp:extent cx="5612130" cy="2679075"/>
+          <wp:anchor distT="0" distB="0" distL="114300" distR="114300" simplePos="0" relativeHeight="251650560" behindDoc="1" locked="0" layoutInCell="1" allowOverlap="1" wp14:anchorId="5918485D" wp14:editId="139CED22">
+            <wp:simplePos x="0" y="0"/>
+            <wp:positionH relativeFrom="column">
+              <wp:posOffset>3025140</wp:posOffset>
+            </wp:positionH>
+            <wp:positionV relativeFrom="paragraph">
+              <wp:posOffset>11430</wp:posOffset>
+            </wp:positionV>
+            <wp:extent cx="2371090" cy="1733550"/>
             <wp:effectExtent l="0" t="0" r="0" b="0"/>
-            <wp:docPr id="1" name="Imagen 1" descr="D:\Escritorio\UC.png"/>
+            <wp:wrapTight wrapText="bothSides">
+              <wp:wrapPolygon edited="0">
+                <wp:start x="0" y="0"/>
+                <wp:lineTo x="0" y="21363"/>
+                <wp:lineTo x="21345" y="21363"/>
+                <wp:lineTo x="21345" y="0"/>
+                <wp:lineTo x="0" y="0"/>
+              </wp:wrapPolygon>
+            </wp:wrapTight>
+            <wp:docPr id="5" name="Imagen 5" descr="D:\Programas Facultad\eclipse - aplicada\bda\dbaf\documentacion\screenshots\login.PNG"/>
             <wp:cNvGraphicFramePr>
               <a:graphicFrameLocks xmlns:a="http://schemas.openxmlformats.org/drawingml/2006/main" noChangeAspect="1"/>
             </wp:cNvGraphicFramePr>
@@ -3762,16 +2874,16 @@
               <a:graphicData uri="http://schemas.openxmlformats.org/drawingml/2006/picture">
                 <pic:pic xmlns:pic="http://schemas.openxmlformats.org/drawingml/2006/picture">
                   <pic:nvPicPr>
-                    <pic:cNvPr id="0" name="Picture 1" descr="D:\Escritorio\UC.png"/>
+                    <pic:cNvPr id="0" name="Picture 2" descr="D:\Programas Facultad\eclipse - aplicada\bda\dbaf\documentacion\screenshots\login.PNG"/>
                     <pic:cNvPicPr>
                       <a:picLocks noChangeAspect="1" noChangeArrowheads="1"/>
                     </pic:cNvPicPr>
                   </pic:nvPicPr>
                   <pic:blipFill>
-                    <a:blip r:embed="rId8" cstate="print">
+                    <a:blip r:embed="rId8">
                       <a:extLst>
                         <a:ext uri="{28A0092B-C50C-407E-A947-70E740481C1C}">
-                          <a14:useLocalDpi xmlns:a14="http://schemas.microsoft.com/office/drawing/2010/main" xmlns:wps="http://schemas.microsoft.com/office/word/2010/wordprocessingShape" xmlns:wpi="http://schemas.microsoft.com/office/word/2010/wordprocessingInk" xmlns:wpg="http://schemas.microsoft.com/office/word/2010/wordprocessingGroup" xmlns:w15="http://schemas.microsoft.com/office/word/2012/wordml" xmlns:w14="http://schemas.microsoft.com/office/word/2010/wordml" xmlns:w="http://schemas.openxmlformats.org/wordprocessingml/2006/main" xmlns:w10="urn:schemas-microsoft-com:office:word" xmlns:wp14="http://schemas.microsoft.com/office/word/2010/wordprocessingDrawing" xmlns:v="urn:schemas-microsoft-com:vml" xmlns:o="urn:schemas-microsoft-com:office:office" xmlns:mc="http://schemas.openxmlformats.org/markup-compatibility/2006" xmlns:wpc="http://schemas.microsoft.com/office/word/2010/wordprocessingCanvas" xmlns="" val="0"/>
+                          <a14:useLocalDpi xmlns:a14="http://schemas.microsoft.com/office/drawing/2010/main" val="0"/>
                         </a:ext>
                       </a:extLst>
                     </a:blip>
@@ -3783,7 +2895,1781 @@
                   <pic:spPr bwMode="auto">
                     <a:xfrm>
                       <a:off x="0" y="0"/>
-                      <a:ext cx="5612130" cy="2679075"/>
+                      <a:ext cx="2371090" cy="1733550"/>
+                    </a:xfrm>
+                    <a:prstGeom prst="rect">
+                      <a:avLst/>
+                    </a:prstGeom>
+                    <a:noFill/>
+                    <a:ln>
+                      <a:noFill/>
+                    </a:ln>
+                  </pic:spPr>
+                </pic:pic>
+              </a:graphicData>
+            </a:graphic>
+            <wp14:sizeRelH relativeFrom="margin">
+              <wp14:pctWidth>0</wp14:pctWidth>
+            </wp14:sizeRelH>
+            <wp14:sizeRelV relativeFrom="margin">
+              <wp14:pctHeight>0</wp14:pctHeight>
+            </wp14:sizeRelV>
+          </wp:anchor>
+        </w:drawing>
+      </w:r>
+      <w:r>
+        <w:rPr>
+          <w:rFonts w:ascii="Tahoma" w:hAnsi="Tahoma" w:cs="Tahoma"/>
+          <w:sz w:val="24"/>
+          <w:szCs w:val="24"/>
+        </w:rPr>
+        <w:tab/>
+        <w:t>E</w:t>
+      </w:r>
+      <w:r>
+        <w:rPr>
+          <w:rFonts w:ascii="Tahoma" w:hAnsi="Tahoma" w:cs="Tahoma"/>
+          <w:sz w:val="24"/>
+          <w:szCs w:val="24"/>
+        </w:rPr>
+        <w:t xml:space="preserve">ste </w:t>
+      </w:r>
+      <w:proofErr w:type="spellStart"/>
+      <w:r>
+        <w:rPr>
+          <w:rFonts w:ascii="Tahoma" w:hAnsi="Tahoma" w:cs="Tahoma"/>
+          <w:sz w:val="24"/>
+          <w:szCs w:val="24"/>
+        </w:rPr>
+        <w:t>modulo</w:t>
+      </w:r>
+      <w:proofErr w:type="spellEnd"/>
+      <w:r>
+        <w:rPr>
+          <w:rFonts w:ascii="Tahoma" w:hAnsi="Tahoma" w:cs="Tahoma"/>
+          <w:sz w:val="24"/>
+          <w:szCs w:val="24"/>
+        </w:rPr>
+        <w:t xml:space="preserve"> permite el ingreso de usuarios a aplicación </w:t>
+      </w:r>
+      <w:r>
+        <w:rPr>
+          <w:rFonts w:ascii="Tahoma" w:hAnsi="Tahoma" w:cs="Tahoma"/>
+          <w:sz w:val="24"/>
+          <w:szCs w:val="24"/>
+        </w:rPr>
+        <w:t>para que pueda comenzar</w:t>
+      </w:r>
+      <w:r>
+        <w:rPr>
+          <w:rFonts w:ascii="Tahoma" w:hAnsi="Tahoma" w:cs="Tahoma"/>
+          <w:sz w:val="24"/>
+          <w:szCs w:val="24"/>
+        </w:rPr>
+        <w:t xml:space="preserve"> administrar sus notas.</w:t>
+      </w:r>
+      <w:r>
+        <w:rPr>
+          <w:rFonts w:ascii="Tahoma" w:hAnsi="Tahoma" w:cs="Tahoma"/>
+          <w:sz w:val="24"/>
+          <w:szCs w:val="24"/>
+        </w:rPr>
+        <w:t xml:space="preserve"> </w:t>
+      </w:r>
+    </w:p>
+    <w:p>
+      <w:pPr>
+        <w:rPr>
+          <w:rFonts w:ascii="Tahoma" w:hAnsi="Tahoma" w:cs="Tahoma"/>
+          <w:sz w:val="24"/>
+          <w:szCs w:val="24"/>
+        </w:rPr>
+      </w:pPr>
+      <w:r>
+        <w:rPr>
+          <w:rFonts w:ascii="Tahoma" w:hAnsi="Tahoma" w:cs="Tahoma"/>
+          <w:sz w:val="24"/>
+          <w:szCs w:val="24"/>
+        </w:rPr>
+        <w:t>Los datos que se deben rellenar en este formulario son el usuario y la contraseña.</w:t>
+      </w:r>
+      <w:r>
+        <w:rPr>
+          <w:rFonts w:ascii="Tahoma" w:hAnsi="Tahoma" w:cs="Tahoma"/>
+          <w:noProof/>
+          <w:sz w:val="24"/>
+          <w:szCs w:val="24"/>
+          <w:lang w:val="es-ES" w:eastAsia="es-ES"/>
+        </w:rPr>
+        <w:t xml:space="preserve"> </w:t>
+      </w:r>
+      <w:r>
+        <w:rPr>
+          <w:rFonts w:ascii="Tahoma" w:hAnsi="Tahoma" w:cs="Tahoma"/>
+          <w:sz w:val="24"/>
+          <w:szCs w:val="24"/>
+        </w:rPr>
+        <w:t>Si es usuario se encuentra en condición (su cuenta se ha activado</w:t>
+      </w:r>
+      <w:r>
+        <w:rPr>
+          <w:rFonts w:ascii="Tahoma" w:hAnsi="Tahoma" w:cs="Tahoma"/>
+          <w:sz w:val="24"/>
+          <w:szCs w:val="24"/>
+        </w:rPr>
+        <w:t xml:space="preserve"> correctamente</w:t>
+      </w:r>
+      <w:r>
+        <w:rPr>
+          <w:rFonts w:ascii="Tahoma" w:hAnsi="Tahoma" w:cs="Tahoma"/>
+          <w:sz w:val="24"/>
+          <w:szCs w:val="24"/>
+        </w:rPr>
+        <w:t>)</w:t>
+      </w:r>
+      <w:r>
+        <w:rPr>
+          <w:rFonts w:ascii="Tahoma" w:hAnsi="Tahoma" w:cs="Tahoma"/>
+          <w:sz w:val="24"/>
+          <w:szCs w:val="24"/>
+        </w:rPr>
+        <w:t>, se le permitirá ingresar a la aplicación.</w:t>
+      </w:r>
+      <w:r>
+        <w:rPr>
+          <w:rFonts w:ascii="Tahoma" w:hAnsi="Tahoma" w:cs="Tahoma"/>
+          <w:sz w:val="24"/>
+          <w:szCs w:val="24"/>
+        </w:rPr>
+        <w:t xml:space="preserve"> </w:t>
+      </w:r>
+    </w:p>
+    <w:p>
+      <w:pPr>
+        <w:rPr>
+          <w:rFonts w:ascii="Tahoma" w:hAnsi="Tahoma" w:cs="Tahoma"/>
+          <w:sz w:val="24"/>
+          <w:szCs w:val="24"/>
+        </w:rPr>
+      </w:pPr>
+      <w:r>
+        <w:rPr>
+          <w:rFonts w:ascii="Tahoma" w:hAnsi="Tahoma" w:cs="Tahoma"/>
+          <w:sz w:val="24"/>
+          <w:szCs w:val="24"/>
+        </w:rPr>
+        <w:t>Este módulo permite el control de un período límite para las claves, pasado este período se solicita al usuario que cambie su clave.</w:t>
+      </w:r>
+    </w:p>
+    <w:p>
+      <w:pPr>
+        <w:pStyle w:val="Ttulo2"/>
+      </w:pPr>
+      <w:bookmarkStart w:id="17" w:name="_Toc372449613"/>
+      <w:bookmarkStart w:id="18" w:name="_Toc372563303"/>
+      <w:bookmarkStart w:id="19" w:name="_Toc372564580"/>
+      <w:r>
+        <w:t>Modulo Registro:</w:t>
+      </w:r>
+      <w:bookmarkEnd w:id="17"/>
+      <w:bookmarkEnd w:id="18"/>
+      <w:bookmarkEnd w:id="19"/>
+    </w:p>
+    <w:p>
+      <w:pPr>
+        <w:rPr>
+          <w:rFonts w:ascii="Tahoma" w:hAnsi="Tahoma" w:cs="Tahoma"/>
+          <w:sz w:val="24"/>
+          <w:szCs w:val="24"/>
+        </w:rPr>
+      </w:pPr>
+      <w:r>
+        <w:rPr>
+          <w:rFonts w:ascii="Tahoma" w:hAnsi="Tahoma" w:cs="Tahoma"/>
+          <w:noProof/>
+          <w:sz w:val="24"/>
+          <w:szCs w:val="24"/>
+          <w:lang w:val="es-ES" w:eastAsia="es-ES"/>
+        </w:rPr>
+        <w:drawing>
+          <wp:anchor distT="0" distB="0" distL="114300" distR="114300" simplePos="0" relativeHeight="251657728" behindDoc="1" locked="0" layoutInCell="1" allowOverlap="1" wp14:anchorId="5FECE289" wp14:editId="1DBB844D">
+            <wp:simplePos x="0" y="0"/>
+            <wp:positionH relativeFrom="column">
+              <wp:posOffset>2350135</wp:posOffset>
+            </wp:positionH>
+            <wp:positionV relativeFrom="paragraph">
+              <wp:posOffset>39370</wp:posOffset>
+            </wp:positionV>
+            <wp:extent cx="2988945" cy="2438400"/>
+            <wp:effectExtent l="0" t="0" r="0" b="0"/>
+            <wp:wrapTight wrapText="bothSides">
+              <wp:wrapPolygon edited="0">
+                <wp:start x="0" y="0"/>
+                <wp:lineTo x="0" y="21431"/>
+                <wp:lineTo x="21476" y="21431"/>
+                <wp:lineTo x="21476" y="0"/>
+                <wp:lineTo x="0" y="0"/>
+              </wp:wrapPolygon>
+            </wp:wrapTight>
+            <wp:docPr id="6" name="Imagen 6" descr="D:\Programas Facultad\eclipse - aplicada\bda\dbaf\documentacion\screenshots\crear nuevo.PNG"/>
+            <wp:cNvGraphicFramePr>
+              <a:graphicFrameLocks xmlns:a="http://schemas.openxmlformats.org/drawingml/2006/main" noChangeAspect="1"/>
+            </wp:cNvGraphicFramePr>
+            <a:graphic xmlns:a="http://schemas.openxmlformats.org/drawingml/2006/main">
+              <a:graphicData uri="http://schemas.openxmlformats.org/drawingml/2006/picture">
+                <pic:pic xmlns:pic="http://schemas.openxmlformats.org/drawingml/2006/picture">
+                  <pic:nvPicPr>
+                    <pic:cNvPr id="0" name="Picture 3" descr="D:\Programas Facultad\eclipse - aplicada\bda\dbaf\documentacion\screenshots\crear nuevo.PNG"/>
+                    <pic:cNvPicPr>
+                      <a:picLocks noChangeAspect="1" noChangeArrowheads="1"/>
+                    </pic:cNvPicPr>
+                  </pic:nvPicPr>
+                  <pic:blipFill>
+                    <a:blip r:embed="rId9">
+                      <a:extLst>
+                        <a:ext uri="{28A0092B-C50C-407E-A947-70E740481C1C}">
+                          <a14:useLocalDpi xmlns:a14="http://schemas.microsoft.com/office/drawing/2010/main" val="0"/>
+                        </a:ext>
+                      </a:extLst>
+                    </a:blip>
+                    <a:srcRect/>
+                    <a:stretch>
+                      <a:fillRect/>
+                    </a:stretch>
+                  </pic:blipFill>
+                  <pic:spPr bwMode="auto">
+                    <a:xfrm>
+                      <a:off x="0" y="0"/>
+                      <a:ext cx="2988945" cy="2438400"/>
+                    </a:xfrm>
+                    <a:prstGeom prst="rect">
+                      <a:avLst/>
+                    </a:prstGeom>
+                    <a:noFill/>
+                    <a:ln>
+                      <a:noFill/>
+                    </a:ln>
+                  </pic:spPr>
+                </pic:pic>
+              </a:graphicData>
+            </a:graphic>
+            <wp14:sizeRelH relativeFrom="margin">
+              <wp14:pctWidth>0</wp14:pctWidth>
+            </wp14:sizeRelH>
+            <wp14:sizeRelV relativeFrom="margin">
+              <wp14:pctHeight>0</wp14:pctHeight>
+            </wp14:sizeRelV>
+          </wp:anchor>
+        </w:drawing>
+      </w:r>
+      <w:r>
+        <w:rPr>
+          <w:rFonts w:ascii="Tahoma" w:hAnsi="Tahoma" w:cs="Tahoma"/>
+          <w:sz w:val="24"/>
+          <w:szCs w:val="24"/>
+        </w:rPr>
+        <w:tab/>
+        <w:t xml:space="preserve">Este </w:t>
+      </w:r>
+      <w:proofErr w:type="spellStart"/>
+      <w:r>
+        <w:rPr>
+          <w:rFonts w:ascii="Tahoma" w:hAnsi="Tahoma" w:cs="Tahoma"/>
+          <w:sz w:val="24"/>
+          <w:szCs w:val="24"/>
+        </w:rPr>
+        <w:t>modulo</w:t>
+      </w:r>
+      <w:proofErr w:type="spellEnd"/>
+      <w:r>
+        <w:rPr>
+          <w:rFonts w:ascii="Tahoma" w:hAnsi="Tahoma" w:cs="Tahoma"/>
+          <w:sz w:val="24"/>
+          <w:szCs w:val="24"/>
+        </w:rPr>
+        <w:t xml:space="preserve"> se encuentra disponible para que los usuarios que deseen usar la aplicación puedan crear una cuenta en la misma y de esta forma poder administrar sus notas. (Este registro es obligatorio). </w:t>
+      </w:r>
+    </w:p>
+    <w:p>
+      <w:pPr>
+        <w:rPr>
+          <w:rFonts w:ascii="Tahoma" w:hAnsi="Tahoma" w:cs="Tahoma"/>
+          <w:sz w:val="24"/>
+          <w:szCs w:val="24"/>
+        </w:rPr>
+      </w:pPr>
+      <w:r>
+        <w:rPr>
+          <w:rFonts w:ascii="Tahoma" w:hAnsi="Tahoma" w:cs="Tahoma"/>
+          <w:sz w:val="24"/>
+          <w:szCs w:val="24"/>
+        </w:rPr>
+        <w:t>Para p</w:t>
+      </w:r>
+      <w:r>
+        <w:rPr>
+          <w:rFonts w:ascii="Tahoma" w:hAnsi="Tahoma" w:cs="Tahoma"/>
+          <w:sz w:val="24"/>
+          <w:szCs w:val="24"/>
+        </w:rPr>
+        <w:t>oder registrarse es necesario completar</w:t>
+      </w:r>
+      <w:r>
+        <w:rPr>
+          <w:rFonts w:ascii="Tahoma" w:hAnsi="Tahoma" w:cs="Tahoma"/>
+          <w:sz w:val="24"/>
+          <w:szCs w:val="24"/>
+        </w:rPr>
+        <w:t xml:space="preserve"> un formulario en el cual se pide el nombre, clave y email. Este email es requerido porque se le va a enviar un correo electrónico a esa cuenta para poder activar </w:t>
+      </w:r>
+      <w:r>
+        <w:rPr>
+          <w:rFonts w:ascii="Tahoma" w:hAnsi="Tahoma" w:cs="Tahoma"/>
+          <w:sz w:val="24"/>
+          <w:szCs w:val="24"/>
+        </w:rPr>
+        <w:t>la misma</w:t>
+      </w:r>
+      <w:r>
+        <w:rPr>
+          <w:rFonts w:ascii="Tahoma" w:hAnsi="Tahoma" w:cs="Tahoma"/>
+          <w:sz w:val="24"/>
+          <w:szCs w:val="24"/>
+        </w:rPr>
+        <w:t>.</w:t>
+      </w:r>
+    </w:p>
+    <w:p>
+      <w:pPr>
+        <w:rPr>
+          <w:rFonts w:ascii="Tahoma" w:hAnsi="Tahoma" w:cs="Tahoma"/>
+          <w:sz w:val="24"/>
+          <w:szCs w:val="24"/>
+        </w:rPr>
+      </w:pPr>
+      <w:r>
+        <w:rPr>
+          <w:rFonts w:ascii="Tahoma" w:hAnsi="Tahoma" w:cs="Tahoma"/>
+          <w:sz w:val="24"/>
+          <w:szCs w:val="24"/>
+        </w:rPr>
+        <w:t>Este correo tiene una validez de 24 hs, de f</w:t>
+      </w:r>
+      <w:r>
+        <w:rPr>
+          <w:rFonts w:ascii="Tahoma" w:hAnsi="Tahoma" w:cs="Tahoma"/>
+          <w:sz w:val="24"/>
+          <w:szCs w:val="24"/>
+        </w:rPr>
+        <w:t>orma que si el usuario no activó</w:t>
+      </w:r>
+      <w:r>
+        <w:rPr>
+          <w:rFonts w:ascii="Tahoma" w:hAnsi="Tahoma" w:cs="Tahoma"/>
+          <w:sz w:val="24"/>
+          <w:szCs w:val="24"/>
+        </w:rPr>
+        <w:t xml:space="preserve"> su cuenta </w:t>
+      </w:r>
+      <w:r>
+        <w:rPr>
+          <w:rFonts w:ascii="Tahoma" w:hAnsi="Tahoma" w:cs="Tahoma"/>
+          <w:sz w:val="24"/>
+          <w:szCs w:val="24"/>
+        </w:rPr>
+        <w:t>en</w:t>
+      </w:r>
+      <w:r>
+        <w:rPr>
+          <w:rFonts w:ascii="Tahoma" w:hAnsi="Tahoma" w:cs="Tahoma"/>
+          <w:sz w:val="24"/>
+          <w:szCs w:val="24"/>
+        </w:rPr>
+        <w:t xml:space="preserve"> ese periodo, </w:t>
+      </w:r>
+      <w:r>
+        <w:rPr>
+          <w:rFonts w:ascii="Tahoma" w:hAnsi="Tahoma" w:cs="Tahoma"/>
+          <w:sz w:val="24"/>
+          <w:szCs w:val="24"/>
+        </w:rPr>
+        <w:t xml:space="preserve">se le reenvía un email de activación. Donde el usuario debe ingresar al email y realizar </w:t>
+      </w:r>
+      <w:proofErr w:type="spellStart"/>
+      <w:r>
+        <w:rPr>
+          <w:rFonts w:ascii="Tahoma" w:hAnsi="Tahoma" w:cs="Tahoma"/>
+          <w:sz w:val="24"/>
+          <w:szCs w:val="24"/>
+        </w:rPr>
+        <w:t>click</w:t>
+      </w:r>
+      <w:proofErr w:type="spellEnd"/>
+      <w:r>
+        <w:rPr>
+          <w:rFonts w:ascii="Tahoma" w:hAnsi="Tahoma" w:cs="Tahoma"/>
+          <w:sz w:val="24"/>
+          <w:szCs w:val="24"/>
+        </w:rPr>
+        <w:t xml:space="preserve"> en el botón de activar su cuenta. Luego de ello ya puede ingresar al sistema a través del </w:t>
+      </w:r>
+      <w:proofErr w:type="spellStart"/>
+      <w:r>
+        <w:rPr>
+          <w:rFonts w:ascii="Tahoma" w:hAnsi="Tahoma" w:cs="Tahoma"/>
+          <w:sz w:val="24"/>
+          <w:szCs w:val="24"/>
+        </w:rPr>
+        <w:t>login</w:t>
+      </w:r>
+      <w:proofErr w:type="spellEnd"/>
+      <w:r>
+        <w:rPr>
+          <w:rFonts w:ascii="Tahoma" w:hAnsi="Tahoma" w:cs="Tahoma"/>
+          <w:sz w:val="24"/>
+          <w:szCs w:val="24"/>
+        </w:rPr>
+        <w:t>.</w:t>
+      </w:r>
+    </w:p>
+    <w:p>
+      <w:pPr>
+        <w:rPr>
+          <w:rFonts w:ascii="Tahoma" w:hAnsi="Tahoma" w:cs="Tahoma"/>
+          <w:sz w:val="24"/>
+          <w:szCs w:val="24"/>
+        </w:rPr>
+      </w:pPr>
+      <w:r>
+        <w:rPr>
+          <w:rFonts w:ascii="Tahoma" w:hAnsi="Tahoma" w:cs="Tahoma"/>
+          <w:sz w:val="24"/>
+          <w:szCs w:val="24"/>
+        </w:rPr>
+        <w:br w:type="page"/>
+      </w:r>
+    </w:p>
+    <w:p>
+      <w:pPr>
+        <w:pStyle w:val="Ttulo2"/>
+        <w:rPr>
+          <w:noProof/>
+          <w:lang w:val="es-ES" w:eastAsia="es-ES"/>
+        </w:rPr>
+      </w:pPr>
+      <w:bookmarkStart w:id="20" w:name="_Toc372449614"/>
+      <w:bookmarkStart w:id="21" w:name="_Toc372563304"/>
+      <w:bookmarkStart w:id="22" w:name="_Toc372564581"/>
+      <w:proofErr w:type="spellStart"/>
+      <w:r>
+        <w:lastRenderedPageBreak/>
+        <w:t>Modulo</w:t>
+      </w:r>
+      <w:proofErr w:type="spellEnd"/>
+      <w:r>
+        <w:t xml:space="preserve"> ABM</w:t>
+      </w:r>
+      <w:r>
+        <w:t xml:space="preserve"> Notas:</w:t>
+      </w:r>
+      <w:bookmarkEnd w:id="20"/>
+      <w:bookmarkEnd w:id="21"/>
+      <w:bookmarkEnd w:id="22"/>
+      <w:r>
+        <w:rPr>
+          <w:noProof/>
+          <w:lang w:val="es-ES" w:eastAsia="es-ES"/>
+        </w:rPr>
+        <w:t xml:space="preserve"> </w:t>
+      </w:r>
+    </w:p>
+    <w:p>
+      <w:pPr>
+        <w:rPr>
+          <w:lang w:val="es-ES" w:eastAsia="es-ES"/>
+        </w:rPr>
+      </w:pPr>
+      <w:r>
+        <w:rPr>
+          <w:noProof/>
+          <w:lang w:val="es-ES" w:eastAsia="es-ES"/>
+        </w:rPr>
+        <w:drawing>
+          <wp:inline distT="0" distB="0" distL="0" distR="0">
+            <wp:extent cx="5400675" cy="1763107"/>
+            <wp:effectExtent l="0" t="0" r="0" b="0"/>
+            <wp:docPr id="10" name="Imagen 10" descr="D:\Programas Facultad\eclipse - aplicada\bda\dbaf\documentacion\screenshots\nota.PNG"/>
+            <wp:cNvGraphicFramePr>
+              <a:graphicFrameLocks xmlns:a="http://schemas.openxmlformats.org/drawingml/2006/main" noChangeAspect="1"/>
+            </wp:cNvGraphicFramePr>
+            <a:graphic xmlns:a="http://schemas.openxmlformats.org/drawingml/2006/main">
+              <a:graphicData uri="http://schemas.openxmlformats.org/drawingml/2006/picture">
+                <pic:pic xmlns:pic="http://schemas.openxmlformats.org/drawingml/2006/picture">
+                  <pic:nvPicPr>
+                    <pic:cNvPr id="0" name="Picture 7" descr="D:\Programas Facultad\eclipse - aplicada\bda\dbaf\documentacion\screenshots\nota.PNG"/>
+                    <pic:cNvPicPr>
+                      <a:picLocks noChangeAspect="1" noChangeArrowheads="1"/>
+                    </pic:cNvPicPr>
+                  </pic:nvPicPr>
+                  <pic:blipFill>
+                    <a:blip r:embed="rId10">
+                      <a:extLst>
+                        <a:ext uri="{28A0092B-C50C-407E-A947-70E740481C1C}">
+                          <a14:useLocalDpi xmlns:a14="http://schemas.microsoft.com/office/drawing/2010/main" val="0"/>
+                        </a:ext>
+                      </a:extLst>
+                    </a:blip>
+                    <a:srcRect/>
+                    <a:stretch>
+                      <a:fillRect/>
+                    </a:stretch>
+                  </pic:blipFill>
+                  <pic:spPr bwMode="auto">
+                    <a:xfrm>
+                      <a:off x="0" y="0"/>
+                      <a:ext cx="5400675" cy="1763107"/>
+                    </a:xfrm>
+                    <a:prstGeom prst="rect">
+                      <a:avLst/>
+                    </a:prstGeom>
+                    <a:noFill/>
+                    <a:ln>
+                      <a:noFill/>
+                    </a:ln>
+                  </pic:spPr>
+                </pic:pic>
+              </a:graphicData>
+            </a:graphic>
+          </wp:inline>
+        </w:drawing>
+      </w:r>
+    </w:p>
+    <w:p>
+      <w:pPr>
+        <w:rPr>
+          <w:rFonts w:ascii="Tahoma" w:hAnsi="Tahoma" w:cs="Tahoma"/>
+          <w:sz w:val="24"/>
+          <w:szCs w:val="24"/>
+          <w:lang w:val="es-ES"/>
+        </w:rPr>
+      </w:pPr>
+      <w:r>
+        <w:rPr>
+          <w:rFonts w:ascii="Tahoma" w:hAnsi="Tahoma" w:cs="Tahoma"/>
+          <w:sz w:val="24"/>
+          <w:szCs w:val="24"/>
+        </w:rPr>
+        <w:tab/>
+      </w:r>
+      <w:r>
+        <w:rPr>
+          <w:rFonts w:ascii="Tahoma" w:hAnsi="Tahoma" w:cs="Tahoma"/>
+          <w:sz w:val="24"/>
+          <w:szCs w:val="24"/>
+        </w:rPr>
+        <w:t xml:space="preserve">Este es el modulo principal de la aplicación, en el se permite la </w:t>
+      </w:r>
+      <w:r>
+        <w:rPr>
+          <w:rFonts w:ascii="Tahoma" w:hAnsi="Tahoma" w:cs="Tahoma"/>
+          <w:sz w:val="24"/>
+          <w:szCs w:val="24"/>
+        </w:rPr>
+        <w:t>adición</w:t>
+      </w:r>
+      <w:r>
+        <w:rPr>
+          <w:rFonts w:ascii="Tahoma" w:hAnsi="Tahoma" w:cs="Tahoma"/>
+          <w:sz w:val="24"/>
+          <w:szCs w:val="24"/>
+        </w:rPr>
+        <w:t>, modificación, eliminación y marcado como realizado de notas.</w:t>
+      </w:r>
+      <w:r>
+        <w:rPr>
+          <w:rStyle w:val="Normal"/>
+          <w:rFonts w:ascii="Times New Roman" w:eastAsia="Times New Roman" w:hAnsi="Times New Roman" w:cs="Times New Roman"/>
+          <w:snapToGrid w:val="0"/>
+          <w:color w:val="000000"/>
+          <w:w w:val="0"/>
+          <w:sz w:val="0"/>
+          <w:szCs w:val="0"/>
+          <w:u w:color="000000"/>
+          <w:bdr w:val="none" w:sz="0" w:space="0" w:color="000000"/>
+          <w:shd w:val="clear" w:color="000000" w:fill="000000"/>
+          <w:lang w:val="x-none" w:eastAsia="x-none" w:bidi="x-none"/>
+        </w:rPr>
+        <w:t xml:space="preserve"> </w:t>
+      </w:r>
+    </w:p>
+    <w:p>
+      <w:pPr>
+        <w:rPr>
+          <w:rFonts w:ascii="Tahoma" w:hAnsi="Tahoma" w:cs="Tahoma"/>
+          <w:sz w:val="24"/>
+          <w:szCs w:val="24"/>
+        </w:rPr>
+      </w:pPr>
+      <w:r>
+        <w:rPr>
+          <w:rFonts w:ascii="Tahoma" w:hAnsi="Tahoma" w:cs="Tahoma"/>
+          <w:sz w:val="24"/>
+          <w:szCs w:val="24"/>
+        </w:rPr>
+        <w:t xml:space="preserve">Para agregar notas, en la pantalla se muestra un botón “Agregar Nota”, la cual </w:t>
+      </w:r>
+      <w:proofErr w:type="gramStart"/>
+      <w:r>
+        <w:rPr>
+          <w:rFonts w:ascii="Tahoma" w:hAnsi="Tahoma" w:cs="Tahoma"/>
+          <w:sz w:val="24"/>
+          <w:szCs w:val="24"/>
+        </w:rPr>
+        <w:t>nos</w:t>
+      </w:r>
+      <w:proofErr w:type="gramEnd"/>
+      <w:r>
+        <w:rPr>
+          <w:rFonts w:ascii="Tahoma" w:hAnsi="Tahoma" w:cs="Tahoma"/>
+          <w:sz w:val="24"/>
+          <w:szCs w:val="24"/>
+        </w:rPr>
+        <w:t xml:space="preserve"> crea una nueva nota, la misma posee un titulo y un cuerpo que pueden ser modificados.</w:t>
+      </w:r>
+    </w:p>
+    <w:p>
+      <w:pPr>
+        <w:rPr>
+          <w:rFonts w:ascii="Tahoma" w:hAnsi="Tahoma" w:cs="Tahoma"/>
+          <w:sz w:val="24"/>
+          <w:szCs w:val="24"/>
+        </w:rPr>
+      </w:pPr>
+      <w:r>
+        <w:rPr>
+          <w:rFonts w:ascii="Tahoma" w:hAnsi="Tahoma" w:cs="Tahoma"/>
+          <w:sz w:val="24"/>
+          <w:szCs w:val="24"/>
+        </w:rPr>
+        <w:t>Para modificar una nota, s</w:t>
+      </w:r>
+      <w:r>
+        <w:rPr>
+          <w:rFonts w:ascii="Tahoma" w:hAnsi="Tahoma" w:cs="Tahoma"/>
+          <w:sz w:val="24"/>
+          <w:szCs w:val="24"/>
+        </w:rPr>
+        <w:t>olo basta con escribir en el titulo o en el cuerpo y</w:t>
+      </w:r>
+      <w:r>
+        <w:rPr>
+          <w:rFonts w:ascii="Tahoma" w:hAnsi="Tahoma" w:cs="Tahoma"/>
+          <w:sz w:val="24"/>
+          <w:szCs w:val="24"/>
+        </w:rPr>
+        <w:t xml:space="preserve"> cuando se le quita el foco del lugar de escritura, la nota se modifica.</w:t>
+      </w:r>
+    </w:p>
+    <w:p>
+      <w:pPr>
+        <w:rPr>
+          <w:rFonts w:ascii="Tahoma" w:hAnsi="Tahoma" w:cs="Tahoma"/>
+          <w:sz w:val="24"/>
+          <w:szCs w:val="24"/>
+        </w:rPr>
+      </w:pPr>
+      <w:r>
+        <w:rPr>
+          <w:rFonts w:ascii="Tahoma" w:hAnsi="Tahoma" w:cs="Tahoma"/>
+          <w:sz w:val="24"/>
+          <w:szCs w:val="24"/>
+        </w:rPr>
+        <w:t>Para po</w:t>
+      </w:r>
+      <w:r>
+        <w:rPr>
+          <w:rFonts w:ascii="Tahoma" w:hAnsi="Tahoma" w:cs="Tahoma"/>
+          <w:sz w:val="24"/>
+          <w:szCs w:val="24"/>
+        </w:rPr>
+        <w:t xml:space="preserve">der eliminar las notas, la </w:t>
+      </w:r>
+      <w:r>
+        <w:rPr>
+          <w:rFonts w:ascii="Tahoma" w:hAnsi="Tahoma" w:cs="Tahoma"/>
+          <w:sz w:val="24"/>
+          <w:szCs w:val="24"/>
+        </w:rPr>
+        <w:t>aplicación</w:t>
+      </w:r>
+      <w:r>
+        <w:rPr>
+          <w:rFonts w:ascii="Tahoma" w:hAnsi="Tahoma" w:cs="Tahoma"/>
+          <w:sz w:val="24"/>
+          <w:szCs w:val="24"/>
+        </w:rPr>
+        <w:t xml:space="preserve"> brinda un botón </w:t>
+      </w:r>
+      <w:proofErr w:type="gramStart"/>
+      <w:r>
+        <w:rPr>
+          <w:rFonts w:ascii="Tahoma" w:hAnsi="Tahoma" w:cs="Tahoma"/>
+          <w:sz w:val="24"/>
+          <w:szCs w:val="24"/>
+        </w:rPr>
+        <w:t>(</w:t>
+      </w:r>
+      <w:r>
+        <w:rPr>
+          <w:rFonts w:ascii="Tahoma" w:hAnsi="Tahoma" w:cs="Tahoma"/>
+          <w:sz w:val="24"/>
+          <w:szCs w:val="24"/>
+        </w:rPr>
+        <w:t xml:space="preserve"> </w:t>
+      </w:r>
+      <w:r>
+        <w:rPr>
+          <w:rFonts w:ascii="Tahoma" w:hAnsi="Tahoma" w:cs="Tahoma"/>
+          <w:sz w:val="24"/>
+          <w:szCs w:val="24"/>
+        </w:rPr>
+        <w:t>X</w:t>
+      </w:r>
+      <w:proofErr w:type="gramEnd"/>
+      <w:r>
+        <w:rPr>
+          <w:rFonts w:ascii="Tahoma" w:hAnsi="Tahoma" w:cs="Tahoma"/>
+          <w:sz w:val="24"/>
+          <w:szCs w:val="24"/>
+        </w:rPr>
+        <w:t xml:space="preserve"> </w:t>
+      </w:r>
+      <w:r>
+        <w:rPr>
+          <w:rFonts w:ascii="Tahoma" w:hAnsi="Tahoma" w:cs="Tahoma"/>
+          <w:sz w:val="24"/>
+          <w:szCs w:val="24"/>
+        </w:rPr>
+        <w:t xml:space="preserve">) en cada nota para poder </w:t>
+      </w:r>
+      <w:r>
+        <w:rPr>
+          <w:rFonts w:ascii="Tahoma" w:hAnsi="Tahoma" w:cs="Tahoma"/>
+          <w:sz w:val="24"/>
+          <w:szCs w:val="24"/>
+        </w:rPr>
+        <w:t>eliminarla</w:t>
+      </w:r>
+      <w:r>
+        <w:rPr>
+          <w:rFonts w:ascii="Tahoma" w:hAnsi="Tahoma" w:cs="Tahoma"/>
+          <w:sz w:val="24"/>
+          <w:szCs w:val="24"/>
+        </w:rPr>
+        <w:t>, solo basta con apretarlo y la nota se elimina.</w:t>
+      </w:r>
+    </w:p>
+    <w:p>
+      <w:pPr>
+        <w:rPr>
+          <w:rFonts w:ascii="Tahoma" w:hAnsi="Tahoma" w:cs="Tahoma"/>
+          <w:sz w:val="24"/>
+          <w:szCs w:val="24"/>
+        </w:rPr>
+      </w:pPr>
+      <w:r>
+        <w:rPr>
+          <w:rFonts w:ascii="Tahoma" w:hAnsi="Tahoma" w:cs="Tahoma"/>
+          <w:sz w:val="24"/>
+          <w:szCs w:val="24"/>
+        </w:rPr>
+        <w:t xml:space="preserve">Para marcar como realizado una nota, lo que se tiene que hacer es presionar sobre un </w:t>
+      </w:r>
+      <w:proofErr w:type="spellStart"/>
+      <w:r>
+        <w:rPr>
+          <w:rFonts w:ascii="Tahoma" w:hAnsi="Tahoma" w:cs="Tahoma"/>
+          <w:sz w:val="24"/>
+          <w:szCs w:val="24"/>
+        </w:rPr>
+        <w:t>checkbox</w:t>
+      </w:r>
+      <w:proofErr w:type="spellEnd"/>
+      <w:r>
+        <w:rPr>
+          <w:rFonts w:ascii="Tahoma" w:hAnsi="Tahoma" w:cs="Tahoma"/>
+          <w:sz w:val="24"/>
+          <w:szCs w:val="24"/>
+        </w:rPr>
+        <w:t xml:space="preserve"> </w:t>
+      </w:r>
+      <w:proofErr w:type="gramStart"/>
+      <w:r>
+        <w:rPr>
+          <w:rFonts w:ascii="Tahoma" w:hAnsi="Tahoma" w:cs="Tahoma"/>
+          <w:sz w:val="24"/>
+          <w:szCs w:val="24"/>
+        </w:rPr>
+        <w:t>( [</w:t>
+      </w:r>
+      <w:proofErr w:type="gramEnd"/>
+      <w:r>
+        <w:rPr>
+          <w:rFonts w:ascii="Tahoma" w:hAnsi="Tahoma" w:cs="Tahoma"/>
+          <w:sz w:val="24"/>
+          <w:szCs w:val="24"/>
+        </w:rPr>
+        <w:t>] )</w:t>
+      </w:r>
+      <w:r>
+        <w:rPr>
+          <w:rFonts w:ascii="Tahoma" w:hAnsi="Tahoma" w:cs="Tahoma"/>
+          <w:sz w:val="24"/>
+          <w:szCs w:val="24"/>
+        </w:rPr>
+        <w:t xml:space="preserve">que posee cada nota. Esta nota marcada puede ser desmarcada para mostrar que </w:t>
+      </w:r>
+      <w:r>
+        <w:rPr>
+          <w:rFonts w:ascii="Tahoma" w:hAnsi="Tahoma" w:cs="Tahoma"/>
+          <w:sz w:val="24"/>
+          <w:szCs w:val="24"/>
+        </w:rPr>
+        <w:t>no se ha realizado aún.</w:t>
+      </w:r>
+    </w:p>
+    <w:p>
+      <w:pPr>
+        <w:pStyle w:val="Ttulo2"/>
+      </w:pPr>
+      <w:bookmarkStart w:id="23" w:name="_Toc372563305"/>
+      <w:bookmarkStart w:id="24" w:name="_Toc372564582"/>
+      <w:r>
+        <w:t>Modulo gestión de fecha:</w:t>
+      </w:r>
+      <w:bookmarkEnd w:id="23"/>
+      <w:bookmarkEnd w:id="24"/>
+    </w:p>
+    <w:p>
+      <w:r>
+        <w:rPr>
+          <w:noProof/>
+          <w:lang w:val="es-ES" w:eastAsia="es-ES"/>
+        </w:rPr>
+        <w:drawing>
+          <wp:inline distT="0" distB="0" distL="0" distR="0">
+            <wp:extent cx="5400675" cy="1761179"/>
+            <wp:effectExtent l="0" t="0" r="0" b="0"/>
+            <wp:docPr id="11" name="Imagen 11" descr="D:\Programas Facultad\eclipse - aplicada\bda\dbaf\documentacion\screenshots\fecha.PNG"/>
+            <wp:cNvGraphicFramePr>
+              <a:graphicFrameLocks xmlns:a="http://schemas.openxmlformats.org/drawingml/2006/main" noChangeAspect="1"/>
+            </wp:cNvGraphicFramePr>
+            <a:graphic xmlns:a="http://schemas.openxmlformats.org/drawingml/2006/main">
+              <a:graphicData uri="http://schemas.openxmlformats.org/drawingml/2006/picture">
+                <pic:pic xmlns:pic="http://schemas.openxmlformats.org/drawingml/2006/picture">
+                  <pic:nvPicPr>
+                    <pic:cNvPr id="0" name="Picture 8" descr="D:\Programas Facultad\eclipse - aplicada\bda\dbaf\documentacion\screenshots\fecha.PNG"/>
+                    <pic:cNvPicPr>
+                      <a:picLocks noChangeAspect="1" noChangeArrowheads="1"/>
+                    </pic:cNvPicPr>
+                  </pic:nvPicPr>
+                  <pic:blipFill>
+                    <a:blip r:embed="rId11">
+                      <a:extLst>
+                        <a:ext uri="{28A0092B-C50C-407E-A947-70E740481C1C}">
+                          <a14:useLocalDpi xmlns:a14="http://schemas.microsoft.com/office/drawing/2010/main" val="0"/>
+                        </a:ext>
+                      </a:extLst>
+                    </a:blip>
+                    <a:srcRect/>
+                    <a:stretch>
+                      <a:fillRect/>
+                    </a:stretch>
+                  </pic:blipFill>
+                  <pic:spPr bwMode="auto">
+                    <a:xfrm>
+                      <a:off x="0" y="0"/>
+                      <a:ext cx="5400675" cy="1761179"/>
+                    </a:xfrm>
+                    <a:prstGeom prst="rect">
+                      <a:avLst/>
+                    </a:prstGeom>
+                    <a:noFill/>
+                    <a:ln>
+                      <a:noFill/>
+                    </a:ln>
+                  </pic:spPr>
+                </pic:pic>
+              </a:graphicData>
+            </a:graphic>
+          </wp:inline>
+        </w:drawing>
+      </w:r>
+    </w:p>
+    <w:p>
+      <w:pPr>
+        <w:rPr>
+          <w:rFonts w:ascii="Tahoma" w:hAnsi="Tahoma" w:cs="Tahoma"/>
+          <w:sz w:val="24"/>
+          <w:szCs w:val="24"/>
+        </w:rPr>
+      </w:pPr>
+      <w:r>
+        <w:rPr>
+          <w:rFonts w:ascii="Tahoma" w:hAnsi="Tahoma" w:cs="Tahoma"/>
+          <w:sz w:val="24"/>
+          <w:szCs w:val="24"/>
+        </w:rPr>
+        <w:tab/>
+        <w:t>En este módulo se permite indicar una fecha límite para cada nota ó simplemente dejarlo vacío.</w:t>
+      </w:r>
+    </w:p>
+    <w:p>
+      <w:pPr>
+        <w:rPr>
+          <w:rFonts w:ascii="Tahoma" w:hAnsi="Tahoma" w:cs="Tahoma"/>
+          <w:sz w:val="24"/>
+          <w:szCs w:val="24"/>
+        </w:rPr>
+      </w:pPr>
+      <w:r>
+        <w:rPr>
+          <w:rFonts w:ascii="Tahoma" w:hAnsi="Tahoma" w:cs="Tahoma"/>
+          <w:sz w:val="24"/>
+          <w:szCs w:val="24"/>
+        </w:rPr>
+        <w:t>Si se ingresa una fecha determinada, el sistema luego controla que la misma no expire. Si esto sucede se coloca en color rojo el título para llamar la atención del usuario ya que la nota se ha vencido.</w:t>
+      </w:r>
+    </w:p>
+    <w:p>
+      <w:pPr>
+        <w:pStyle w:val="Ttulo2"/>
+      </w:pPr>
+      <w:bookmarkStart w:id="25" w:name="_Toc372449615"/>
+      <w:bookmarkStart w:id="26" w:name="_Toc372563306"/>
+      <w:bookmarkStart w:id="27" w:name="_Toc372564583"/>
+      <w:r>
+        <w:lastRenderedPageBreak/>
+        <w:t xml:space="preserve">Modulo </w:t>
+      </w:r>
+      <w:r>
+        <w:t>Búsqueda</w:t>
+      </w:r>
+      <w:r>
+        <w:t>:</w:t>
+      </w:r>
+      <w:bookmarkEnd w:id="25"/>
+      <w:bookmarkEnd w:id="26"/>
+      <w:bookmarkEnd w:id="27"/>
+    </w:p>
+    <w:p/>
+    <w:p>
+      <w:pPr>
+        <w:ind w:firstLine="708"/>
+        <w:rPr>
+          <w:rFonts w:ascii="Tahoma" w:hAnsi="Tahoma" w:cs="Tahoma"/>
+          <w:sz w:val="24"/>
+          <w:szCs w:val="24"/>
+        </w:rPr>
+      </w:pPr>
+      <w:r>
+        <w:rPr>
+          <w:rFonts w:ascii="Tahoma" w:hAnsi="Tahoma" w:cs="Tahoma"/>
+          <w:noProof/>
+          <w:sz w:val="24"/>
+          <w:szCs w:val="24"/>
+          <w:lang w:val="es-ES" w:eastAsia="es-ES"/>
+        </w:rPr>
+        <w:drawing>
+          <wp:anchor distT="0" distB="0" distL="114300" distR="114300" simplePos="0" relativeHeight="251658752" behindDoc="1" locked="0" layoutInCell="1" allowOverlap="1" wp14:anchorId="348D10FE" wp14:editId="22D1B2D9">
+            <wp:simplePos x="0" y="0"/>
+            <wp:positionH relativeFrom="column">
+              <wp:posOffset>2545080</wp:posOffset>
+            </wp:positionH>
+            <wp:positionV relativeFrom="paragraph">
+              <wp:posOffset>10795</wp:posOffset>
+            </wp:positionV>
+            <wp:extent cx="2668270" cy="1351915"/>
+            <wp:effectExtent l="0" t="0" r="0" b="0"/>
+            <wp:wrapTight wrapText="bothSides">
+              <wp:wrapPolygon edited="0">
+                <wp:start x="0" y="0"/>
+                <wp:lineTo x="0" y="21306"/>
+                <wp:lineTo x="21436" y="21306"/>
+                <wp:lineTo x="21436" y="0"/>
+                <wp:lineTo x="0" y="0"/>
+              </wp:wrapPolygon>
+            </wp:wrapTight>
+            <wp:docPr id="12" name="Imagen 12" descr="D:\Escritorio\busqueda.PNG"/>
+            <wp:cNvGraphicFramePr>
+              <a:graphicFrameLocks xmlns:a="http://schemas.openxmlformats.org/drawingml/2006/main" noChangeAspect="1"/>
+            </wp:cNvGraphicFramePr>
+            <a:graphic xmlns:a="http://schemas.openxmlformats.org/drawingml/2006/main">
+              <a:graphicData uri="http://schemas.openxmlformats.org/drawingml/2006/picture">
+                <pic:pic xmlns:pic="http://schemas.openxmlformats.org/drawingml/2006/picture">
+                  <pic:nvPicPr>
+                    <pic:cNvPr id="0" name="Picture 9" descr="D:\Escritorio\busqueda.PNG"/>
+                    <pic:cNvPicPr>
+                      <a:picLocks noChangeAspect="1" noChangeArrowheads="1"/>
+                    </pic:cNvPicPr>
+                  </pic:nvPicPr>
+                  <pic:blipFill>
+                    <a:blip r:embed="rId12">
+                      <a:extLst>
+                        <a:ext uri="{28A0092B-C50C-407E-A947-70E740481C1C}">
+                          <a14:useLocalDpi xmlns:a14="http://schemas.microsoft.com/office/drawing/2010/main" val="0"/>
+                        </a:ext>
+                      </a:extLst>
+                    </a:blip>
+                    <a:srcRect/>
+                    <a:stretch>
+                      <a:fillRect/>
+                    </a:stretch>
+                  </pic:blipFill>
+                  <pic:spPr bwMode="auto">
+                    <a:xfrm>
+                      <a:off x="0" y="0"/>
+                      <a:ext cx="2668270" cy="1351915"/>
+                    </a:xfrm>
+                    <a:prstGeom prst="rect">
+                      <a:avLst/>
+                    </a:prstGeom>
+                    <a:noFill/>
+                    <a:ln>
+                      <a:noFill/>
+                    </a:ln>
+                  </pic:spPr>
+                </pic:pic>
+              </a:graphicData>
+            </a:graphic>
+            <wp14:sizeRelH relativeFrom="margin">
+              <wp14:pctWidth>0</wp14:pctWidth>
+            </wp14:sizeRelH>
+            <wp14:sizeRelV relativeFrom="margin">
+              <wp14:pctHeight>0</wp14:pctHeight>
+            </wp14:sizeRelV>
+          </wp:anchor>
+        </w:drawing>
+      </w:r>
+      <w:r>
+        <w:rPr>
+          <w:rFonts w:ascii="Tahoma" w:hAnsi="Tahoma" w:cs="Tahoma"/>
+          <w:sz w:val="24"/>
+          <w:szCs w:val="24"/>
+        </w:rPr>
+        <w:t>Para poder realizar una búsqueda, solo basta con escribir la palabra o parte de las palabras que se desea encontrar y la aplicación va a mostrar solo las notas que coincidan con los parámetros de búsqueda.</w:t>
+      </w:r>
+    </w:p>
+    <w:p>
+      <w:pPr>
+        <w:rPr>
+          <w:rFonts w:ascii="Tahoma" w:hAnsi="Tahoma" w:cs="Tahoma"/>
+          <w:sz w:val="24"/>
+          <w:szCs w:val="24"/>
+        </w:rPr>
+      </w:pPr>
+      <w:r>
+        <w:rPr>
+          <w:rFonts w:ascii="Tahoma" w:hAnsi="Tahoma" w:cs="Tahoma"/>
+          <w:sz w:val="24"/>
+          <w:szCs w:val="24"/>
+        </w:rPr>
+        <w:t xml:space="preserve">Para las búsquedas es necesario que se ingresen al menos 2 letras, de la palabra que se </w:t>
+      </w:r>
+      <w:r>
+        <w:rPr>
+          <w:rFonts w:ascii="Tahoma" w:hAnsi="Tahoma" w:cs="Tahoma"/>
+          <w:sz w:val="24"/>
+          <w:szCs w:val="24"/>
+        </w:rPr>
+        <w:t>está</w:t>
+      </w:r>
+      <w:r>
+        <w:rPr>
+          <w:rFonts w:ascii="Tahoma" w:hAnsi="Tahoma" w:cs="Tahoma"/>
+          <w:sz w:val="24"/>
+          <w:szCs w:val="24"/>
+        </w:rPr>
+        <w:t xml:space="preserve"> buscando. </w:t>
+      </w:r>
+    </w:p>
+    <w:p>
+      <w:pPr>
+        <w:rPr>
+          <w:rFonts w:ascii="Tahoma" w:hAnsi="Tahoma" w:cs="Tahoma"/>
+          <w:sz w:val="24"/>
+          <w:szCs w:val="24"/>
+        </w:rPr>
+      </w:pPr>
+      <w:r>
+        <w:rPr>
+          <w:rFonts w:ascii="Tahoma" w:hAnsi="Tahoma" w:cs="Tahoma"/>
+          <w:sz w:val="24"/>
+          <w:szCs w:val="24"/>
+        </w:rPr>
+        <w:t xml:space="preserve">Una vez hecha la búsqueda, el usuario puede ingresar notas, modificarlas, eliminarlas, </w:t>
+      </w:r>
+      <w:r>
+        <w:rPr>
+          <w:rFonts w:ascii="Tahoma" w:hAnsi="Tahoma" w:cs="Tahoma"/>
+          <w:sz w:val="24"/>
+          <w:szCs w:val="24"/>
+        </w:rPr>
+        <w:t>etc.</w:t>
+      </w:r>
+      <w:r>
+        <w:rPr>
+          <w:rFonts w:ascii="Tahoma" w:hAnsi="Tahoma" w:cs="Tahoma"/>
+          <w:sz w:val="24"/>
+          <w:szCs w:val="24"/>
+        </w:rPr>
+        <w:t xml:space="preserve"> de la misma forma que como si no estuvieran en una búsqueda. </w:t>
+      </w:r>
+    </w:p>
+    <w:p>
+      <w:pPr>
+        <w:rPr>
+          <w:rFonts w:ascii="Tahoma" w:hAnsi="Tahoma" w:cs="Tahoma"/>
+          <w:sz w:val="24"/>
+          <w:szCs w:val="24"/>
+        </w:rPr>
+      </w:pPr>
+    </w:p>
+    <w:p>
+      <w:pPr>
+        <w:pStyle w:val="Ttulo2"/>
+      </w:pPr>
+      <w:bookmarkStart w:id="28" w:name="_Toc372449616"/>
+      <w:bookmarkStart w:id="29" w:name="_Toc372563307"/>
+      <w:bookmarkStart w:id="30" w:name="_Toc372564584"/>
+      <w:r>
+        <w:t>Módulo</w:t>
+      </w:r>
+      <w:r>
+        <w:t xml:space="preserve"> de filtros:</w:t>
+      </w:r>
+      <w:bookmarkEnd w:id="28"/>
+      <w:bookmarkEnd w:id="29"/>
+      <w:bookmarkEnd w:id="30"/>
+    </w:p>
+    <w:p>
+      <w:pPr>
+        <w:rPr>
+          <w:rFonts w:ascii="Tahoma" w:hAnsi="Tahoma" w:cs="Tahoma"/>
+          <w:sz w:val="24"/>
+          <w:szCs w:val="24"/>
+        </w:rPr>
+      </w:pPr>
+      <w:r>
+        <w:rPr>
+          <w:rFonts w:ascii="Tahoma" w:hAnsi="Tahoma" w:cs="Tahoma"/>
+          <w:noProof/>
+          <w:sz w:val="24"/>
+          <w:szCs w:val="24"/>
+          <w:lang w:val="es-ES" w:eastAsia="es-ES"/>
+        </w:rPr>
+        <w:drawing>
+          <wp:anchor distT="0" distB="0" distL="114300" distR="114300" simplePos="0" relativeHeight="251659776" behindDoc="1" locked="0" layoutInCell="1" allowOverlap="1" wp14:anchorId="4535ECB7" wp14:editId="40C70551">
+            <wp:simplePos x="0" y="0"/>
+            <wp:positionH relativeFrom="column">
+              <wp:posOffset>2949028</wp:posOffset>
+            </wp:positionH>
+            <wp:positionV relativeFrom="paragraph">
+              <wp:posOffset>6335</wp:posOffset>
+            </wp:positionV>
+            <wp:extent cx="2442210" cy="499110"/>
+            <wp:effectExtent l="0" t="0" r="0" b="0"/>
+            <wp:wrapTight wrapText="bothSides">
+              <wp:wrapPolygon edited="0">
+                <wp:start x="0" y="0"/>
+                <wp:lineTo x="0" y="20611"/>
+                <wp:lineTo x="21398" y="20611"/>
+                <wp:lineTo x="21398" y="0"/>
+                <wp:lineTo x="0" y="0"/>
+              </wp:wrapPolygon>
+            </wp:wrapTight>
+            <wp:docPr id="13" name="Imagen 13" descr="D:\Programas Facultad\eclipse - aplicada\bda\dbaf\documentacion\screenshots\filtro.PNG"/>
+            <wp:cNvGraphicFramePr>
+              <a:graphicFrameLocks xmlns:a="http://schemas.openxmlformats.org/drawingml/2006/main" noChangeAspect="1"/>
+            </wp:cNvGraphicFramePr>
+            <a:graphic xmlns:a="http://schemas.openxmlformats.org/drawingml/2006/main">
+              <a:graphicData uri="http://schemas.openxmlformats.org/drawingml/2006/picture">
+                <pic:pic xmlns:pic="http://schemas.openxmlformats.org/drawingml/2006/picture">
+                  <pic:nvPicPr>
+                    <pic:cNvPr id="0" name="Picture 10" descr="D:\Programas Facultad\eclipse - aplicada\bda\dbaf\documentacion\screenshots\filtro.PNG"/>
+                    <pic:cNvPicPr>
+                      <a:picLocks noChangeAspect="1" noChangeArrowheads="1"/>
+                    </pic:cNvPicPr>
+                  </pic:nvPicPr>
+                  <pic:blipFill>
+                    <a:blip r:embed="rId13">
+                      <a:extLst>
+                        <a:ext uri="{28A0092B-C50C-407E-A947-70E740481C1C}">
+                          <a14:useLocalDpi xmlns:a14="http://schemas.microsoft.com/office/drawing/2010/main" val="0"/>
+                        </a:ext>
+                      </a:extLst>
+                    </a:blip>
+                    <a:srcRect/>
+                    <a:stretch>
+                      <a:fillRect/>
+                    </a:stretch>
+                  </pic:blipFill>
+                  <pic:spPr bwMode="auto">
+                    <a:xfrm>
+                      <a:off x="0" y="0"/>
+                      <a:ext cx="2442210" cy="499110"/>
+                    </a:xfrm>
+                    <a:prstGeom prst="rect">
+                      <a:avLst/>
+                    </a:prstGeom>
+                    <a:noFill/>
+                    <a:ln>
+                      <a:noFill/>
+                    </a:ln>
+                  </pic:spPr>
+                </pic:pic>
+              </a:graphicData>
+            </a:graphic>
+          </wp:anchor>
+        </w:drawing>
+      </w:r>
+      <w:r>
+        <w:rPr>
+          <w:rFonts w:ascii="Tahoma" w:hAnsi="Tahoma" w:cs="Tahoma"/>
+          <w:sz w:val="24"/>
+          <w:szCs w:val="24"/>
+        </w:rPr>
+        <w:tab/>
+        <w:t xml:space="preserve">En este </w:t>
+      </w:r>
+      <w:r>
+        <w:rPr>
+          <w:rFonts w:ascii="Tahoma" w:hAnsi="Tahoma" w:cs="Tahoma"/>
+          <w:sz w:val="24"/>
+          <w:szCs w:val="24"/>
+        </w:rPr>
+        <w:t>módulo</w:t>
+      </w:r>
+      <w:r>
+        <w:rPr>
+          <w:rFonts w:ascii="Tahoma" w:hAnsi="Tahoma" w:cs="Tahoma"/>
+          <w:sz w:val="24"/>
+          <w:szCs w:val="24"/>
+        </w:rPr>
+        <w:t>, la aplicación va a mostrar 3 botones</w:t>
+      </w:r>
+      <w:r>
+        <w:rPr>
+          <w:rFonts w:ascii="Tahoma" w:hAnsi="Tahoma" w:cs="Tahoma"/>
+          <w:sz w:val="24"/>
+          <w:szCs w:val="24"/>
+        </w:rPr>
+        <w:t xml:space="preserve"> en la parte superior de la ventana de notas</w:t>
+      </w:r>
+      <w:r>
+        <w:rPr>
+          <w:rFonts w:ascii="Tahoma" w:hAnsi="Tahoma" w:cs="Tahoma"/>
+          <w:sz w:val="24"/>
+          <w:szCs w:val="24"/>
+        </w:rPr>
+        <w:t>, uno de los cuales es para que muestre todas las notas, otro para que muestre solo las que faltan</w:t>
+      </w:r>
+      <w:r>
+        <w:rPr>
+          <w:rFonts w:ascii="Tahoma" w:hAnsi="Tahoma" w:cs="Tahoma"/>
+          <w:sz w:val="24"/>
+          <w:szCs w:val="24"/>
+        </w:rPr>
+        <w:t xml:space="preserve"> de</w:t>
+      </w:r>
+      <w:r>
+        <w:rPr>
+          <w:rFonts w:ascii="Tahoma" w:hAnsi="Tahoma" w:cs="Tahoma"/>
+          <w:sz w:val="24"/>
+          <w:szCs w:val="24"/>
+        </w:rPr>
+        <w:t xml:space="preserve"> realizar y por ultimo </w:t>
+      </w:r>
+      <w:r>
+        <w:rPr>
+          <w:rFonts w:ascii="Tahoma" w:hAnsi="Tahoma" w:cs="Tahoma"/>
+          <w:sz w:val="24"/>
+          <w:szCs w:val="24"/>
+        </w:rPr>
+        <w:t xml:space="preserve">uno que muestre las que están listas (las cuales están marcadas con la tilde o </w:t>
+      </w:r>
+      <w:proofErr w:type="spellStart"/>
+      <w:r>
+        <w:rPr>
+          <w:rFonts w:ascii="Tahoma" w:hAnsi="Tahoma" w:cs="Tahoma"/>
+          <w:sz w:val="24"/>
+          <w:szCs w:val="24"/>
+        </w:rPr>
+        <w:t>checkbox</w:t>
+      </w:r>
+      <w:r>
+        <w:rPr>
+          <w:rFonts w:ascii="Tahoma" w:hAnsi="Tahoma" w:cs="Tahoma"/>
+          <w:sz w:val="24"/>
+          <w:szCs w:val="24"/>
+          <w:u w:val="single"/>
+        </w:rPr>
+        <w:t>s</w:t>
+      </w:r>
+      <w:proofErr w:type="spellEnd"/>
+      <w:r>
+        <w:rPr>
+          <w:rFonts w:ascii="Tahoma" w:hAnsi="Tahoma" w:cs="Tahoma"/>
+          <w:sz w:val="24"/>
+          <w:szCs w:val="24"/>
+        </w:rPr>
+        <w:t>)</w:t>
+      </w:r>
+    </w:p>
+    <w:p>
+      <w:pPr>
+        <w:rPr>
+          <w:rFonts w:ascii="Tahoma" w:hAnsi="Tahoma" w:cs="Tahoma"/>
+          <w:sz w:val="24"/>
+          <w:szCs w:val="24"/>
+          <w:u w:val="single"/>
+        </w:rPr>
+      </w:pPr>
+    </w:p>
+    <w:p>
+      <w:pPr>
+        <w:rPr>
+          <w:rFonts w:ascii="Tahoma" w:hAnsi="Tahoma" w:cs="Tahoma"/>
+          <w:sz w:val="24"/>
+          <w:szCs w:val="24"/>
+          <w:u w:val="single"/>
+        </w:rPr>
+      </w:pPr>
+      <w:r>
+        <w:rPr>
+          <w:rFonts w:ascii="Tahoma" w:hAnsi="Tahoma" w:cs="Tahoma"/>
+          <w:sz w:val="24"/>
+          <w:szCs w:val="24"/>
+          <w:u w:val="single"/>
+        </w:rPr>
+        <w:t>Módulo de personalización:</w:t>
+      </w:r>
+    </w:p>
+    <w:p>
+      <w:pPr>
+        <w:rPr>
+          <w:rFonts w:ascii="Tahoma" w:hAnsi="Tahoma" w:cs="Tahoma"/>
+          <w:sz w:val="24"/>
+          <w:szCs w:val="24"/>
+        </w:rPr>
+      </w:pPr>
+      <w:r>
+        <w:rPr>
+          <w:rFonts w:ascii="Tahoma" w:hAnsi="Tahoma" w:cs="Tahoma"/>
+          <w:noProof/>
+          <w:sz w:val="24"/>
+          <w:szCs w:val="24"/>
+          <w:lang w:val="es-ES" w:eastAsia="es-ES"/>
+        </w:rPr>
+        <w:drawing>
+          <wp:anchor distT="0" distB="0" distL="114300" distR="114300" simplePos="0" relativeHeight="251670016" behindDoc="1" locked="0" layoutInCell="1" allowOverlap="1" wp14:anchorId="268E6EA1" wp14:editId="4136DE46">
+            <wp:simplePos x="0" y="0"/>
+            <wp:positionH relativeFrom="column">
+              <wp:posOffset>3695065</wp:posOffset>
+            </wp:positionH>
+            <wp:positionV relativeFrom="paragraph">
+              <wp:posOffset>5715</wp:posOffset>
+            </wp:positionV>
+            <wp:extent cx="1708785" cy="1733550"/>
+            <wp:effectExtent l="0" t="0" r="0" b="0"/>
+            <wp:wrapTight wrapText="bothSides">
+              <wp:wrapPolygon edited="0">
+                <wp:start x="0" y="0"/>
+                <wp:lineTo x="0" y="21363"/>
+                <wp:lineTo x="21431" y="21363"/>
+                <wp:lineTo x="21431" y="0"/>
+                <wp:lineTo x="0" y="0"/>
+              </wp:wrapPolygon>
+            </wp:wrapTight>
+            <wp:docPr id="15" name="Imagen 15" descr="D:\Programas Facultad\eclipse - aplicada\bda\dbaf\documentacion\screenshots\l&amp;f.PNG"/>
+            <wp:cNvGraphicFramePr>
+              <a:graphicFrameLocks xmlns:a="http://schemas.openxmlformats.org/drawingml/2006/main" noChangeAspect="1"/>
+            </wp:cNvGraphicFramePr>
+            <a:graphic xmlns:a="http://schemas.openxmlformats.org/drawingml/2006/main">
+              <a:graphicData uri="http://schemas.openxmlformats.org/drawingml/2006/picture">
+                <pic:pic xmlns:pic="http://schemas.openxmlformats.org/drawingml/2006/picture">
+                  <pic:nvPicPr>
+                    <pic:cNvPr id="0" name="Picture 12" descr="D:\Programas Facultad\eclipse - aplicada\bda\dbaf\documentacion\screenshots\l&amp;f.PNG"/>
+                    <pic:cNvPicPr>
+                      <a:picLocks noChangeAspect="1" noChangeArrowheads="1"/>
+                    </pic:cNvPicPr>
+                  </pic:nvPicPr>
+                  <pic:blipFill>
+                    <a:blip r:embed="rId14">
+                      <a:extLst>
+                        <a:ext uri="{28A0092B-C50C-407E-A947-70E740481C1C}">
+                          <a14:useLocalDpi xmlns:a14="http://schemas.microsoft.com/office/drawing/2010/main" val="0"/>
+                        </a:ext>
+                      </a:extLst>
+                    </a:blip>
+                    <a:srcRect/>
+                    <a:stretch>
+                      <a:fillRect/>
+                    </a:stretch>
+                  </pic:blipFill>
+                  <pic:spPr bwMode="auto">
+                    <a:xfrm>
+                      <a:off x="0" y="0"/>
+                      <a:ext cx="1708785" cy="1733550"/>
+                    </a:xfrm>
+                    <a:prstGeom prst="rect">
+                      <a:avLst/>
+                    </a:prstGeom>
+                    <a:noFill/>
+                    <a:ln>
+                      <a:noFill/>
+                    </a:ln>
+                  </pic:spPr>
+                </pic:pic>
+              </a:graphicData>
+            </a:graphic>
+            <wp14:sizeRelH relativeFrom="margin">
+              <wp14:pctWidth>0</wp14:pctWidth>
+            </wp14:sizeRelH>
+            <wp14:sizeRelV relativeFrom="margin">
+              <wp14:pctHeight>0</wp14:pctHeight>
+            </wp14:sizeRelV>
+          </wp:anchor>
+        </w:drawing>
+      </w:r>
+      <w:r>
+        <w:rPr>
+          <w:rFonts w:ascii="Tahoma" w:hAnsi="Tahoma" w:cs="Tahoma"/>
+          <w:sz w:val="24"/>
+          <w:szCs w:val="24"/>
+        </w:rPr>
+        <w:tab/>
+      </w:r>
+      <w:r>
+        <w:rPr>
+          <w:rFonts w:ascii="Tahoma" w:hAnsi="Tahoma" w:cs="Tahoma"/>
+          <w:sz w:val="24"/>
+          <w:szCs w:val="24"/>
+        </w:rPr>
+        <w:t xml:space="preserve">Este </w:t>
+      </w:r>
+      <w:proofErr w:type="spellStart"/>
+      <w:r>
+        <w:rPr>
+          <w:rFonts w:ascii="Tahoma" w:hAnsi="Tahoma" w:cs="Tahoma"/>
+          <w:sz w:val="24"/>
+          <w:szCs w:val="24"/>
+        </w:rPr>
+        <w:t>modulo</w:t>
+      </w:r>
+      <w:proofErr w:type="spellEnd"/>
+      <w:r>
+        <w:rPr>
+          <w:rFonts w:ascii="Tahoma" w:hAnsi="Tahoma" w:cs="Tahoma"/>
+          <w:sz w:val="24"/>
+          <w:szCs w:val="24"/>
+        </w:rPr>
+        <w:t xml:space="preserve"> permite la personalización </w:t>
+      </w:r>
+      <w:proofErr w:type="spellStart"/>
+      <w:r>
+        <w:rPr>
+          <w:rFonts w:ascii="Tahoma" w:hAnsi="Tahoma" w:cs="Tahoma"/>
+          <w:sz w:val="24"/>
+          <w:szCs w:val="24"/>
+        </w:rPr>
+        <w:t>del</w:t>
+      </w:r>
+      <w:proofErr w:type="spellEnd"/>
+      <w:r>
+        <w:rPr>
+          <w:rFonts w:ascii="Tahoma" w:hAnsi="Tahoma" w:cs="Tahoma"/>
+          <w:sz w:val="24"/>
+          <w:szCs w:val="24"/>
+        </w:rPr>
+        <w:t xml:space="preserve"> la aplicación por parte del usuario, en cuando a poder cambiar el </w:t>
+      </w:r>
+      <w:proofErr w:type="spellStart"/>
+      <w:r>
+        <w:rPr>
+          <w:rFonts w:ascii="Tahoma" w:hAnsi="Tahoma" w:cs="Tahoma"/>
+          <w:sz w:val="24"/>
+          <w:szCs w:val="24"/>
+        </w:rPr>
+        <w:t>look&amp;feel</w:t>
+      </w:r>
+      <w:proofErr w:type="spellEnd"/>
+      <w:r>
+        <w:rPr>
+          <w:rFonts w:ascii="Tahoma" w:hAnsi="Tahoma" w:cs="Tahoma"/>
+          <w:sz w:val="24"/>
+          <w:szCs w:val="24"/>
+        </w:rPr>
+        <w:t xml:space="preserve"> de los botones, y de la barra superior.</w:t>
+      </w:r>
+    </w:p>
+    <w:p>
+      <w:pPr>
+        <w:rPr>
+          <w:rFonts w:ascii="Tahoma" w:hAnsi="Tahoma" w:cs="Tahoma"/>
+          <w:sz w:val="24"/>
+          <w:szCs w:val="24"/>
+        </w:rPr>
+      </w:pPr>
+      <w:r>
+        <w:rPr>
+          <w:rFonts w:ascii="Tahoma" w:hAnsi="Tahoma" w:cs="Tahoma"/>
+          <w:sz w:val="24"/>
+          <w:szCs w:val="24"/>
+        </w:rPr>
+        <w:t xml:space="preserve">Para poder hacer este cambio la aplicación posee un botón de </w:t>
+      </w:r>
+      <w:proofErr w:type="spellStart"/>
+      <w:r>
+        <w:rPr>
+          <w:rFonts w:ascii="Tahoma" w:hAnsi="Tahoma" w:cs="Tahoma"/>
+          <w:sz w:val="24"/>
+          <w:szCs w:val="24"/>
+        </w:rPr>
+        <w:t>look&amp;feel</w:t>
+      </w:r>
+      <w:proofErr w:type="spellEnd"/>
+      <w:r>
+        <w:rPr>
+          <w:rFonts w:ascii="Tahoma" w:hAnsi="Tahoma" w:cs="Tahoma"/>
+          <w:sz w:val="24"/>
+          <w:szCs w:val="24"/>
+        </w:rPr>
+        <w:t xml:space="preserve"> que puede ser accedido desde cualquier parte del programa, se encuentra en la parte superior izquierda. Seleccionando el color que se desee, el aspecto </w:t>
+      </w:r>
+      <w:proofErr w:type="gramStart"/>
+      <w:r>
+        <w:rPr>
+          <w:rFonts w:ascii="Tahoma" w:hAnsi="Tahoma" w:cs="Tahoma"/>
+          <w:sz w:val="24"/>
+          <w:szCs w:val="24"/>
+        </w:rPr>
+        <w:t>de la</w:t>
+      </w:r>
+      <w:proofErr w:type="gramEnd"/>
+      <w:r>
+        <w:rPr>
+          <w:rFonts w:ascii="Tahoma" w:hAnsi="Tahoma" w:cs="Tahoma"/>
+          <w:sz w:val="24"/>
+          <w:szCs w:val="24"/>
+        </w:rPr>
+        <w:t xml:space="preserve"> administrador de nota se verá diferente, y ese cambio se mantiene para todas las ventanas de la aplicación. </w:t>
+      </w:r>
+    </w:p>
+    <w:p>
+      <w:pPr>
+        <w:rPr>
+          <w:rFonts w:ascii="Tahoma" w:hAnsi="Tahoma" w:cs="Tahoma"/>
+          <w:sz w:val="24"/>
+          <w:szCs w:val="24"/>
+        </w:rPr>
+      </w:pPr>
+    </w:p>
+    <w:p>
+      <w:pPr>
+        <w:pStyle w:val="Ttulo1"/>
+        <w:jc w:val="center"/>
+      </w:pPr>
+      <w:bookmarkStart w:id="31" w:name="_Toc372449617"/>
+      <w:bookmarkStart w:id="32" w:name="_Toc372563308"/>
+      <w:bookmarkStart w:id="33" w:name="_Toc372564585"/>
+      <w:r>
+        <w:lastRenderedPageBreak/>
+        <w:t>Bibliografía</w:t>
+      </w:r>
+      <w:bookmarkEnd w:id="31"/>
+      <w:bookmarkEnd w:id="32"/>
+      <w:bookmarkEnd w:id="33"/>
+    </w:p>
+    <w:p>
+      <w:pPr>
+        <w:rPr>
+          <w:rFonts w:ascii="Tahoma" w:hAnsi="Tahoma" w:cs="Tahoma"/>
+          <w:sz w:val="24"/>
+          <w:szCs w:val="24"/>
+        </w:rPr>
+      </w:pPr>
+      <w:r>
+        <w:rPr>
+          <w:rFonts w:ascii="Arial" w:eastAsia="Times New Roman" w:hAnsi="Arial" w:cs="Arial"/>
+          <w:color w:val="00802A"/>
+          <w:sz w:val="23"/>
+          <w:szCs w:val="23"/>
+          <w:shd w:val="clear" w:color="auto" w:fill="FFFFFF"/>
+          <w:lang w:val="es-ES" w:eastAsia="es-ES"/>
+        </w:rPr>
+        <w:t>https://forja.rediris.es/docman/view.php/282/.../manualDesarrollador.pdf</w:t>
+      </w:r>
+      <w:r>
+        <w:rPr>
+          <w:rFonts w:ascii="Arial" w:eastAsia="Times New Roman" w:hAnsi="Arial" w:cs="Arial"/>
+          <w:color w:val="666666"/>
+          <w:sz w:val="23"/>
+          <w:szCs w:val="23"/>
+          <w:shd w:val="clear" w:color="auto" w:fill="FFFFFF"/>
+          <w:lang w:val="es-ES" w:eastAsia="es-ES"/>
+        </w:rPr>
+        <w:t>‎</w:t>
+      </w:r>
+    </w:p>
+    <w:p>
+      <w:pPr>
+        <w:rPr>
+          <w:rFonts w:ascii="Tahoma" w:hAnsi="Tahoma" w:cs="Tahoma"/>
+          <w:sz w:val="24"/>
+          <w:szCs w:val="24"/>
+        </w:rPr>
+      </w:pPr>
+      <w:r>
+        <w:rPr>
+          <w:rFonts w:ascii="Times New Roman" w:eastAsia="Times New Roman" w:hAnsi="Times New Roman" w:cs="Times New Roman"/>
+          <w:sz w:val="24"/>
+          <w:szCs w:val="24"/>
+          <w:lang w:val="es-ES" w:eastAsia="es-ES"/>
+        </w:rPr>
+        <w:br/>
+      </w:r>
+      <w:r>
+        <w:rPr>
+          <w:rFonts w:ascii="Tahoma" w:hAnsi="Tahoma" w:cs="Tahoma"/>
+          <w:sz w:val="24"/>
+          <w:szCs w:val="24"/>
+        </w:rPr>
+        <w:br w:type="page"/>
+      </w:r>
+    </w:p>
+    <w:p>
+      <w:pPr>
+        <w:pStyle w:val="Ttulo1"/>
+        <w:jc w:val="center"/>
+      </w:pPr>
+      <w:bookmarkStart w:id="34" w:name="_Toc372449633"/>
+      <w:bookmarkStart w:id="35" w:name="_Toc372563324"/>
+      <w:bookmarkStart w:id="36" w:name="_Toc372564605"/>
+      <w:r>
+        <w:lastRenderedPageBreak/>
+        <w:t>Conclusión</w:t>
+      </w:r>
+      <w:bookmarkEnd w:id="34"/>
+      <w:bookmarkEnd w:id="35"/>
+      <w:bookmarkEnd w:id="36"/>
+    </w:p>
+    <w:p>
+      <w:pPr>
+        <w:rPr>
+          <w:rFonts w:ascii="Tahoma" w:hAnsi="Tahoma" w:cs="Tahoma"/>
+          <w:sz w:val="24"/>
+          <w:szCs w:val="24"/>
+        </w:rPr>
+      </w:pPr>
+      <w:r>
+        <w:rPr>
+          <w:rFonts w:ascii="Tahoma" w:hAnsi="Tahoma" w:cs="Tahoma"/>
+          <w:sz w:val="24"/>
+          <w:szCs w:val="24"/>
+        </w:rPr>
+        <w:br w:type="page"/>
+      </w:r>
+    </w:p>
+    <w:p>
+      <w:pPr>
+        <w:pStyle w:val="Ttulo1"/>
+        <w:jc w:val="center"/>
+      </w:pPr>
+      <w:bookmarkStart w:id="37" w:name="_Toc372449618"/>
+      <w:bookmarkStart w:id="38" w:name="_Toc372563309"/>
+      <w:bookmarkStart w:id="39" w:name="_Toc372564586"/>
+      <w:r>
+        <w:lastRenderedPageBreak/>
+        <w:t>Anexo 1</w:t>
+      </w:r>
+      <w:bookmarkEnd w:id="37"/>
+      <w:bookmarkEnd w:id="38"/>
+      <w:bookmarkEnd w:id="39"/>
+    </w:p>
+    <w:p>
+      <w:pPr>
+        <w:rPr>
+          <w:rFonts w:ascii="Tahoma" w:hAnsi="Tahoma" w:cs="Tahoma"/>
+          <w:sz w:val="24"/>
+          <w:szCs w:val="24"/>
+        </w:rPr>
+      </w:pPr>
+    </w:p>
+    <w:p>
+      <w:pPr>
+        <w:pStyle w:val="Ttulo2"/>
+      </w:pPr>
+      <w:bookmarkStart w:id="40" w:name="_Toc372449619"/>
+      <w:bookmarkStart w:id="41" w:name="_Toc372563310"/>
+      <w:bookmarkStart w:id="42" w:name="_Toc372564587"/>
+      <w:r>
+        <w:t>Diagrama de Casos de uso:</w:t>
+      </w:r>
+      <w:bookmarkEnd w:id="40"/>
+      <w:bookmarkEnd w:id="41"/>
+      <w:bookmarkEnd w:id="42"/>
+    </w:p>
+    <w:p>
+      <w:pPr>
+        <w:rPr>
+          <w:rFonts w:ascii="Tahoma" w:hAnsi="Tahoma" w:cs="Tahoma"/>
+          <w:sz w:val="24"/>
+          <w:szCs w:val="24"/>
+        </w:rPr>
+      </w:pPr>
+      <w:r>
+        <w:rPr>
+          <w:rFonts w:ascii="Tahoma" w:hAnsi="Tahoma" w:cs="Tahoma"/>
+          <w:noProof/>
+          <w:sz w:val="24"/>
+          <w:szCs w:val="24"/>
+          <w:lang w:val="es-ES" w:eastAsia="es-ES"/>
+        </w:rPr>
+        <w:drawing>
+          <wp:inline distT="0" distB="0" distL="0" distR="0">
+            <wp:extent cx="5400675" cy="2674492"/>
+            <wp:effectExtent l="0" t="0" r="0" b="0"/>
+            <wp:docPr id="14" name="Imagen 14" descr="D:\Escritorio\Diagrama V6.png"/>
+            <wp:cNvGraphicFramePr>
+              <a:graphicFrameLocks xmlns:a="http://schemas.openxmlformats.org/drawingml/2006/main" noChangeAspect="1"/>
+            </wp:cNvGraphicFramePr>
+            <a:graphic xmlns:a="http://schemas.openxmlformats.org/drawingml/2006/main">
+              <a:graphicData uri="http://schemas.openxmlformats.org/drawingml/2006/picture">
+                <pic:pic xmlns:pic="http://schemas.openxmlformats.org/drawingml/2006/picture">
+                  <pic:nvPicPr>
+                    <pic:cNvPr id="0" name="Picture 11" descr="D:\Escritorio\Diagrama V6.png"/>
+                    <pic:cNvPicPr>
+                      <a:picLocks noChangeAspect="1" noChangeArrowheads="1"/>
+                    </pic:cNvPicPr>
+                  </pic:nvPicPr>
+                  <pic:blipFill>
+                    <a:blip r:embed="rId15">
+                      <a:extLst>
+                        <a:ext uri="{28A0092B-C50C-407E-A947-70E740481C1C}">
+                          <a14:useLocalDpi xmlns:a14="http://schemas.microsoft.com/office/drawing/2010/main" val="0"/>
+                        </a:ext>
+                      </a:extLst>
+                    </a:blip>
+                    <a:srcRect/>
+                    <a:stretch>
+                      <a:fillRect/>
+                    </a:stretch>
+                  </pic:blipFill>
+                  <pic:spPr bwMode="auto">
+                    <a:xfrm>
+                      <a:off x="0" y="0"/>
+                      <a:ext cx="5400675" cy="2674492"/>
                     </a:xfrm>
                     <a:prstGeom prst="rect">
                       <a:avLst/>
@@ -3870,7 +4756,7 @@
           <w:left w:w="70" w:type="dxa"/>
           <w:right w:w="70" w:type="dxa"/>
         </w:tblCellMar>
-        <w:tblLook w:val="00A0"/>
+        <w:tblLook w:val="00A0" w:firstRow="1" w:lastRow="0" w:firstColumn="1" w:lastColumn="0" w:noHBand="0" w:noVBand="0"/>
       </w:tblPr>
       <w:tblGrid>
         <w:gridCol w:w="2205"/>
@@ -4093,7 +4979,7 @@
                 <w:lang w:val="es-ES" w:eastAsia="es-ES"/>
               </w:rPr>
             </w:pPr>
-            <w:bookmarkStart w:id="41" w:name="_Toc372564588"/>
+            <w:bookmarkStart w:id="43" w:name="_Toc372564588"/>
             <w:r>
               <w:rPr>
                 <w:rFonts w:cs="Tahoma"/>
@@ -4117,7 +5003,7 @@
             <w:r>
               <w:t>Activar Cuenta</w:t>
             </w:r>
-            <w:bookmarkEnd w:id="41"/>
+            <w:bookmarkEnd w:id="43"/>
           </w:p>
         </w:tc>
         <w:tc>
@@ -4135,7 +5021,7 @@
                 <w:lang w:val="es-ES" w:eastAsia="es-ES"/>
               </w:rPr>
             </w:pPr>
-            <w:bookmarkStart w:id="42" w:name="_Toc372564589"/>
+            <w:bookmarkStart w:id="44" w:name="_Toc372564589"/>
             <w:r>
               <w:rPr>
                 <w:rFonts w:cs="Tahoma"/>
@@ -4156,7 +5042,7 @@
               </w:rPr>
               <w:t>:  1</w:t>
             </w:r>
-            <w:bookmarkEnd w:id="42"/>
+            <w:bookmarkEnd w:id="44"/>
           </w:p>
         </w:tc>
       </w:tr>
@@ -5817,9 +6703,9 @@
                 <w:lang w:val="es-ES" w:eastAsia="es-ES"/>
               </w:rPr>
             </w:pPr>
-            <w:bookmarkStart w:id="43" w:name="_Toc372449620"/>
-            <w:bookmarkStart w:id="44" w:name="_Toc372563311"/>
-            <w:bookmarkStart w:id="45" w:name="_Toc372564590"/>
+            <w:bookmarkStart w:id="45" w:name="_Toc372449620"/>
+            <w:bookmarkStart w:id="46" w:name="_Toc372563311"/>
+            <w:bookmarkStart w:id="47" w:name="_Toc372564590"/>
             <w:r>
               <w:rPr>
                 <w:rFonts w:ascii="Tahoma" w:hAnsi="Tahoma" w:cs="Tahoma"/>
@@ -5841,9 +6727,9 @@
               </w:rPr>
               <w:t>no aplica</w:t>
             </w:r>
-            <w:bookmarkEnd w:id="43"/>
-            <w:bookmarkEnd w:id="44"/>
             <w:bookmarkEnd w:id="45"/>
+            <w:bookmarkEnd w:id="46"/>
+            <w:bookmarkEnd w:id="47"/>
           </w:p>
         </w:tc>
       </w:tr>
@@ -5885,31 +6771,7 @@
                 <w:szCs w:val="20"/>
                 <w:lang w:val="es-ES" w:eastAsia="es-ES"/>
               </w:rPr>
-              <w:t xml:space="preserve">Autor: </w:t>
-            </w:r>
-            <w:proofErr w:type="spellStart"/>
-            <w:r>
-              <w:rPr>
-                <w:rFonts w:ascii="Tahoma" w:hAnsi="Tahoma" w:cs="Tahoma"/>
-                <w:b/>
-                <w:bCs/>
-                <w:sz w:val="18"/>
-                <w:szCs w:val="20"/>
-                <w:lang w:val="es-ES" w:eastAsia="es-ES"/>
-              </w:rPr>
-              <w:t>Antonel</w:t>
-            </w:r>
-            <w:proofErr w:type="spellEnd"/>
-            <w:r>
-              <w:rPr>
-                <w:rFonts w:ascii="Tahoma" w:hAnsi="Tahoma" w:cs="Tahoma"/>
-                <w:b/>
-                <w:bCs/>
-                <w:sz w:val="18"/>
-                <w:szCs w:val="20"/>
-                <w:lang w:val="es-ES" w:eastAsia="es-ES"/>
-              </w:rPr>
-              <w:t xml:space="preserve">, </w:t>
+              <w:t xml:space="preserve">Autor: Antonel, </w:t>
             </w:r>
             <w:proofErr w:type="spellStart"/>
             <w:r>
@@ -6003,7 +6865,7 @@
           <w:left w:w="70" w:type="dxa"/>
           <w:right w:w="70" w:type="dxa"/>
         </w:tblCellMar>
-        <w:tblLook w:val="00A0"/>
+        <w:tblLook w:val="00A0" w:firstRow="1" w:lastRow="0" w:firstColumn="1" w:lastColumn="0" w:noHBand="0" w:noVBand="0"/>
       </w:tblPr>
       <w:tblGrid>
         <w:gridCol w:w="2205"/>
@@ -6227,7 +7089,7 @@
                 <w:lang w:val="es-ES" w:eastAsia="es-ES"/>
               </w:rPr>
             </w:pPr>
-            <w:bookmarkStart w:id="46" w:name="_Toc372564591"/>
+            <w:bookmarkStart w:id="48" w:name="_Toc372564591"/>
             <w:r>
               <w:rPr>
                 <w:rFonts w:cs="Tahoma"/>
@@ -6251,7 +7113,7 @@
             <w:r>
               <w:t>Alta de notas</w:t>
             </w:r>
-            <w:bookmarkEnd w:id="46"/>
+            <w:bookmarkEnd w:id="48"/>
           </w:p>
         </w:tc>
         <w:tc>
@@ -6269,7 +7131,7 @@
                 <w:lang w:val="es-ES" w:eastAsia="es-ES"/>
               </w:rPr>
             </w:pPr>
-            <w:bookmarkStart w:id="47" w:name="_Toc372564592"/>
+            <w:bookmarkStart w:id="49" w:name="_Toc372564592"/>
             <w:r>
               <w:rPr>
                 <w:rFonts w:cs="Tahoma"/>
@@ -6290,7 +7152,7 @@
               </w:rPr>
               <w:t>:  1</w:t>
             </w:r>
-            <w:bookmarkEnd w:id="47"/>
+            <w:bookmarkEnd w:id="49"/>
           </w:p>
         </w:tc>
       </w:tr>
@@ -7920,9 +8782,9 @@
                 <w:lang w:val="es-ES" w:eastAsia="es-ES"/>
               </w:rPr>
             </w:pPr>
-            <w:bookmarkStart w:id="48" w:name="_Toc372449621"/>
-            <w:bookmarkStart w:id="49" w:name="_Toc372563312"/>
-            <w:bookmarkStart w:id="50" w:name="_Toc372564593"/>
+            <w:bookmarkStart w:id="50" w:name="_Toc372449621"/>
+            <w:bookmarkStart w:id="51" w:name="_Toc372563312"/>
+            <w:bookmarkStart w:id="52" w:name="_Toc372564593"/>
             <w:r>
               <w:rPr>
                 <w:rFonts w:ascii="Tahoma" w:hAnsi="Tahoma" w:cs="Tahoma"/>
@@ -7944,9 +8806,9 @@
               </w:rPr>
               <w:t>no aplica</w:t>
             </w:r>
-            <w:bookmarkEnd w:id="48"/>
-            <w:bookmarkEnd w:id="49"/>
             <w:bookmarkEnd w:id="50"/>
+            <w:bookmarkEnd w:id="51"/>
+            <w:bookmarkEnd w:id="52"/>
           </w:p>
         </w:tc>
       </w:tr>
@@ -7988,31 +8850,7 @@
                 <w:szCs w:val="20"/>
                 <w:lang w:val="es-ES" w:eastAsia="es-ES"/>
               </w:rPr>
-              <w:t xml:space="preserve">Autor: </w:t>
-            </w:r>
-            <w:proofErr w:type="spellStart"/>
-            <w:r>
-              <w:rPr>
-                <w:rFonts w:ascii="Tahoma" w:hAnsi="Tahoma" w:cs="Tahoma"/>
-                <w:b/>
-                <w:bCs/>
-                <w:sz w:val="18"/>
-                <w:szCs w:val="20"/>
-                <w:lang w:val="es-ES" w:eastAsia="es-ES"/>
-              </w:rPr>
-              <w:t>Antonel</w:t>
-            </w:r>
-            <w:proofErr w:type="spellEnd"/>
-            <w:r>
-              <w:rPr>
-                <w:rFonts w:ascii="Tahoma" w:hAnsi="Tahoma" w:cs="Tahoma"/>
-                <w:b/>
-                <w:bCs/>
-                <w:sz w:val="18"/>
-                <w:szCs w:val="20"/>
-                <w:lang w:val="es-ES" w:eastAsia="es-ES"/>
-              </w:rPr>
-              <w:t xml:space="preserve">, </w:t>
+              <w:t xml:space="preserve">Autor: Antonel, </w:t>
             </w:r>
             <w:proofErr w:type="spellStart"/>
             <w:r>
@@ -8107,7 +8945,7 @@
           <w:left w:w="70" w:type="dxa"/>
           <w:right w:w="70" w:type="dxa"/>
         </w:tblCellMar>
-        <w:tblLook w:val="00A0"/>
+        <w:tblLook w:val="00A0" w:firstRow="1" w:lastRow="0" w:firstColumn="1" w:lastColumn="0" w:noHBand="0" w:noVBand="0"/>
       </w:tblPr>
       <w:tblGrid>
         <w:gridCol w:w="2205"/>
@@ -10125,9 +10963,9 @@
                 <w:lang w:val="es-ES" w:eastAsia="es-ES"/>
               </w:rPr>
             </w:pPr>
-            <w:bookmarkStart w:id="51" w:name="_Toc372449623"/>
-            <w:bookmarkStart w:id="52" w:name="_Toc372563314"/>
-            <w:bookmarkStart w:id="53" w:name="_Toc372564594"/>
+            <w:bookmarkStart w:id="53" w:name="_Toc372449623"/>
+            <w:bookmarkStart w:id="54" w:name="_Toc372563314"/>
+            <w:bookmarkStart w:id="55" w:name="_Toc372564594"/>
             <w:r>
               <w:rPr>
                 <w:rFonts w:ascii="Tahoma" w:hAnsi="Tahoma" w:cs="Tahoma"/>
@@ -10149,9 +10987,9 @@
               </w:rPr>
               <w:t>no aplica</w:t>
             </w:r>
-            <w:bookmarkEnd w:id="51"/>
-            <w:bookmarkEnd w:id="52"/>
             <w:bookmarkEnd w:id="53"/>
+            <w:bookmarkEnd w:id="54"/>
+            <w:bookmarkEnd w:id="55"/>
           </w:p>
         </w:tc>
       </w:tr>
@@ -10192,31 +11030,7 @@
                 <w:szCs w:val="20"/>
                 <w:lang w:val="es-ES" w:eastAsia="es-ES"/>
               </w:rPr>
-              <w:t xml:space="preserve">Autor: </w:t>
-            </w:r>
-            <w:proofErr w:type="spellStart"/>
-            <w:r>
-              <w:rPr>
-                <w:rFonts w:ascii="Tahoma" w:hAnsi="Tahoma" w:cs="Tahoma"/>
-                <w:b/>
-                <w:bCs/>
-                <w:sz w:val="18"/>
-                <w:szCs w:val="20"/>
-                <w:lang w:val="es-ES" w:eastAsia="es-ES"/>
-              </w:rPr>
-              <w:t>Antonel</w:t>
-            </w:r>
-            <w:proofErr w:type="spellEnd"/>
-            <w:r>
-              <w:rPr>
-                <w:rFonts w:ascii="Tahoma" w:hAnsi="Tahoma" w:cs="Tahoma"/>
-                <w:b/>
-                <w:bCs/>
-                <w:sz w:val="18"/>
-                <w:szCs w:val="20"/>
-                <w:lang w:val="es-ES" w:eastAsia="es-ES"/>
-              </w:rPr>
-              <w:t xml:space="preserve">, </w:t>
+              <w:t xml:space="preserve">Autor: Antonel, </w:t>
             </w:r>
             <w:proofErr w:type="spellStart"/>
             <w:r>
@@ -10310,7 +11124,7 @@
           <w:left w:w="70" w:type="dxa"/>
           <w:right w:w="70" w:type="dxa"/>
         </w:tblCellMar>
-        <w:tblLook w:val="00A0"/>
+        <w:tblLook w:val="00A0" w:firstRow="1" w:lastRow="0" w:firstColumn="1" w:lastColumn="0" w:noHBand="0" w:noVBand="0"/>
       </w:tblPr>
       <w:tblGrid>
         <w:gridCol w:w="2205"/>
@@ -12492,9 +13306,9 @@
                 <w:lang w:val="es-ES" w:eastAsia="es-ES"/>
               </w:rPr>
             </w:pPr>
-            <w:bookmarkStart w:id="54" w:name="_Toc372449624"/>
-            <w:bookmarkStart w:id="55" w:name="_Toc372563315"/>
-            <w:bookmarkStart w:id="56" w:name="_Toc372564595"/>
+            <w:bookmarkStart w:id="56" w:name="_Toc372449624"/>
+            <w:bookmarkStart w:id="57" w:name="_Toc372563315"/>
+            <w:bookmarkStart w:id="58" w:name="_Toc372564595"/>
             <w:r>
               <w:rPr>
                 <w:rFonts w:ascii="Tahoma" w:hAnsi="Tahoma" w:cs="Tahoma"/>
@@ -12516,9 +13330,9 @@
               </w:rPr>
               <w:t>no aplica</w:t>
             </w:r>
-            <w:bookmarkEnd w:id="54"/>
-            <w:bookmarkEnd w:id="55"/>
             <w:bookmarkEnd w:id="56"/>
+            <w:bookmarkEnd w:id="57"/>
+            <w:bookmarkEnd w:id="58"/>
           </w:p>
         </w:tc>
       </w:tr>
@@ -12559,31 +13373,7 @@
                 <w:szCs w:val="20"/>
                 <w:lang w:val="es-ES" w:eastAsia="es-ES"/>
               </w:rPr>
-              <w:t xml:space="preserve">Autor: </w:t>
-            </w:r>
-            <w:proofErr w:type="spellStart"/>
-            <w:r>
-              <w:rPr>
-                <w:rFonts w:ascii="Tahoma" w:hAnsi="Tahoma" w:cs="Tahoma"/>
-                <w:b/>
-                <w:bCs/>
-                <w:sz w:val="18"/>
-                <w:szCs w:val="20"/>
-                <w:lang w:val="es-ES" w:eastAsia="es-ES"/>
-              </w:rPr>
-              <w:t>Antonel</w:t>
-            </w:r>
-            <w:proofErr w:type="spellEnd"/>
-            <w:r>
-              <w:rPr>
-                <w:rFonts w:ascii="Tahoma" w:hAnsi="Tahoma" w:cs="Tahoma"/>
-                <w:b/>
-                <w:bCs/>
-                <w:sz w:val="18"/>
-                <w:szCs w:val="20"/>
-                <w:lang w:val="es-ES" w:eastAsia="es-ES"/>
-              </w:rPr>
-              <w:t xml:space="preserve">, </w:t>
+              <w:t xml:space="preserve">Autor: Antonel, </w:t>
             </w:r>
             <w:proofErr w:type="spellStart"/>
             <w:r>
@@ -12668,7 +13458,7 @@
           <w:left w:w="70" w:type="dxa"/>
           <w:right w:w="70" w:type="dxa"/>
         </w:tblCellMar>
-        <w:tblLook w:val="00A0"/>
+        <w:tblLook w:val="00A0" w:firstRow="1" w:lastRow="0" w:firstColumn="1" w:lastColumn="0" w:noHBand="0" w:noVBand="0"/>
       </w:tblPr>
       <w:tblGrid>
         <w:gridCol w:w="2205"/>
@@ -14809,7 +15599,7 @@
                 <w:lang w:val="es-ES" w:eastAsia="es-ES"/>
               </w:rPr>
             </w:pPr>
-            <w:bookmarkStart w:id="57" w:name="_Toc372564596"/>
+            <w:bookmarkStart w:id="59" w:name="_Toc372564596"/>
             <w:r>
               <w:rPr>
                 <w:rFonts w:ascii="Tahoma" w:hAnsi="Tahoma" w:cs="Tahoma"/>
@@ -14831,7 +15621,7 @@
               </w:rPr>
               <w:t>no aplica</w:t>
             </w:r>
-            <w:bookmarkEnd w:id="57"/>
+            <w:bookmarkEnd w:id="59"/>
           </w:p>
         </w:tc>
       </w:tr>
@@ -14873,31 +15663,7 @@
                 <w:szCs w:val="20"/>
                 <w:lang w:val="es-ES" w:eastAsia="es-ES"/>
               </w:rPr>
-              <w:t xml:space="preserve">Autor: </w:t>
-            </w:r>
-            <w:proofErr w:type="spellStart"/>
-            <w:r>
-              <w:rPr>
-                <w:rFonts w:ascii="Tahoma" w:hAnsi="Tahoma" w:cs="Tahoma"/>
-                <w:b/>
-                <w:bCs/>
-                <w:sz w:val="18"/>
-                <w:szCs w:val="20"/>
-                <w:lang w:val="es-ES" w:eastAsia="es-ES"/>
-              </w:rPr>
-              <w:t>Antonel</w:t>
-            </w:r>
-            <w:proofErr w:type="spellEnd"/>
-            <w:r>
-              <w:rPr>
-                <w:rFonts w:ascii="Tahoma" w:hAnsi="Tahoma" w:cs="Tahoma"/>
-                <w:b/>
-                <w:bCs/>
-                <w:sz w:val="18"/>
-                <w:szCs w:val="20"/>
-                <w:lang w:val="es-ES" w:eastAsia="es-ES"/>
-              </w:rPr>
-              <w:t xml:space="preserve">, </w:t>
+              <w:t xml:space="preserve">Autor: Antonel, </w:t>
             </w:r>
             <w:proofErr w:type="spellStart"/>
             <w:r>
@@ -14969,24 +15735,24 @@
         <w:pStyle w:val="Ttulo1"/>
         <w:jc w:val="center"/>
       </w:pPr>
-      <w:bookmarkStart w:id="58" w:name="_Toc372449625"/>
-      <w:bookmarkStart w:id="59" w:name="_Toc372563316"/>
-      <w:bookmarkStart w:id="60" w:name="_Toc372564597"/>
+      <w:bookmarkStart w:id="60" w:name="_Toc372449625"/>
+      <w:bookmarkStart w:id="61" w:name="_Toc372563316"/>
+      <w:bookmarkStart w:id="62" w:name="_Toc372564597"/>
       <w:r>
         <w:lastRenderedPageBreak/>
         <w:t>Anexo 2</w:t>
       </w:r>
-      <w:bookmarkEnd w:id="58"/>
-      <w:bookmarkEnd w:id="59"/>
       <w:bookmarkEnd w:id="60"/>
+      <w:bookmarkEnd w:id="61"/>
+      <w:bookmarkEnd w:id="62"/>
     </w:p>
     <w:p>
       <w:pPr>
         <w:pStyle w:val="Ttulo2"/>
       </w:pPr>
-      <w:bookmarkStart w:id="61" w:name="_Toc372449626"/>
-      <w:bookmarkStart w:id="62" w:name="_Toc372563317"/>
-      <w:bookmarkStart w:id="63" w:name="_Toc372564598"/>
+      <w:bookmarkStart w:id="63" w:name="_Toc372449626"/>
+      <w:bookmarkStart w:id="64" w:name="_Toc372563317"/>
+      <w:bookmarkStart w:id="65" w:name="_Toc372564598"/>
       <w:r>
         <w:t>Diag</w:t>
       </w:r>
@@ -14999,9 +15765,9 @@
       <w:r>
         <w:t>a de clases:</w:t>
       </w:r>
-      <w:bookmarkEnd w:id="61"/>
-      <w:bookmarkEnd w:id="62"/>
       <w:bookmarkEnd w:id="63"/>
+      <w:bookmarkEnd w:id="64"/>
+      <w:bookmarkEnd w:id="65"/>
     </w:p>
     <w:p>
       <w:pPr>
@@ -15026,7 +15792,7 @@
           <w:noProof/>
           <w:sz w:val="24"/>
           <w:szCs w:val="24"/>
-          <w:lang w:eastAsia="es-AR"/>
+          <w:lang w:val="es-ES" w:eastAsia="es-ES"/>
         </w:rPr>
         <w:drawing>
           <wp:inline distT="0" distB="0" distL="0" distR="0">
@@ -15046,7 +15812,7 @@
                     </pic:cNvPicPr>
                   </pic:nvPicPr>
                   <pic:blipFill>
-                    <a:blip r:embed="rId9" cstate="print"/>
+                    <a:blip r:embed="rId16" cstate="print"/>
                     <a:srcRect/>
                     <a:stretch>
                       <a:fillRect/>
@@ -15088,30 +15854,30 @@
         <w:pStyle w:val="Ttulo1"/>
         <w:jc w:val="center"/>
       </w:pPr>
-      <w:bookmarkStart w:id="64" w:name="_Toc372449627"/>
-      <w:bookmarkStart w:id="65" w:name="_Toc372563318"/>
-      <w:bookmarkStart w:id="66" w:name="_Toc372564599"/>
+      <w:bookmarkStart w:id="66" w:name="_Toc372449627"/>
+      <w:bookmarkStart w:id="67" w:name="_Toc372563318"/>
+      <w:bookmarkStart w:id="68" w:name="_Toc372564599"/>
       <w:r>
         <w:lastRenderedPageBreak/>
         <w:t>Anexo 3</w:t>
       </w:r>
-      <w:bookmarkEnd w:id="64"/>
-      <w:bookmarkEnd w:id="65"/>
       <w:bookmarkEnd w:id="66"/>
+      <w:bookmarkEnd w:id="67"/>
+      <w:bookmarkEnd w:id="68"/>
     </w:p>
     <w:p>
       <w:pPr>
         <w:pStyle w:val="Ttulo2"/>
       </w:pPr>
-      <w:bookmarkStart w:id="67" w:name="_Toc372449628"/>
-      <w:bookmarkStart w:id="68" w:name="_Toc372563319"/>
-      <w:bookmarkStart w:id="69" w:name="_Toc372564600"/>
+      <w:bookmarkStart w:id="69" w:name="_Toc372449628"/>
+      <w:bookmarkStart w:id="70" w:name="_Toc372563319"/>
+      <w:bookmarkStart w:id="71" w:name="_Toc372564600"/>
       <w:r>
         <w:t>Diagrama E-R</w:t>
       </w:r>
-      <w:bookmarkEnd w:id="67"/>
-      <w:bookmarkEnd w:id="68"/>
       <w:bookmarkEnd w:id="69"/>
+      <w:bookmarkEnd w:id="70"/>
+      <w:bookmarkEnd w:id="71"/>
     </w:p>
     <w:p>
       <w:pPr>
@@ -15124,7 +15890,7 @@
       <w:r>
         <w:rPr>
           <w:noProof/>
-          <w:lang w:eastAsia="es-AR"/>
+          <w:lang w:val="es-ES" w:eastAsia="es-ES"/>
         </w:rPr>
         <w:drawing>
           <wp:inline distT="0" distB="0" distL="0" distR="0">
@@ -15142,7 +15908,7 @@
                     <pic:cNvPicPr/>
                   </pic:nvPicPr>
                   <pic:blipFill>
-                    <a:blip r:embed="rId10" cstate="print"/>
+                    <a:blip r:embed="rId17" cstate="print"/>
                     <a:stretch>
                       <a:fillRect/>
                     </a:stretch>
@@ -15176,30 +15942,30 @@
         <w:pStyle w:val="Ttulo1"/>
         <w:jc w:val="center"/>
       </w:pPr>
-      <w:bookmarkStart w:id="70" w:name="_Toc372449629"/>
-      <w:bookmarkStart w:id="71" w:name="_Toc372563320"/>
-      <w:bookmarkStart w:id="72" w:name="_Toc372564601"/>
+      <w:bookmarkStart w:id="72" w:name="_Toc372449629"/>
+      <w:bookmarkStart w:id="73" w:name="_Toc372563320"/>
+      <w:bookmarkStart w:id="74" w:name="_Toc372564601"/>
       <w:r>
         <w:lastRenderedPageBreak/>
         <w:t>Anexo 4</w:t>
       </w:r>
-      <w:bookmarkEnd w:id="70"/>
-      <w:bookmarkEnd w:id="71"/>
       <w:bookmarkEnd w:id="72"/>
+      <w:bookmarkEnd w:id="73"/>
+      <w:bookmarkEnd w:id="74"/>
     </w:p>
     <w:p>
       <w:pPr>
         <w:pStyle w:val="Ttulo2"/>
       </w:pPr>
-      <w:bookmarkStart w:id="73" w:name="_Toc372449630"/>
-      <w:bookmarkStart w:id="74" w:name="_Toc372563321"/>
-      <w:bookmarkStart w:id="75" w:name="_Toc372564602"/>
+      <w:bookmarkStart w:id="75" w:name="_Toc372449630"/>
+      <w:bookmarkStart w:id="76" w:name="_Toc372563321"/>
+      <w:bookmarkStart w:id="77" w:name="_Toc372564602"/>
       <w:r>
         <w:t>El entorno de desarrollo</w:t>
       </w:r>
-      <w:bookmarkEnd w:id="73"/>
-      <w:bookmarkEnd w:id="74"/>
       <w:bookmarkEnd w:id="75"/>
+      <w:bookmarkEnd w:id="76"/>
+      <w:bookmarkEnd w:id="77"/>
     </w:p>
     <w:p>
       <w:pPr>
@@ -15770,24 +16536,24 @@
         <w:pStyle w:val="Ttulo1"/>
         <w:jc w:val="center"/>
       </w:pPr>
-      <w:bookmarkStart w:id="76" w:name="_Toc372449631"/>
-      <w:bookmarkStart w:id="77" w:name="_Toc372563322"/>
-      <w:bookmarkStart w:id="78" w:name="_Toc372564603"/>
+      <w:bookmarkStart w:id="78" w:name="_Toc372449631"/>
+      <w:bookmarkStart w:id="79" w:name="_Toc372563322"/>
+      <w:bookmarkStart w:id="80" w:name="_Toc372564603"/>
       <w:r>
         <w:lastRenderedPageBreak/>
         <w:t>Anexo 5</w:t>
       </w:r>
-      <w:bookmarkEnd w:id="76"/>
-      <w:bookmarkEnd w:id="77"/>
       <w:bookmarkEnd w:id="78"/>
+      <w:bookmarkEnd w:id="79"/>
+      <w:bookmarkEnd w:id="80"/>
     </w:p>
     <w:p>
       <w:pPr>
         <w:pStyle w:val="Ttulo2"/>
       </w:pPr>
-      <w:bookmarkStart w:id="79" w:name="_Toc372449632"/>
-      <w:bookmarkStart w:id="80" w:name="_Toc372563323"/>
-      <w:bookmarkStart w:id="81" w:name="_Toc372564604"/>
+      <w:bookmarkStart w:id="81" w:name="_Toc372449632"/>
+      <w:bookmarkStart w:id="82" w:name="_Toc372563323"/>
+      <w:bookmarkStart w:id="83" w:name="_Toc372564604"/>
       <w:r>
         <w:t>Explicación</w:t>
       </w:r>
@@ -15800,9 +16566,9 @@
       <w:r>
         <w:t>.</w:t>
       </w:r>
-      <w:bookmarkEnd w:id="79"/>
-      <w:bookmarkEnd w:id="80"/>
       <w:bookmarkEnd w:id="81"/>
+      <w:bookmarkEnd w:id="82"/>
+      <w:bookmarkEnd w:id="83"/>
       <w:r>
         <w:t xml:space="preserve"> </w:t>
       </w:r>
@@ -16175,7 +16941,6 @@
           <w:szCs w:val="24"/>
         </w:rPr>
       </w:pPr>
-      <w:proofErr w:type="spellStart"/>
       <w:proofErr w:type="gramStart"/>
       <w:r>
         <w:rPr>
@@ -16185,7 +16950,6 @@
         </w:rPr>
         <w:t>url</w:t>
       </w:r>
-      <w:proofErr w:type="spellEnd"/>
       <w:proofErr w:type="gramEnd"/>
       <w:r>
         <w:rPr>
@@ -17348,25 +18112,295 @@
         <w:pStyle w:val="Ttulo1"/>
         <w:jc w:val="center"/>
       </w:pPr>
-      <w:bookmarkStart w:id="82" w:name="_Toc372449633"/>
-      <w:bookmarkStart w:id="83" w:name="_Toc372563324"/>
-      <w:bookmarkStart w:id="84" w:name="_Toc372564605"/>
       <w:r>
         <w:lastRenderedPageBreak/>
-        <w:t>Conclusión</w:t>
-      </w:r>
-      <w:bookmarkEnd w:id="82"/>
-      <w:bookmarkEnd w:id="83"/>
-      <w:bookmarkEnd w:id="84"/>
+        <w:t>Anexo 6</w:t>
+      </w:r>
     </w:p>
     <w:p>
-      <w:pPr>
-        <w:rPr>
-          <w:rFonts w:ascii="Tahoma" w:hAnsi="Tahoma" w:cs="Tahoma"/>
-          <w:sz w:val="24"/>
-          <w:szCs w:val="24"/>
-        </w:rPr>
-      </w:pPr>
+      <w:r>
+        <w:t xml:space="preserve">Capturas adicionales </w:t>
+      </w:r>
+      <w:bookmarkStart w:id="84" w:name="_GoBack"/>
+      <w:bookmarkEnd w:id="84"/>
+      <w:r>
+        <w:t xml:space="preserve">de pantalla de la aplicación: </w:t>
+      </w:r>
+    </w:p>
+    <w:p>
+      <w:pPr>
+        <w:jc w:val="center"/>
+      </w:pPr>
+      <w:r>
+        <w:rPr>
+          <w:noProof/>
+          <w:lang w:val="es-ES" w:eastAsia="es-ES"/>
+        </w:rPr>
+        <w:drawing>
+          <wp:inline distT="0" distB="0" distL="0" distR="0">
+            <wp:extent cx="1630045" cy="501015"/>
+            <wp:effectExtent l="0" t="0" r="0" b="0"/>
+            <wp:docPr id="21" name="Imagen 21" descr="D:\Programas Facultad\eclipse - aplicada\bda\dbaf\documentacion\screenshots\menu notas.PNG"/>
+            <wp:cNvGraphicFramePr>
+              <a:graphicFrameLocks xmlns:a="http://schemas.openxmlformats.org/drawingml/2006/main" noChangeAspect="1"/>
+            </wp:cNvGraphicFramePr>
+            <a:graphic xmlns:a="http://schemas.openxmlformats.org/drawingml/2006/main">
+              <a:graphicData uri="http://schemas.openxmlformats.org/drawingml/2006/picture">
+                <pic:pic xmlns:pic="http://schemas.openxmlformats.org/drawingml/2006/picture">
+                  <pic:nvPicPr>
+                    <pic:cNvPr id="0" name="Picture 18" descr="D:\Programas Facultad\eclipse - aplicada\bda\dbaf\documentacion\screenshots\menu notas.PNG"/>
+                    <pic:cNvPicPr>
+                      <a:picLocks noChangeAspect="1" noChangeArrowheads="1"/>
+                    </pic:cNvPicPr>
+                  </pic:nvPicPr>
+                  <pic:blipFill>
+                    <a:blip r:embed="rId18">
+                      <a:extLst>
+                        <a:ext uri="{28A0092B-C50C-407E-A947-70E740481C1C}">
+                          <a14:useLocalDpi xmlns:a14="http://schemas.microsoft.com/office/drawing/2010/main" val="0"/>
+                        </a:ext>
+                      </a:extLst>
+                    </a:blip>
+                    <a:srcRect/>
+                    <a:stretch>
+                      <a:fillRect/>
+                    </a:stretch>
+                  </pic:blipFill>
+                  <pic:spPr bwMode="auto">
+                    <a:xfrm>
+                      <a:off x="0" y="0"/>
+                      <a:ext cx="1630045" cy="501015"/>
+                    </a:xfrm>
+                    <a:prstGeom prst="rect">
+                      <a:avLst/>
+                    </a:prstGeom>
+                    <a:noFill/>
+                    <a:ln>
+                      <a:noFill/>
+                    </a:ln>
+                  </pic:spPr>
+                </pic:pic>
+              </a:graphicData>
+            </a:graphic>
+          </wp:inline>
+        </w:drawing>
+      </w:r>
+      <w:r>
+        <w:rPr>
+          <w:noProof/>
+          <w:lang w:val="es-ES" w:eastAsia="es-ES"/>
+        </w:rPr>
+        <w:drawing>
+          <wp:inline distT="0" distB="0" distL="0" distR="0">
+            <wp:extent cx="5462711" cy="1780865"/>
+            <wp:effectExtent l="0" t="0" r="0" b="0"/>
+            <wp:docPr id="20" name="Imagen 20" descr="D:\Programas Facultad\eclipse - aplicada\bda\dbaf\documentacion\screenshots\eliminacion.PNG"/>
+            <wp:cNvGraphicFramePr>
+              <a:graphicFrameLocks xmlns:a="http://schemas.openxmlformats.org/drawingml/2006/main" noChangeAspect="1"/>
+            </wp:cNvGraphicFramePr>
+            <a:graphic xmlns:a="http://schemas.openxmlformats.org/drawingml/2006/main">
+              <a:graphicData uri="http://schemas.openxmlformats.org/drawingml/2006/picture">
+                <pic:pic xmlns:pic="http://schemas.openxmlformats.org/drawingml/2006/picture">
+                  <pic:nvPicPr>
+                    <pic:cNvPr id="0" name="Picture 17" descr="D:\Programas Facultad\eclipse - aplicada\bda\dbaf\documentacion\screenshots\eliminacion.PNG"/>
+                    <pic:cNvPicPr>
+                      <a:picLocks noChangeAspect="1" noChangeArrowheads="1"/>
+                    </pic:cNvPicPr>
+                  </pic:nvPicPr>
+                  <pic:blipFill>
+                    <a:blip r:embed="rId19">
+                      <a:extLst>
+                        <a:ext uri="{28A0092B-C50C-407E-A947-70E740481C1C}">
+                          <a14:useLocalDpi xmlns:a14="http://schemas.microsoft.com/office/drawing/2010/main" val="0"/>
+                        </a:ext>
+                      </a:extLst>
+                    </a:blip>
+                    <a:srcRect/>
+                    <a:stretch>
+                      <a:fillRect/>
+                    </a:stretch>
+                  </pic:blipFill>
+                  <pic:spPr bwMode="auto">
+                    <a:xfrm>
+                      <a:off x="0" y="0"/>
+                      <a:ext cx="5482039" cy="1787166"/>
+                    </a:xfrm>
+                    <a:prstGeom prst="rect">
+                      <a:avLst/>
+                    </a:prstGeom>
+                    <a:noFill/>
+                    <a:ln>
+                      <a:noFill/>
+                    </a:ln>
+                  </pic:spPr>
+                </pic:pic>
+              </a:graphicData>
+            </a:graphic>
+          </wp:inline>
+        </w:drawing>
+      </w:r>
+      <w:r>
+        <w:rPr>
+          <w:noProof/>
+          <w:lang w:val="es-ES" w:eastAsia="es-ES"/>
+        </w:rPr>
+        <w:drawing>
+          <wp:inline distT="0" distB="0" distL="0" distR="0">
+            <wp:extent cx="5486565" cy="1788642"/>
+            <wp:effectExtent l="0" t="0" r="0" b="0"/>
+            <wp:docPr id="19" name="Imagen 19" descr="D:\Programas Facultad\eclipse - aplicada\bda\dbaf\documentacion\screenshots\checkbox.PNG"/>
+            <wp:cNvGraphicFramePr>
+              <a:graphicFrameLocks xmlns:a="http://schemas.openxmlformats.org/drawingml/2006/main" noChangeAspect="1"/>
+            </wp:cNvGraphicFramePr>
+            <a:graphic xmlns:a="http://schemas.openxmlformats.org/drawingml/2006/main">
+              <a:graphicData uri="http://schemas.openxmlformats.org/drawingml/2006/picture">
+                <pic:pic xmlns:pic="http://schemas.openxmlformats.org/drawingml/2006/picture">
+                  <pic:nvPicPr>
+                    <pic:cNvPr id="0" name="Picture 16" descr="D:\Programas Facultad\eclipse - aplicada\bda\dbaf\documentacion\screenshots\checkbox.PNG"/>
+                    <pic:cNvPicPr>
+                      <a:picLocks noChangeAspect="1" noChangeArrowheads="1"/>
+                    </pic:cNvPicPr>
+                  </pic:nvPicPr>
+                  <pic:blipFill>
+                    <a:blip r:embed="rId20">
+                      <a:extLst>
+                        <a:ext uri="{28A0092B-C50C-407E-A947-70E740481C1C}">
+                          <a14:useLocalDpi xmlns:a14="http://schemas.microsoft.com/office/drawing/2010/main" val="0"/>
+                        </a:ext>
+                      </a:extLst>
+                    </a:blip>
+                    <a:srcRect/>
+                    <a:stretch>
+                      <a:fillRect/>
+                    </a:stretch>
+                  </pic:blipFill>
+                  <pic:spPr bwMode="auto">
+                    <a:xfrm>
+                      <a:off x="0" y="0"/>
+                      <a:ext cx="5525308" cy="1801272"/>
+                    </a:xfrm>
+                    <a:prstGeom prst="rect">
+                      <a:avLst/>
+                    </a:prstGeom>
+                    <a:noFill/>
+                    <a:ln>
+                      <a:noFill/>
+                    </a:ln>
+                  </pic:spPr>
+                </pic:pic>
+              </a:graphicData>
+            </a:graphic>
+          </wp:inline>
+        </w:drawing>
+      </w:r>
+      <w:r>
+        <w:rPr>
+          <w:noProof/>
+          <w:lang w:val="es-ES" w:eastAsia="es-ES"/>
+        </w:rPr>
+        <w:drawing>
+          <wp:inline distT="0" distB="0" distL="0" distR="0">
+            <wp:extent cx="4452620" cy="3594100"/>
+            <wp:effectExtent l="0" t="0" r="0" b="0"/>
+            <wp:docPr id="18" name="Imagen 18" descr="D:\Programas Facultad\eclipse - aplicada\bda\dbaf\documentacion\screenshots\cambio clave.PNG"/>
+            <wp:cNvGraphicFramePr>
+              <a:graphicFrameLocks xmlns:a="http://schemas.openxmlformats.org/drawingml/2006/main" noChangeAspect="1"/>
+            </wp:cNvGraphicFramePr>
+            <a:graphic xmlns:a="http://schemas.openxmlformats.org/drawingml/2006/main">
+              <a:graphicData uri="http://schemas.openxmlformats.org/drawingml/2006/picture">
+                <pic:pic xmlns:pic="http://schemas.openxmlformats.org/drawingml/2006/picture">
+                  <pic:nvPicPr>
+                    <pic:cNvPr id="0" name="Picture 15" descr="D:\Programas Facultad\eclipse - aplicada\bda\dbaf\documentacion\screenshots\cambio clave.PNG"/>
+                    <pic:cNvPicPr>
+                      <a:picLocks noChangeAspect="1" noChangeArrowheads="1"/>
+                    </pic:cNvPicPr>
+                  </pic:nvPicPr>
+                  <pic:blipFill>
+                    <a:blip r:embed="rId21">
+                      <a:extLst>
+                        <a:ext uri="{28A0092B-C50C-407E-A947-70E740481C1C}">
+                          <a14:useLocalDpi xmlns:a14="http://schemas.microsoft.com/office/drawing/2010/main" val="0"/>
+                        </a:ext>
+                      </a:extLst>
+                    </a:blip>
+                    <a:srcRect/>
+                    <a:stretch>
+                      <a:fillRect/>
+                    </a:stretch>
+                  </pic:blipFill>
+                  <pic:spPr bwMode="auto">
+                    <a:xfrm>
+                      <a:off x="0" y="0"/>
+                      <a:ext cx="4452620" cy="3594100"/>
+                    </a:xfrm>
+                    <a:prstGeom prst="rect">
+                      <a:avLst/>
+                    </a:prstGeom>
+                    <a:noFill/>
+                    <a:ln>
+                      <a:noFill/>
+                    </a:ln>
+                  </pic:spPr>
+                </pic:pic>
+              </a:graphicData>
+            </a:graphic>
+          </wp:inline>
+        </w:drawing>
+      </w:r>
+      <w:r>
+        <w:rPr>
+          <w:noProof/>
+          <w:lang w:val="es-ES" w:eastAsia="es-ES"/>
+        </w:rPr>
+        <w:drawing>
+          <wp:inline distT="0" distB="0" distL="0" distR="0">
+            <wp:extent cx="1200785" cy="485140"/>
+            <wp:effectExtent l="0" t="0" r="0" b="0"/>
+            <wp:docPr id="17" name="Imagen 17" descr="D:\Programas Facultad\eclipse - aplicada\bda\dbaf\documentacion\screenshots\agregar not.PNG"/>
+            <wp:cNvGraphicFramePr>
+              <a:graphicFrameLocks xmlns:a="http://schemas.openxmlformats.org/drawingml/2006/main" noChangeAspect="1"/>
+            </wp:cNvGraphicFramePr>
+            <a:graphic xmlns:a="http://schemas.openxmlformats.org/drawingml/2006/main">
+              <a:graphicData uri="http://schemas.openxmlformats.org/drawingml/2006/picture">
+                <pic:pic xmlns:pic="http://schemas.openxmlformats.org/drawingml/2006/picture">
+                  <pic:nvPicPr>
+                    <pic:cNvPr id="0" name="Picture 14" descr="D:\Programas Facultad\eclipse - aplicada\bda\dbaf\documentacion\screenshots\agregar not.PNG"/>
+                    <pic:cNvPicPr>
+                      <a:picLocks noChangeAspect="1" noChangeArrowheads="1"/>
+                    </pic:cNvPicPr>
+                  </pic:nvPicPr>
+                  <pic:blipFill>
+                    <a:blip r:embed="rId22">
+                      <a:extLst>
+                        <a:ext uri="{28A0092B-C50C-407E-A947-70E740481C1C}">
+                          <a14:useLocalDpi xmlns:a14="http://schemas.microsoft.com/office/drawing/2010/main" val="0"/>
+                        </a:ext>
+                      </a:extLst>
+                    </a:blip>
+                    <a:srcRect/>
+                    <a:stretch>
+                      <a:fillRect/>
+                    </a:stretch>
+                  </pic:blipFill>
+                  <pic:spPr bwMode="auto">
+                    <a:xfrm>
+                      <a:off x="0" y="0"/>
+                      <a:ext cx="1200785" cy="485140"/>
+                    </a:xfrm>
+                    <a:prstGeom prst="rect">
+                      <a:avLst/>
+                    </a:prstGeom>
+                    <a:noFill/>
+                    <a:ln>
+                      <a:noFill/>
+                    </a:ln>
+                  </pic:spPr>
+                </pic:pic>
+              </a:graphicData>
+            </a:graphic>
+          </wp:inline>
+        </w:drawing>
+      </w:r>
     </w:p>
     <w:sectPr>
       <w:pgSz w:w="11907" w:h="16839" w:code="9"/>
@@ -17379,7 +18413,7 @@
 </file>
 
 <file path=word/numbering.xml><?xml version="1.0" encoding="utf-8"?>
-<w:numbering xmlns:ve="http://schemas.openxmlformats.org/markup-compatibility/2006" xmlns:o="urn:schemas-microsoft-com:office:office" xmlns:r="http://schemas.openxmlformats.org/officeDocument/2006/relationships" xmlns:m="http://schemas.openxmlformats.org/officeDocument/2006/math" xmlns:v="urn:schemas-microsoft-com:vml" xmlns:wp="http://schemas.openxmlformats.org/drawingml/2006/wordprocessingDrawing" xmlns:w10="urn:schemas-microsoft-com:office:word" xmlns:w="http://schemas.openxmlformats.org/wordprocessingml/2006/main" xmlns:wne="http://schemas.microsoft.com/office/word/2006/wordml">
+<w:numbering xmlns:wpc="http://schemas.microsoft.com/office/word/2010/wordprocessingCanvas" xmlns:mc="http://schemas.openxmlformats.org/markup-compatibility/2006" xmlns:o="urn:schemas-microsoft-com:office:office" xmlns:r="http://schemas.openxmlformats.org/officeDocument/2006/relationships" xmlns:m="http://schemas.openxmlformats.org/officeDocument/2006/math" xmlns:v="urn:schemas-microsoft-com:vml" xmlns:wp14="http://schemas.microsoft.com/office/word/2010/wordprocessingDrawing" xmlns:wp="http://schemas.openxmlformats.org/drawingml/2006/wordprocessingDrawing" xmlns:w10="urn:schemas-microsoft-com:office:word" xmlns:w="http://schemas.openxmlformats.org/wordprocessingml/2006/main" xmlns:w14="http://schemas.microsoft.com/office/word/2010/wordml" xmlns:w15="http://schemas.microsoft.com/office/word/2012/wordml" xmlns:wpg="http://schemas.microsoft.com/office/word/2010/wordprocessingGroup" xmlns:wpi="http://schemas.microsoft.com/office/word/2010/wordprocessingInk" xmlns:wne="http://schemas.microsoft.com/office/word/2006/wordml" xmlns:wps="http://schemas.microsoft.com/office/word/2010/wordprocessingShape" mc:Ignorable="w14 w15 wp14">
   <w:abstractNum w:abstractNumId="0">
     <w:nsid w:val="01D75463"/>
     <w:multiLevelType w:val="hybridMultilevel"/>
@@ -19193,7 +20227,7 @@
 </file>
 
 <file path=word/styles.xml><?xml version="1.0" encoding="utf-8"?>
-<w:styles xmlns:r="http://schemas.openxmlformats.org/officeDocument/2006/relationships" xmlns:w="http://schemas.openxmlformats.org/wordprocessingml/2006/main">
+<w:styles xmlns:mc="http://schemas.openxmlformats.org/markup-compatibility/2006" xmlns:r="http://schemas.openxmlformats.org/officeDocument/2006/relationships" xmlns:w="http://schemas.openxmlformats.org/wordprocessingml/2006/main" xmlns:w14="http://schemas.microsoft.com/office/word/2010/wordml" xmlns:w15="http://schemas.microsoft.com/office/word/2012/wordml" mc:Ignorable="w14 w15">
   <w:docDefaults>
     <w:rPrDefault>
       <w:rPr>
@@ -19209,144 +20243,378 @@
       </w:pPr>
     </w:pPrDefault>
   </w:docDefaults>
-  <w:latentStyles w:defLockedState="0" w:defUIPriority="99" w:defSemiHidden="1" w:defUnhideWhenUsed="1" w:defQFormat="0" w:count="267">
-    <w:lsdException w:name="Normal" w:semiHidden="0" w:uiPriority="0" w:unhideWhenUsed="0" w:qFormat="1"/>
-    <w:lsdException w:name="heading 1" w:semiHidden="0" w:uiPriority="9" w:unhideWhenUsed="0" w:qFormat="1"/>
-    <w:lsdException w:name="heading 2" w:uiPriority="9" w:qFormat="1"/>
-    <w:lsdException w:name="heading 3" w:uiPriority="9" w:qFormat="1"/>
-    <w:lsdException w:name="heading 4" w:uiPriority="9" w:qFormat="1"/>
-    <w:lsdException w:name="heading 5" w:uiPriority="9" w:qFormat="1"/>
-    <w:lsdException w:name="heading 6" w:uiPriority="9" w:qFormat="1"/>
-    <w:lsdException w:name="heading 7" w:uiPriority="9" w:qFormat="1"/>
-    <w:lsdException w:name="heading 8" w:uiPriority="9" w:qFormat="1"/>
-    <w:lsdException w:name="heading 9" w:uiPriority="9" w:qFormat="1"/>
-    <w:lsdException w:name="toc 1" w:uiPriority="39"/>
-    <w:lsdException w:name="toc 2" w:uiPriority="39"/>
-    <w:lsdException w:name="toc 3" w:uiPriority="39"/>
-    <w:lsdException w:name="toc 4" w:uiPriority="39"/>
-    <w:lsdException w:name="toc 5" w:uiPriority="39"/>
-    <w:lsdException w:name="toc 6" w:uiPriority="39"/>
-    <w:lsdException w:name="toc 7" w:uiPriority="39"/>
-    <w:lsdException w:name="toc 8" w:uiPriority="39"/>
-    <w:lsdException w:name="toc 9" w:uiPriority="39"/>
-    <w:lsdException w:name="caption" w:uiPriority="35" w:qFormat="1"/>
-    <w:lsdException w:name="Title" w:semiHidden="0" w:uiPriority="10" w:unhideWhenUsed="0" w:qFormat="1"/>
-    <w:lsdException w:name="Default Paragraph Font" w:uiPriority="1"/>
-    <w:lsdException w:name="Subtitle" w:semiHidden="0" w:uiPriority="11" w:unhideWhenUsed="0" w:qFormat="1"/>
-    <w:lsdException w:name="Strong" w:semiHidden="0" w:uiPriority="22" w:unhideWhenUsed="0" w:qFormat="1"/>
-    <w:lsdException w:name="Emphasis" w:semiHidden="0" w:uiPriority="20" w:unhideWhenUsed="0" w:qFormat="1"/>
-    <w:lsdException w:name="Table Grid" w:semiHidden="0" w:uiPriority="59" w:unhideWhenUsed="0"/>
-    <w:lsdException w:name="Placeholder Text" w:unhideWhenUsed="0"/>
-    <w:lsdException w:name="No Spacing" w:semiHidden="0" w:uiPriority="1" w:unhideWhenUsed="0" w:qFormat="1"/>
-    <w:lsdException w:name="Light Shading" w:semiHidden="0" w:uiPriority="60" w:unhideWhenUsed="0"/>
-    <w:lsdException w:name="Light List" w:semiHidden="0" w:uiPriority="61" w:unhideWhenUsed="0"/>
-    <w:lsdException w:name="Light Grid" w:semiHidden="0" w:uiPriority="62" w:unhideWhenUsed="0"/>
-    <w:lsdException w:name="Medium Shading 1" w:semiHidden="0" w:uiPriority="63" w:unhideWhenUsed="0"/>
-    <w:lsdException w:name="Medium Shading 2" w:semiHidden="0" w:uiPriority="64" w:unhideWhenUsed="0"/>
-    <w:lsdException w:name="Medium List 1" w:semiHidden="0" w:uiPriority="65" w:unhideWhenUsed="0"/>
-    <w:lsdException w:name="Medium List 2" w:semiHidden="0" w:uiPriority="66" w:unhideWhenUsed="0"/>
-    <w:lsdException w:name="Medium Grid 1" w:semiHidden="0" w:uiPriority="67" w:unhideWhenUsed="0"/>
-    <w:lsdException w:name="Medium Grid 2" w:semiHidden="0" w:uiPriority="68" w:unhideWhenUsed="0"/>
-    <w:lsdException w:name="Medium Grid 3" w:semiHidden="0" w:uiPriority="69" w:unhideWhenUsed="0"/>
-    <w:lsdException w:name="Dark List" w:semiHidden="0" w:uiPriority="70" w:unhideWhenUsed="0"/>
-    <w:lsdException w:name="Colorful Shading" w:semiHidden="0" w:uiPriority="71" w:unhideWhenUsed="0"/>
-    <w:lsdException w:name="Colorful List" w:semiHidden="0" w:uiPriority="72" w:unhideWhenUsed="0"/>
-    <w:lsdException w:name="Colorful Grid" w:semiHidden="0" w:uiPriority="73" w:unhideWhenUsed="0"/>
-    <w:lsdException w:name="Light Shading Accent 1" w:semiHidden="0" w:uiPriority="60" w:unhideWhenUsed="0"/>
-    <w:lsdException w:name="Light List Accent 1" w:semiHidden="0" w:uiPriority="61" w:unhideWhenUsed="0"/>
-    <w:lsdException w:name="Light Grid Accent 1" w:semiHidden="0" w:uiPriority="62" w:unhideWhenUsed="0"/>
-    <w:lsdException w:name="Medium Shading 1 Accent 1" w:semiHidden="0" w:uiPriority="63" w:unhideWhenUsed="0"/>
-    <w:lsdException w:name="Medium Shading 2 Accent 1" w:semiHidden="0" w:uiPriority="64" w:unhideWhenUsed="0"/>
-    <w:lsdException w:name="Medium List 1 Accent 1" w:semiHidden="0" w:uiPriority="65" w:unhideWhenUsed="0"/>
-    <w:lsdException w:name="Revision" w:unhideWhenUsed="0"/>
-    <w:lsdException w:name="List Paragraph" w:semiHidden="0" w:uiPriority="34" w:unhideWhenUsed="0" w:qFormat="1"/>
-    <w:lsdException w:name="Quote" w:semiHidden="0" w:uiPriority="29" w:unhideWhenUsed="0" w:qFormat="1"/>
-    <w:lsdException w:name="Intense Quote" w:semiHidden="0" w:uiPriority="30" w:unhideWhenUsed="0" w:qFormat="1"/>
-    <w:lsdException w:name="Medium List 2 Accent 1" w:semiHidden="0" w:uiPriority="66" w:unhideWhenUsed="0"/>
-    <w:lsdException w:name="Medium Grid 1 Accent 1" w:semiHidden="0" w:uiPriority="67" w:unhideWhenUsed="0"/>
-    <w:lsdException w:name="Medium Grid 2 Accent 1" w:semiHidden="0" w:uiPriority="68" w:unhideWhenUsed="0"/>
-    <w:lsdException w:name="Medium Grid 3 Accent 1" w:semiHidden="0" w:uiPriority="69" w:unhideWhenUsed="0"/>
-    <w:lsdException w:name="Dark List Accent 1" w:semiHidden="0" w:uiPriority="70" w:unhideWhenUsed="0"/>
-    <w:lsdException w:name="Colorful Shading Accent 1" w:semiHidden="0" w:uiPriority="71" w:unhideWhenUsed="0"/>
-    <w:lsdException w:name="Colorful List Accent 1" w:semiHidden="0" w:uiPriority="72" w:unhideWhenUsed="0"/>
-    <w:lsdException w:name="Colorful Grid Accent 1" w:semiHidden="0" w:uiPriority="73" w:unhideWhenUsed="0"/>
-    <w:lsdException w:name="Light Shading Accent 2" w:semiHidden="0" w:uiPriority="60" w:unhideWhenUsed="0"/>
-    <w:lsdException w:name="Light List Accent 2" w:semiHidden="0" w:uiPriority="61" w:unhideWhenUsed="0"/>
-    <w:lsdException w:name="Light Grid Accent 2" w:semiHidden="0" w:uiPriority="62" w:unhideWhenUsed="0"/>
-    <w:lsdException w:name="Medium Shading 1 Accent 2" w:semiHidden="0" w:uiPriority="63" w:unhideWhenUsed="0"/>
-    <w:lsdException w:name="Medium Shading 2 Accent 2" w:semiHidden="0" w:uiPriority="64" w:unhideWhenUsed="0"/>
-    <w:lsdException w:name="Medium List 1 Accent 2" w:semiHidden="0" w:uiPriority="65" w:unhideWhenUsed="0"/>
-    <w:lsdException w:name="Medium List 2 Accent 2" w:semiHidden="0" w:uiPriority="66" w:unhideWhenUsed="0"/>
-    <w:lsdException w:name="Medium Grid 1 Accent 2" w:semiHidden="0" w:uiPriority="67" w:unhideWhenUsed="0"/>
-    <w:lsdException w:name="Medium Grid 2 Accent 2" w:semiHidden="0" w:uiPriority="68" w:unhideWhenUsed="0"/>
-    <w:lsdException w:name="Medium Grid 3 Accent 2" w:semiHidden="0" w:uiPriority="69" w:unhideWhenUsed="0"/>
-    <w:lsdException w:name="Dark List Accent 2" w:semiHidden="0" w:uiPriority="70" w:unhideWhenUsed="0"/>
-    <w:lsdException w:name="Colorful Shading Accent 2" w:semiHidden="0" w:uiPriority="71" w:unhideWhenUsed="0"/>
-    <w:lsdException w:name="Colorful List Accent 2" w:semiHidden="0" w:uiPriority="72" w:unhideWhenUsed="0"/>
-    <w:lsdException w:name="Colorful Grid Accent 2" w:semiHidden="0" w:uiPriority="73" w:unhideWhenUsed="0"/>
-    <w:lsdException w:name="Light Shading Accent 3" w:semiHidden="0" w:uiPriority="60" w:unhideWhenUsed="0"/>
-    <w:lsdException w:name="Light List Accent 3" w:semiHidden="0" w:uiPriority="61" w:unhideWhenUsed="0"/>
-    <w:lsdException w:name="Light Grid Accent 3" w:semiHidden="0" w:uiPriority="62" w:unhideWhenUsed="0"/>
-    <w:lsdException w:name="Medium Shading 1 Accent 3" w:semiHidden="0" w:uiPriority="63" w:unhideWhenUsed="0"/>
-    <w:lsdException w:name="Medium Shading 2 Accent 3" w:semiHidden="0" w:uiPriority="64" w:unhideWhenUsed="0"/>
-    <w:lsdException w:name="Medium List 1 Accent 3" w:semiHidden="0" w:uiPriority="65" w:unhideWhenUsed="0"/>
-    <w:lsdException w:name="Medium List 2 Accent 3" w:semiHidden="0" w:uiPriority="66" w:unhideWhenUsed="0"/>
-    <w:lsdException w:name="Medium Grid 1 Accent 3" w:semiHidden="0" w:uiPriority="67" w:unhideWhenUsed="0"/>
-    <w:lsdException w:name="Medium Grid 2 Accent 3" w:semiHidden="0" w:uiPriority="68" w:unhideWhenUsed="0"/>
-    <w:lsdException w:name="Medium Grid 3 Accent 3" w:semiHidden="0" w:uiPriority="69" w:unhideWhenUsed="0"/>
-    <w:lsdException w:name="Dark List Accent 3" w:semiHidden="0" w:uiPriority="70" w:unhideWhenUsed="0"/>
-    <w:lsdException w:name="Colorful Shading Accent 3" w:semiHidden="0" w:uiPriority="71" w:unhideWhenUsed="0"/>
-    <w:lsdException w:name="Colorful List Accent 3" w:semiHidden="0" w:uiPriority="72" w:unhideWhenUsed="0"/>
-    <w:lsdException w:name="Colorful Grid Accent 3" w:semiHidden="0" w:uiPriority="73" w:unhideWhenUsed="0"/>
-    <w:lsdException w:name="Light Shading Accent 4" w:semiHidden="0" w:uiPriority="60" w:unhideWhenUsed="0"/>
-    <w:lsdException w:name="Light List Accent 4" w:semiHidden="0" w:uiPriority="61" w:unhideWhenUsed="0"/>
-    <w:lsdException w:name="Light Grid Accent 4" w:semiHidden="0" w:uiPriority="62" w:unhideWhenUsed="0"/>
-    <w:lsdException w:name="Medium Shading 1 Accent 4" w:semiHidden="0" w:uiPriority="63" w:unhideWhenUsed="0"/>
-    <w:lsdException w:name="Medium Shading 2 Accent 4" w:semiHidden="0" w:uiPriority="64" w:unhideWhenUsed="0"/>
-    <w:lsdException w:name="Medium List 1 Accent 4" w:semiHidden="0" w:uiPriority="65" w:unhideWhenUsed="0"/>
-    <w:lsdException w:name="Medium List 2 Accent 4" w:semiHidden="0" w:uiPriority="66" w:unhideWhenUsed="0"/>
-    <w:lsdException w:name="Medium Grid 1 Accent 4" w:semiHidden="0" w:uiPriority="67" w:unhideWhenUsed="0"/>
-    <w:lsdException w:name="Medium Grid 2 Accent 4" w:semiHidden="0" w:uiPriority="68" w:unhideWhenUsed="0"/>
-    <w:lsdException w:name="Medium Grid 3 Accent 4" w:semiHidden="0" w:uiPriority="69" w:unhideWhenUsed="0"/>
-    <w:lsdException w:name="Dark List Accent 4" w:semiHidden="0" w:uiPriority="70" w:unhideWhenUsed="0"/>
-    <w:lsdException w:name="Colorful Shading Accent 4" w:semiHidden="0" w:uiPriority="71" w:unhideWhenUsed="0"/>
-    <w:lsdException w:name="Colorful List Accent 4" w:semiHidden="0" w:uiPriority="72" w:unhideWhenUsed="0"/>
-    <w:lsdException w:name="Colorful Grid Accent 4" w:semiHidden="0" w:uiPriority="73" w:unhideWhenUsed="0"/>
-    <w:lsdException w:name="Light Shading Accent 5" w:semiHidden="0" w:uiPriority="60" w:unhideWhenUsed="0"/>
-    <w:lsdException w:name="Light List Accent 5" w:semiHidden="0" w:uiPriority="61" w:unhideWhenUsed="0"/>
-    <w:lsdException w:name="Light Grid Accent 5" w:semiHidden="0" w:uiPriority="62" w:unhideWhenUsed="0"/>
-    <w:lsdException w:name="Medium Shading 1 Accent 5" w:semiHidden="0" w:uiPriority="63" w:unhideWhenUsed="0"/>
-    <w:lsdException w:name="Medium Shading 2 Accent 5" w:semiHidden="0" w:uiPriority="64" w:unhideWhenUsed="0"/>
-    <w:lsdException w:name="Medium List 1 Accent 5" w:semiHidden="0" w:uiPriority="65" w:unhideWhenUsed="0"/>
-    <w:lsdException w:name="Medium List 2 Accent 5" w:semiHidden="0" w:uiPriority="66" w:unhideWhenUsed="0"/>
-    <w:lsdException w:name="Medium Grid 1 Accent 5" w:semiHidden="0" w:uiPriority="67" w:unhideWhenUsed="0"/>
-    <w:lsdException w:name="Medium Grid 2 Accent 5" w:semiHidden="0" w:uiPriority="68" w:unhideWhenUsed="0"/>
-    <w:lsdException w:name="Medium Grid 3 Accent 5" w:semiHidden="0" w:uiPriority="69" w:unhideWhenUsed="0"/>
-    <w:lsdException w:name="Dark List Accent 5" w:semiHidden="0" w:uiPriority="70" w:unhideWhenUsed="0"/>
-    <w:lsdException w:name="Colorful Shading Accent 5" w:semiHidden="0" w:uiPriority="71" w:unhideWhenUsed="0"/>
-    <w:lsdException w:name="Colorful List Accent 5" w:semiHidden="0" w:uiPriority="72" w:unhideWhenUsed="0"/>
-    <w:lsdException w:name="Colorful Grid Accent 5" w:semiHidden="0" w:uiPriority="73" w:unhideWhenUsed="0"/>
-    <w:lsdException w:name="Light Shading Accent 6" w:semiHidden="0" w:uiPriority="60" w:unhideWhenUsed="0"/>
-    <w:lsdException w:name="Light List Accent 6" w:semiHidden="0" w:uiPriority="61" w:unhideWhenUsed="0"/>
-    <w:lsdException w:name="Light Grid Accent 6" w:semiHidden="0" w:uiPriority="62" w:unhideWhenUsed="0"/>
-    <w:lsdException w:name="Medium Shading 1 Accent 6" w:semiHidden="0" w:uiPriority="63" w:unhideWhenUsed="0"/>
-    <w:lsdException w:name="Medium Shading 2 Accent 6" w:semiHidden="0" w:uiPriority="64" w:unhideWhenUsed="0"/>
-    <w:lsdException w:name="Medium List 1 Accent 6" w:semiHidden="0" w:uiPriority="65" w:unhideWhenUsed="0"/>
-    <w:lsdException w:name="Medium List 2 Accent 6" w:semiHidden="0" w:uiPriority="66" w:unhideWhenUsed="0"/>
-    <w:lsdException w:name="Medium Grid 1 Accent 6" w:semiHidden="0" w:uiPriority="67" w:unhideWhenUsed="0"/>
-    <w:lsdException w:name="Medium Grid 2 Accent 6" w:semiHidden="0" w:uiPriority="68" w:unhideWhenUsed="0"/>
-    <w:lsdException w:name="Medium Grid 3 Accent 6" w:semiHidden="0" w:uiPriority="69" w:unhideWhenUsed="0"/>
-    <w:lsdException w:name="Dark List Accent 6" w:semiHidden="0" w:uiPriority="70" w:unhideWhenUsed="0"/>
-    <w:lsdException w:name="Colorful Shading Accent 6" w:semiHidden="0" w:uiPriority="71" w:unhideWhenUsed="0"/>
-    <w:lsdException w:name="Colorful List Accent 6" w:semiHidden="0" w:uiPriority="72" w:unhideWhenUsed="0"/>
-    <w:lsdException w:name="Colorful Grid Accent 6" w:semiHidden="0" w:uiPriority="73" w:unhideWhenUsed="0"/>
-    <w:lsdException w:name="Subtle Emphasis" w:semiHidden="0" w:uiPriority="19" w:unhideWhenUsed="0" w:qFormat="1"/>
-    <w:lsdException w:name="Intense Emphasis" w:semiHidden="0" w:uiPriority="21" w:unhideWhenUsed="0" w:qFormat="1"/>
-    <w:lsdException w:name="Subtle Reference" w:semiHidden="0" w:uiPriority="31" w:unhideWhenUsed="0" w:qFormat="1"/>
-    <w:lsdException w:name="Intense Reference" w:semiHidden="0" w:uiPriority="32" w:unhideWhenUsed="0" w:qFormat="1"/>
-    <w:lsdException w:name="Book Title" w:semiHidden="0" w:uiPriority="33" w:unhideWhenUsed="0" w:qFormat="1"/>
-    <w:lsdException w:name="Bibliography" w:uiPriority="37"/>
-    <w:lsdException w:name="TOC Heading" w:uiPriority="39" w:qFormat="1"/>
+  <w:latentStyles w:defLockedState="0" w:defUIPriority="99" w:defSemiHidden="0" w:defUnhideWhenUsed="0" w:defQFormat="0" w:count="371">
+    <w:lsdException w:name="Normal" w:uiPriority="0" w:qFormat="1"/>
+    <w:lsdException w:name="heading 1" w:uiPriority="9" w:qFormat="1"/>
+    <w:lsdException w:name="heading 2" w:semiHidden="1" w:uiPriority="9" w:unhideWhenUsed="1" w:qFormat="1"/>
+    <w:lsdException w:name="heading 3" w:semiHidden="1" w:uiPriority="9" w:unhideWhenUsed="1" w:qFormat="1"/>
+    <w:lsdException w:name="heading 4" w:semiHidden="1" w:uiPriority="9" w:unhideWhenUsed="1" w:qFormat="1"/>
+    <w:lsdException w:name="heading 5" w:semiHidden="1" w:uiPriority="9" w:unhideWhenUsed="1" w:qFormat="1"/>
+    <w:lsdException w:name="heading 6" w:semiHidden="1" w:uiPriority="9" w:unhideWhenUsed="1" w:qFormat="1"/>
+    <w:lsdException w:name="heading 7" w:semiHidden="1" w:uiPriority="9" w:unhideWhenUsed="1" w:qFormat="1"/>
+    <w:lsdException w:name="heading 8" w:semiHidden="1" w:uiPriority="9" w:unhideWhenUsed="1" w:qFormat="1"/>
+    <w:lsdException w:name="heading 9" w:semiHidden="1" w:uiPriority="9" w:unhideWhenUsed="1" w:qFormat="1"/>
+    <w:lsdException w:name="index 1" w:semiHidden="1" w:unhideWhenUsed="1"/>
+    <w:lsdException w:name="index 2" w:semiHidden="1" w:unhideWhenUsed="1"/>
+    <w:lsdException w:name="index 3" w:semiHidden="1" w:unhideWhenUsed="1"/>
+    <w:lsdException w:name="index 4" w:semiHidden="1" w:unhideWhenUsed="1"/>
+    <w:lsdException w:name="index 5" w:semiHidden="1" w:unhideWhenUsed="1"/>
+    <w:lsdException w:name="index 6" w:semiHidden="1" w:unhideWhenUsed="1"/>
+    <w:lsdException w:name="index 7" w:semiHidden="1" w:unhideWhenUsed="1"/>
+    <w:lsdException w:name="index 8" w:semiHidden="1" w:unhideWhenUsed="1"/>
+    <w:lsdException w:name="index 9" w:semiHidden="1" w:unhideWhenUsed="1"/>
+    <w:lsdException w:name="toc 1" w:semiHidden="1" w:uiPriority="39" w:unhideWhenUsed="1"/>
+    <w:lsdException w:name="toc 2" w:semiHidden="1" w:uiPriority="39" w:unhideWhenUsed="1"/>
+    <w:lsdException w:name="toc 3" w:semiHidden="1" w:uiPriority="39" w:unhideWhenUsed="1"/>
+    <w:lsdException w:name="toc 4" w:semiHidden="1" w:uiPriority="39" w:unhideWhenUsed="1"/>
+    <w:lsdException w:name="toc 5" w:semiHidden="1" w:uiPriority="39" w:unhideWhenUsed="1"/>
+    <w:lsdException w:name="toc 6" w:semiHidden="1" w:uiPriority="39" w:unhideWhenUsed="1"/>
+    <w:lsdException w:name="toc 7" w:semiHidden="1" w:uiPriority="39" w:unhideWhenUsed="1"/>
+    <w:lsdException w:name="toc 8" w:semiHidden="1" w:uiPriority="39" w:unhideWhenUsed="1"/>
+    <w:lsdException w:name="toc 9" w:semiHidden="1" w:uiPriority="39" w:unhideWhenUsed="1"/>
+    <w:lsdException w:name="Normal Indent" w:semiHidden="1" w:unhideWhenUsed="1"/>
+    <w:lsdException w:name="footnote text" w:semiHidden="1" w:unhideWhenUsed="1"/>
+    <w:lsdException w:name="annotation text" w:semiHidden="1" w:unhideWhenUsed="1"/>
+    <w:lsdException w:name="header" w:semiHidden="1" w:unhideWhenUsed="1"/>
+    <w:lsdException w:name="footer" w:semiHidden="1" w:unhideWhenUsed="1"/>
+    <w:lsdException w:name="index heading" w:semiHidden="1" w:unhideWhenUsed="1"/>
+    <w:lsdException w:name="caption" w:semiHidden="1" w:uiPriority="35" w:unhideWhenUsed="1" w:qFormat="1"/>
+    <w:lsdException w:name="table of figures" w:semiHidden="1" w:unhideWhenUsed="1"/>
+    <w:lsdException w:name="envelope address" w:semiHidden="1" w:unhideWhenUsed="1"/>
+    <w:lsdException w:name="envelope return" w:semiHidden="1" w:unhideWhenUsed="1"/>
+    <w:lsdException w:name="footnote reference" w:semiHidden="1" w:unhideWhenUsed="1"/>
+    <w:lsdException w:name="annotation reference" w:semiHidden="1" w:unhideWhenUsed="1"/>
+    <w:lsdException w:name="line number" w:semiHidden="1" w:unhideWhenUsed="1"/>
+    <w:lsdException w:name="page number" w:semiHidden="1" w:unhideWhenUsed="1"/>
+    <w:lsdException w:name="endnote reference" w:semiHidden="1" w:unhideWhenUsed="1"/>
+    <w:lsdException w:name="endnote text" w:semiHidden="1" w:unhideWhenUsed="1"/>
+    <w:lsdException w:name="table of authorities" w:semiHidden="1" w:unhideWhenUsed="1"/>
+    <w:lsdException w:name="macro" w:semiHidden="1" w:unhideWhenUsed="1"/>
+    <w:lsdException w:name="toa heading" w:semiHidden="1" w:unhideWhenUsed="1"/>
+    <w:lsdException w:name="List" w:semiHidden="1" w:unhideWhenUsed="1"/>
+    <w:lsdException w:name="List Bullet" w:semiHidden="1" w:unhideWhenUsed="1"/>
+    <w:lsdException w:name="List Number" w:semiHidden="1" w:unhideWhenUsed="1"/>
+    <w:lsdException w:name="List 2" w:semiHidden="1" w:unhideWhenUsed="1"/>
+    <w:lsdException w:name="List 3" w:semiHidden="1" w:unhideWhenUsed="1"/>
+    <w:lsdException w:name="List 4" w:semiHidden="1" w:unhideWhenUsed="1"/>
+    <w:lsdException w:name="List 5" w:semiHidden="1" w:unhideWhenUsed="1"/>
+    <w:lsdException w:name="List Bullet 2" w:semiHidden="1" w:unhideWhenUsed="1"/>
+    <w:lsdException w:name="List Bullet 3" w:semiHidden="1" w:unhideWhenUsed="1"/>
+    <w:lsdException w:name="List Bullet 4" w:semiHidden="1" w:unhideWhenUsed="1"/>
+    <w:lsdException w:name="List Bullet 5" w:semiHidden="1" w:unhideWhenUsed="1"/>
+    <w:lsdException w:name="List Number 2" w:semiHidden="1" w:unhideWhenUsed="1"/>
+    <w:lsdException w:name="List Number 3" w:semiHidden="1" w:unhideWhenUsed="1"/>
+    <w:lsdException w:name="List Number 4" w:semiHidden="1" w:unhideWhenUsed="1"/>
+    <w:lsdException w:name="List Number 5" w:semiHidden="1" w:unhideWhenUsed="1"/>
+    <w:lsdException w:name="Title" w:uiPriority="10" w:qFormat="1"/>
+    <w:lsdException w:name="Closing" w:semiHidden="1" w:unhideWhenUsed="1"/>
+    <w:lsdException w:name="Signature" w:semiHidden="1" w:unhideWhenUsed="1"/>
+    <w:lsdException w:name="Default Paragraph Font" w:semiHidden="1" w:uiPriority="1" w:unhideWhenUsed="1"/>
+    <w:lsdException w:name="Body Text" w:semiHidden="1" w:unhideWhenUsed="1"/>
+    <w:lsdException w:name="Body Text Indent" w:semiHidden="1" w:unhideWhenUsed="1"/>
+    <w:lsdException w:name="List Continue" w:semiHidden="1" w:unhideWhenUsed="1"/>
+    <w:lsdException w:name="List Continue 2" w:semiHidden="1" w:unhideWhenUsed="1"/>
+    <w:lsdException w:name="List Continue 3" w:semiHidden="1" w:unhideWhenUsed="1"/>
+    <w:lsdException w:name="List Continue 4" w:semiHidden="1" w:unhideWhenUsed="1"/>
+    <w:lsdException w:name="List Continue 5" w:semiHidden="1" w:unhideWhenUsed="1"/>
+    <w:lsdException w:name="Message Header" w:semiHidden="1" w:unhideWhenUsed="1"/>
+    <w:lsdException w:name="Subtitle" w:uiPriority="11" w:qFormat="1"/>
+    <w:lsdException w:name="Salutation" w:semiHidden="1" w:unhideWhenUsed="1"/>
+    <w:lsdException w:name="Date" w:semiHidden="1" w:unhideWhenUsed="1"/>
+    <w:lsdException w:name="Body Text First Indent" w:semiHidden="1" w:unhideWhenUsed="1"/>
+    <w:lsdException w:name="Body Text First Indent 2" w:semiHidden="1" w:unhideWhenUsed="1"/>
+    <w:lsdException w:name="Note Heading" w:semiHidden="1" w:unhideWhenUsed="1"/>
+    <w:lsdException w:name="Body Text 2" w:semiHidden="1" w:unhideWhenUsed="1"/>
+    <w:lsdException w:name="Body Text 3" w:semiHidden="1" w:unhideWhenUsed="1"/>
+    <w:lsdException w:name="Body Text Indent 2" w:semiHidden="1" w:unhideWhenUsed="1"/>
+    <w:lsdException w:name="Body Text Indent 3" w:semiHidden="1" w:unhideWhenUsed="1"/>
+    <w:lsdException w:name="Block Text" w:semiHidden="1" w:unhideWhenUsed="1"/>
+    <w:lsdException w:name="Hyperlink" w:semiHidden="1" w:unhideWhenUsed="1"/>
+    <w:lsdException w:name="FollowedHyperlink" w:semiHidden="1" w:unhideWhenUsed="1"/>
+    <w:lsdException w:name="Strong" w:uiPriority="22" w:qFormat="1"/>
+    <w:lsdException w:name="Emphasis" w:uiPriority="20" w:qFormat="1"/>
+    <w:lsdException w:name="Document Map" w:semiHidden="1" w:unhideWhenUsed="1"/>
+    <w:lsdException w:name="Plain Text" w:semiHidden="1" w:unhideWhenUsed="1"/>
+    <w:lsdException w:name="E-mail Signature" w:semiHidden="1" w:unhideWhenUsed="1"/>
+    <w:lsdException w:name="HTML Top of Form" w:semiHidden="1" w:unhideWhenUsed="1"/>
+    <w:lsdException w:name="HTML Bottom of Form" w:semiHidden="1" w:unhideWhenUsed="1"/>
+    <w:lsdException w:name="Normal (Web)" w:semiHidden="1" w:unhideWhenUsed="1"/>
+    <w:lsdException w:name="HTML Acronym" w:semiHidden="1" w:unhideWhenUsed="1"/>
+    <w:lsdException w:name="HTML Address" w:semiHidden="1" w:unhideWhenUsed="1"/>
+    <w:lsdException w:name="HTML Cite" w:semiHidden="1" w:unhideWhenUsed="1"/>
+    <w:lsdException w:name="HTML Code" w:semiHidden="1" w:unhideWhenUsed="1"/>
+    <w:lsdException w:name="HTML Definition" w:semiHidden="1" w:unhideWhenUsed="1"/>
+    <w:lsdException w:name="HTML Keyboard" w:semiHidden="1" w:unhideWhenUsed="1"/>
+    <w:lsdException w:name="HTML Preformatted" w:semiHidden="1" w:unhideWhenUsed="1"/>
+    <w:lsdException w:name="HTML Sample" w:semiHidden="1" w:unhideWhenUsed="1"/>
+    <w:lsdException w:name="HTML Typewriter" w:semiHidden="1" w:unhideWhenUsed="1"/>
+    <w:lsdException w:name="HTML Variable" w:semiHidden="1" w:unhideWhenUsed="1"/>
+    <w:lsdException w:name="Normal Table" w:semiHidden="1" w:unhideWhenUsed="1"/>
+    <w:lsdException w:name="annotation subject" w:semiHidden="1" w:unhideWhenUsed="1"/>
+    <w:lsdException w:name="No List" w:semiHidden="1" w:unhideWhenUsed="1"/>
+    <w:lsdException w:name="Outline List 1" w:semiHidden="1" w:unhideWhenUsed="1"/>
+    <w:lsdException w:name="Outline List 2" w:semiHidden="1" w:unhideWhenUsed="1"/>
+    <w:lsdException w:name="Outline List 3" w:semiHidden="1" w:unhideWhenUsed="1"/>
+    <w:lsdException w:name="Table Simple 1" w:semiHidden="1" w:unhideWhenUsed="1"/>
+    <w:lsdException w:name="Table Simple 2" w:semiHidden="1" w:unhideWhenUsed="1"/>
+    <w:lsdException w:name="Table Simple 3" w:semiHidden="1" w:unhideWhenUsed="1"/>
+    <w:lsdException w:name="Table Classic 1" w:semiHidden="1" w:unhideWhenUsed="1"/>
+    <w:lsdException w:name="Table Classic 2" w:semiHidden="1" w:unhideWhenUsed="1"/>
+    <w:lsdException w:name="Table Classic 3" w:semiHidden="1" w:unhideWhenUsed="1"/>
+    <w:lsdException w:name="Table Classic 4" w:semiHidden="1" w:unhideWhenUsed="1"/>
+    <w:lsdException w:name="Table Colorful 1" w:semiHidden="1" w:unhideWhenUsed="1"/>
+    <w:lsdException w:name="Table Colorful 2" w:semiHidden="1" w:unhideWhenUsed="1"/>
+    <w:lsdException w:name="Table Colorful 3" w:semiHidden="1" w:unhideWhenUsed="1"/>
+    <w:lsdException w:name="Table Columns 1" w:semiHidden="1" w:unhideWhenUsed="1"/>
+    <w:lsdException w:name="Table Columns 2" w:semiHidden="1" w:unhideWhenUsed="1"/>
+    <w:lsdException w:name="Table Columns 3" w:semiHidden="1" w:unhideWhenUsed="1"/>
+    <w:lsdException w:name="Table Columns 4" w:semiHidden="1" w:unhideWhenUsed="1"/>
+    <w:lsdException w:name="Table Columns 5" w:semiHidden="1" w:unhideWhenUsed="1"/>
+    <w:lsdException w:name="Table Grid 1" w:semiHidden="1" w:unhideWhenUsed="1"/>
+    <w:lsdException w:name="Table Grid 2" w:semiHidden="1" w:unhideWhenUsed="1"/>
+    <w:lsdException w:name="Table Grid 3" w:semiHidden="1" w:unhideWhenUsed="1"/>
+    <w:lsdException w:name="Table Grid 4" w:semiHidden="1" w:unhideWhenUsed="1"/>
+    <w:lsdException w:name="Table Grid 5" w:semiHidden="1" w:unhideWhenUsed="1"/>
+    <w:lsdException w:name="Table Grid 6" w:semiHidden="1" w:unhideWhenUsed="1"/>
+    <w:lsdException w:name="Table Grid 7" w:semiHidden="1" w:unhideWhenUsed="1"/>
+    <w:lsdException w:name="Table Grid 8" w:semiHidden="1" w:unhideWhenUsed="1"/>
+    <w:lsdException w:name="Table List 1" w:semiHidden="1" w:unhideWhenUsed="1"/>
+    <w:lsdException w:name="Table List 2" w:semiHidden="1" w:unhideWhenUsed="1"/>
+    <w:lsdException w:name="Table List 3" w:semiHidden="1" w:unhideWhenUsed="1"/>
+    <w:lsdException w:name="Table List 4" w:semiHidden="1" w:unhideWhenUsed="1"/>
+    <w:lsdException w:name="Table List 5" w:semiHidden="1" w:unhideWhenUsed="1"/>
+    <w:lsdException w:name="Table List 6" w:semiHidden="1" w:unhideWhenUsed="1"/>
+    <w:lsdException w:name="Table List 7" w:semiHidden="1" w:unhideWhenUsed="1"/>
+    <w:lsdException w:name="Table List 8" w:semiHidden="1" w:unhideWhenUsed="1"/>
+    <w:lsdException w:name="Table 3D effects 1" w:semiHidden="1" w:unhideWhenUsed="1"/>
+    <w:lsdException w:name="Table 3D effects 2" w:semiHidden="1" w:unhideWhenUsed="1"/>
+    <w:lsdException w:name="Table 3D effects 3" w:semiHidden="1" w:unhideWhenUsed="1"/>
+    <w:lsdException w:name="Table Contemporary" w:semiHidden="1" w:unhideWhenUsed="1"/>
+    <w:lsdException w:name="Table Elegant" w:semiHidden="1" w:unhideWhenUsed="1"/>
+    <w:lsdException w:name="Table Professional" w:semiHidden="1" w:unhideWhenUsed="1"/>
+    <w:lsdException w:name="Table Subtle 1" w:semiHidden="1" w:unhideWhenUsed="1"/>
+    <w:lsdException w:name="Table Subtle 2" w:semiHidden="1" w:unhideWhenUsed="1"/>
+    <w:lsdException w:name="Table Web 1" w:semiHidden="1" w:unhideWhenUsed="1"/>
+    <w:lsdException w:name="Table Web 2" w:semiHidden="1" w:unhideWhenUsed="1"/>
+    <w:lsdException w:name="Table Web 3" w:semiHidden="1" w:unhideWhenUsed="1"/>
+    <w:lsdException w:name="Balloon Text" w:semiHidden="1" w:unhideWhenUsed="1"/>
+    <w:lsdException w:name="Table Grid" w:uiPriority="59"/>
+    <w:lsdException w:name="Table Theme" w:semiHidden="1" w:unhideWhenUsed="1"/>
+    <w:lsdException w:name="Placeholder Text" w:semiHidden="1"/>
+    <w:lsdException w:name="No Spacing" w:uiPriority="1" w:qFormat="1"/>
+    <w:lsdException w:name="Light Shading" w:uiPriority="60"/>
+    <w:lsdException w:name="Light List" w:uiPriority="61"/>
+    <w:lsdException w:name="Light Grid" w:uiPriority="62"/>
+    <w:lsdException w:name="Medium Shading 1" w:uiPriority="63"/>
+    <w:lsdException w:name="Medium Shading 2" w:uiPriority="64"/>
+    <w:lsdException w:name="Medium List 1" w:uiPriority="65"/>
+    <w:lsdException w:name="Medium List 2" w:uiPriority="66"/>
+    <w:lsdException w:name="Medium Grid 1" w:uiPriority="67"/>
+    <w:lsdException w:name="Medium Grid 2" w:uiPriority="68"/>
+    <w:lsdException w:name="Medium Grid 3" w:uiPriority="69"/>
+    <w:lsdException w:name="Dark List" w:uiPriority="70"/>
+    <w:lsdException w:name="Colorful Shading" w:uiPriority="71"/>
+    <w:lsdException w:name="Colorful List" w:uiPriority="72"/>
+    <w:lsdException w:name="Colorful Grid" w:uiPriority="73"/>
+    <w:lsdException w:name="Light Shading Accent 1" w:uiPriority="60"/>
+    <w:lsdException w:name="Light List Accent 1" w:uiPriority="61"/>
+    <w:lsdException w:name="Light Grid Accent 1" w:uiPriority="62"/>
+    <w:lsdException w:name="Medium Shading 1 Accent 1" w:uiPriority="63"/>
+    <w:lsdException w:name="Medium Shading 2 Accent 1" w:uiPriority="64"/>
+    <w:lsdException w:name="Medium List 1 Accent 1" w:uiPriority="65"/>
+    <w:lsdException w:name="Revision" w:semiHidden="1"/>
+    <w:lsdException w:name="List Paragraph" w:uiPriority="34" w:qFormat="1"/>
+    <w:lsdException w:name="Quote" w:uiPriority="29" w:qFormat="1"/>
+    <w:lsdException w:name="Intense Quote" w:uiPriority="30" w:qFormat="1"/>
+    <w:lsdException w:name="Medium List 2 Accent 1" w:uiPriority="66"/>
+    <w:lsdException w:name="Medium Grid 1 Accent 1" w:uiPriority="67"/>
+    <w:lsdException w:name="Medium Grid 2 Accent 1" w:uiPriority="68"/>
+    <w:lsdException w:name="Medium Grid 3 Accent 1" w:uiPriority="69"/>
+    <w:lsdException w:name="Dark List Accent 1" w:uiPriority="70"/>
+    <w:lsdException w:name="Colorful Shading Accent 1" w:uiPriority="71"/>
+    <w:lsdException w:name="Colorful List Accent 1" w:uiPriority="72"/>
+    <w:lsdException w:name="Colorful Grid Accent 1" w:uiPriority="73"/>
+    <w:lsdException w:name="Light Shading Accent 2" w:uiPriority="60"/>
+    <w:lsdException w:name="Light List Accent 2" w:uiPriority="61"/>
+    <w:lsdException w:name="Light Grid Accent 2" w:uiPriority="62"/>
+    <w:lsdException w:name="Medium Shading 1 Accent 2" w:uiPriority="63"/>
+    <w:lsdException w:name="Medium Shading 2 Accent 2" w:uiPriority="64"/>
+    <w:lsdException w:name="Medium List 1 Accent 2" w:uiPriority="65"/>
+    <w:lsdException w:name="Medium List 2 Accent 2" w:uiPriority="66"/>
+    <w:lsdException w:name="Medium Grid 1 Accent 2" w:uiPriority="67"/>
+    <w:lsdException w:name="Medium Grid 2 Accent 2" w:uiPriority="68"/>
+    <w:lsdException w:name="Medium Grid 3 Accent 2" w:uiPriority="69"/>
+    <w:lsdException w:name="Dark List Accent 2" w:uiPriority="70"/>
+    <w:lsdException w:name="Colorful Shading Accent 2" w:uiPriority="71"/>
+    <w:lsdException w:name="Colorful List Accent 2" w:uiPriority="72"/>
+    <w:lsdException w:name="Colorful Grid Accent 2" w:uiPriority="73"/>
+    <w:lsdException w:name="Light Shading Accent 3" w:uiPriority="60"/>
+    <w:lsdException w:name="Light List Accent 3" w:uiPriority="61"/>
+    <w:lsdException w:name="Light Grid Accent 3" w:uiPriority="62"/>
+    <w:lsdException w:name="Medium Shading 1 Accent 3" w:uiPriority="63"/>
+    <w:lsdException w:name="Medium Shading 2 Accent 3" w:uiPriority="64"/>
+    <w:lsdException w:name="Medium List 1 Accent 3" w:uiPriority="65"/>
+    <w:lsdException w:name="Medium List 2 Accent 3" w:uiPriority="66"/>
+    <w:lsdException w:name="Medium Grid 1 Accent 3" w:uiPriority="67"/>
+    <w:lsdException w:name="Medium Grid 2 Accent 3" w:uiPriority="68"/>
+    <w:lsdException w:name="Medium Grid 3 Accent 3" w:uiPriority="69"/>
+    <w:lsdException w:name="Dark List Accent 3" w:uiPriority="70"/>
+    <w:lsdException w:name="Colorful Shading Accent 3" w:uiPriority="71"/>
+    <w:lsdException w:name="Colorful List Accent 3" w:uiPriority="72"/>
+    <w:lsdException w:name="Colorful Grid Accent 3" w:uiPriority="73"/>
+    <w:lsdException w:name="Light Shading Accent 4" w:uiPriority="60"/>
+    <w:lsdException w:name="Light List Accent 4" w:uiPriority="61"/>
+    <w:lsdException w:name="Light Grid Accent 4" w:uiPriority="62"/>
+    <w:lsdException w:name="Medium Shading 1 Accent 4" w:uiPriority="63"/>
+    <w:lsdException w:name="Medium Shading 2 Accent 4" w:uiPriority="64"/>
+    <w:lsdException w:name="Medium List 1 Accent 4" w:uiPriority="65"/>
+    <w:lsdException w:name="Medium List 2 Accent 4" w:uiPriority="66"/>
+    <w:lsdException w:name="Medium Grid 1 Accent 4" w:uiPriority="67"/>
+    <w:lsdException w:name="Medium Grid 2 Accent 4" w:uiPriority="68"/>
+    <w:lsdException w:name="Medium Grid 3 Accent 4" w:uiPriority="69"/>
+    <w:lsdException w:name="Dark List Accent 4" w:uiPriority="70"/>
+    <w:lsdException w:name="Colorful Shading Accent 4" w:uiPriority="71"/>
+    <w:lsdException w:name="Colorful List Accent 4" w:uiPriority="72"/>
+    <w:lsdException w:name="Colorful Grid Accent 4" w:uiPriority="73"/>
+    <w:lsdException w:name="Light Shading Accent 5" w:uiPriority="60"/>
+    <w:lsdException w:name="Light List Accent 5" w:uiPriority="61"/>
+    <w:lsdException w:name="Light Grid Accent 5" w:uiPriority="62"/>
+    <w:lsdException w:name="Medium Shading 1 Accent 5" w:uiPriority="63"/>
+    <w:lsdException w:name="Medium Shading 2 Accent 5" w:uiPriority="64"/>
+    <w:lsdException w:name="Medium List 1 Accent 5" w:uiPriority="65"/>
+    <w:lsdException w:name="Medium List 2 Accent 5" w:uiPriority="66"/>
+    <w:lsdException w:name="Medium Grid 1 Accent 5" w:uiPriority="67"/>
+    <w:lsdException w:name="Medium Grid 2 Accent 5" w:uiPriority="68"/>
+    <w:lsdException w:name="Medium Grid 3 Accent 5" w:uiPriority="69"/>
+    <w:lsdException w:name="Dark List Accent 5" w:uiPriority="70"/>
+    <w:lsdException w:name="Colorful Shading Accent 5" w:uiPriority="71"/>
+    <w:lsdException w:name="Colorful List Accent 5" w:uiPriority="72"/>
+    <w:lsdException w:name="Colorful Grid Accent 5" w:uiPriority="73"/>
+    <w:lsdException w:name="Light Shading Accent 6" w:uiPriority="60"/>
+    <w:lsdException w:name="Light List Accent 6" w:uiPriority="61"/>
+    <w:lsdException w:name="Light Grid Accent 6" w:uiPriority="62"/>
+    <w:lsdException w:name="Medium Shading 1 Accent 6" w:uiPriority="63"/>
+    <w:lsdException w:name="Medium Shading 2 Accent 6" w:uiPriority="64"/>
+    <w:lsdException w:name="Medium List 1 Accent 6" w:uiPriority="65"/>
+    <w:lsdException w:name="Medium List 2 Accent 6" w:uiPriority="66"/>
+    <w:lsdException w:name="Medium Grid 1 Accent 6" w:uiPriority="67"/>
+    <w:lsdException w:name="Medium Grid 2 Accent 6" w:uiPriority="68"/>
+    <w:lsdException w:name="Medium Grid 3 Accent 6" w:uiPriority="69"/>
+    <w:lsdException w:name="Dark List Accent 6" w:uiPriority="70"/>
+    <w:lsdException w:name="Colorful Shading Accent 6" w:uiPriority="71"/>
+    <w:lsdException w:name="Colorful List Accent 6" w:uiPriority="72"/>
+    <w:lsdException w:name="Colorful Grid Accent 6" w:uiPriority="73"/>
+    <w:lsdException w:name="Subtle Emphasis" w:uiPriority="19" w:qFormat="1"/>
+    <w:lsdException w:name="Intense Emphasis" w:uiPriority="21" w:qFormat="1"/>
+    <w:lsdException w:name="Subtle Reference" w:uiPriority="31" w:qFormat="1"/>
+    <w:lsdException w:name="Intense Reference" w:uiPriority="32" w:qFormat="1"/>
+    <w:lsdException w:name="Book Title" w:uiPriority="33" w:qFormat="1"/>
+    <w:lsdException w:name="Bibliography" w:semiHidden="1" w:uiPriority="37" w:unhideWhenUsed="1"/>
+    <w:lsdException w:name="TOC Heading" w:semiHidden="1" w:uiPriority="39" w:unhideWhenUsed="1" w:qFormat="1"/>
+    <w:lsdException w:name="Plain Table 1" w:uiPriority="41"/>
+    <w:lsdException w:name="Plain Table 2" w:uiPriority="42"/>
+    <w:lsdException w:name="Plain Table 3" w:uiPriority="43"/>
+    <w:lsdException w:name="Plain Table 4" w:uiPriority="44"/>
+    <w:lsdException w:name="Plain Table 5" w:uiPriority="45"/>
+    <w:lsdException w:name="Grid Table Light" w:uiPriority="40"/>
+    <w:lsdException w:name="Grid Table 1 Light" w:uiPriority="46"/>
+    <w:lsdException w:name="Grid Table 2" w:uiPriority="47"/>
+    <w:lsdException w:name="Grid Table 3" w:uiPriority="48"/>
+    <w:lsdException w:name="Grid Table 4" w:uiPriority="49"/>
+    <w:lsdException w:name="Grid Table 5 Dark" w:uiPriority="50"/>
+    <w:lsdException w:name="Grid Table 6 Colorful" w:uiPriority="51"/>
+    <w:lsdException w:name="Grid Table 7 Colorful" w:uiPriority="52"/>
+    <w:lsdException w:name="Grid Table 1 Light Accent 1" w:uiPriority="46"/>
+    <w:lsdException w:name="Grid Table 2 Accent 1" w:uiPriority="47"/>
+    <w:lsdException w:name="Grid Table 3 Accent 1" w:uiPriority="48"/>
+    <w:lsdException w:name="Grid Table 4 Accent 1" w:uiPriority="49"/>
+    <w:lsdException w:name="Grid Table 5 Dark Accent 1" w:uiPriority="50"/>
+    <w:lsdException w:name="Grid Table 6 Colorful Accent 1" w:uiPriority="51"/>
+    <w:lsdException w:name="Grid Table 7 Colorful Accent 1" w:uiPriority="52"/>
+    <w:lsdException w:name="Grid Table 1 Light Accent 2" w:uiPriority="46"/>
+    <w:lsdException w:name="Grid Table 2 Accent 2" w:uiPriority="47"/>
+    <w:lsdException w:name="Grid Table 3 Accent 2" w:uiPriority="48"/>
+    <w:lsdException w:name="Grid Table 4 Accent 2" w:uiPriority="49"/>
+    <w:lsdException w:name="Grid Table 5 Dark Accent 2" w:uiPriority="50"/>
+    <w:lsdException w:name="Grid Table 6 Colorful Accent 2" w:uiPriority="51"/>
+    <w:lsdException w:name="Grid Table 7 Colorful Accent 2" w:uiPriority="52"/>
+    <w:lsdException w:name="Grid Table 1 Light Accent 3" w:uiPriority="46"/>
+    <w:lsdException w:name="Grid Table 2 Accent 3" w:uiPriority="47"/>
+    <w:lsdException w:name="Grid Table 3 Accent 3" w:uiPriority="48"/>
+    <w:lsdException w:name="Grid Table 4 Accent 3" w:uiPriority="49"/>
+    <w:lsdException w:name="Grid Table 5 Dark Accent 3" w:uiPriority="50"/>
+    <w:lsdException w:name="Grid Table 6 Colorful Accent 3" w:uiPriority="51"/>
+    <w:lsdException w:name="Grid Table 7 Colorful Accent 3" w:uiPriority="52"/>
+    <w:lsdException w:name="Grid Table 1 Light Accent 4" w:uiPriority="46"/>
+    <w:lsdException w:name="Grid Table 2 Accent 4" w:uiPriority="47"/>
+    <w:lsdException w:name="Grid Table 3 Accent 4" w:uiPriority="48"/>
+    <w:lsdException w:name="Grid Table 4 Accent 4" w:uiPriority="49"/>
+    <w:lsdException w:name="Grid Table 5 Dark Accent 4" w:uiPriority="50"/>
+    <w:lsdException w:name="Grid Table 6 Colorful Accent 4" w:uiPriority="51"/>
+    <w:lsdException w:name="Grid Table 7 Colorful Accent 4" w:uiPriority="52"/>
+    <w:lsdException w:name="Grid Table 1 Light Accent 5" w:uiPriority="46"/>
+    <w:lsdException w:name="Grid Table 2 Accent 5" w:uiPriority="47"/>
+    <w:lsdException w:name="Grid Table 3 Accent 5" w:uiPriority="48"/>
+    <w:lsdException w:name="Grid Table 4 Accent 5" w:uiPriority="49"/>
+    <w:lsdException w:name="Grid Table 5 Dark Accent 5" w:uiPriority="50"/>
+    <w:lsdException w:name="Grid Table 6 Colorful Accent 5" w:uiPriority="51"/>
+    <w:lsdException w:name="Grid Table 7 Colorful Accent 5" w:uiPriority="52"/>
+    <w:lsdException w:name="Grid Table 1 Light Accent 6" w:uiPriority="46"/>
+    <w:lsdException w:name="Grid Table 2 Accent 6" w:uiPriority="47"/>
+    <w:lsdException w:name="Grid Table 3 Accent 6" w:uiPriority="48"/>
+    <w:lsdException w:name="Grid Table 4 Accent 6" w:uiPriority="49"/>
+    <w:lsdException w:name="Grid Table 5 Dark Accent 6" w:uiPriority="50"/>
+    <w:lsdException w:name="Grid Table 6 Colorful Accent 6" w:uiPriority="51"/>
+    <w:lsdException w:name="Grid Table 7 Colorful Accent 6" w:uiPriority="52"/>
+    <w:lsdException w:name="List Table 1 Light" w:uiPriority="46"/>
+    <w:lsdException w:name="List Table 2" w:uiPriority="47"/>
+    <w:lsdException w:name="List Table 3" w:uiPriority="48"/>
+    <w:lsdException w:name="List Table 4" w:uiPriority="49"/>
+    <w:lsdException w:name="List Table 5 Dark" w:uiPriority="50"/>
+    <w:lsdException w:name="List Table 6 Colorful" w:uiPriority="51"/>
+    <w:lsdException w:name="List Table 7 Colorful" w:uiPriority="52"/>
+    <w:lsdException w:name="List Table 1 Light Accent 1" w:uiPriority="46"/>
+    <w:lsdException w:name="List Table 2 Accent 1" w:uiPriority="47"/>
+    <w:lsdException w:name="List Table 3 Accent 1" w:uiPriority="48"/>
+    <w:lsdException w:name="List Table 4 Accent 1" w:uiPriority="49"/>
+    <w:lsdException w:name="List Table 5 Dark Accent 1" w:uiPriority="50"/>
+    <w:lsdException w:name="List Table 6 Colorful Accent 1" w:uiPriority="51"/>
+    <w:lsdException w:name="List Table 7 Colorful Accent 1" w:uiPriority="52"/>
+    <w:lsdException w:name="List Table 1 Light Accent 2" w:uiPriority="46"/>
+    <w:lsdException w:name="List Table 2 Accent 2" w:uiPriority="47"/>
+    <w:lsdException w:name="List Table 3 Accent 2" w:uiPriority="48"/>
+    <w:lsdException w:name="List Table 4 Accent 2" w:uiPriority="49"/>
+    <w:lsdException w:name="List Table 5 Dark Accent 2" w:uiPriority="50"/>
+    <w:lsdException w:name="List Table 6 Colorful Accent 2" w:uiPriority="51"/>
+    <w:lsdException w:name="List Table 7 Colorful Accent 2" w:uiPriority="52"/>
+    <w:lsdException w:name="List Table 1 Light Accent 3" w:uiPriority="46"/>
+    <w:lsdException w:name="List Table 2 Accent 3" w:uiPriority="47"/>
+    <w:lsdException w:name="List Table 3 Accent 3" w:uiPriority="48"/>
+    <w:lsdException w:name="List Table 4 Accent 3" w:uiPriority="49"/>
+    <w:lsdException w:name="List Table 5 Dark Accent 3" w:uiPriority="50"/>
+    <w:lsdException w:name="List Table 6 Colorful Accent 3" w:uiPriority="51"/>
+    <w:lsdException w:name="List Table 7 Colorful Accent 3" w:uiPriority="52"/>
+    <w:lsdException w:name="List Table 1 Light Accent 4" w:uiPriority="46"/>
+    <w:lsdException w:name="List Table 2 Accent 4" w:uiPriority="47"/>
+    <w:lsdException w:name="List Table 3 Accent 4" w:uiPriority="48"/>
+    <w:lsdException w:name="List Table 4 Accent 4" w:uiPriority="49"/>
+    <w:lsdException w:name="List Table 5 Dark Accent 4" w:uiPriority="50"/>
+    <w:lsdException w:name="List Table 6 Colorful Accent 4" w:uiPriority="51"/>
+    <w:lsdException w:name="List Table 7 Colorful Accent 4" w:uiPriority="52"/>
+    <w:lsdException w:name="List Table 1 Light Accent 5" w:uiPriority="46"/>
+    <w:lsdException w:name="List Table 2 Accent 5" w:uiPriority="47"/>
+    <w:lsdException w:name="List Table 3 Accent 5" w:uiPriority="48"/>
+    <w:lsdException w:name="List Table 4 Accent 5" w:uiPriority="49"/>
+    <w:lsdException w:name="List Table 5 Dark Accent 5" w:uiPriority="50"/>
+    <w:lsdException w:name="List Table 6 Colorful Accent 5" w:uiPriority="51"/>
+    <w:lsdException w:name="List Table 7 Colorful Accent 5" w:uiPriority="52"/>
+    <w:lsdException w:name="List Table 1 Light Accent 6" w:uiPriority="46"/>
+    <w:lsdException w:name="List Table 2 Accent 6" w:uiPriority="47"/>
+    <w:lsdException w:name="List Table 3 Accent 6" w:uiPriority="48"/>
+    <w:lsdException w:name="List Table 4 Accent 6" w:uiPriority="49"/>
+    <w:lsdException w:name="List Table 5 Dark Accent 6" w:uiPriority="50"/>
+    <w:lsdException w:name="List Table 6 Colorful Accent 6" w:uiPriority="51"/>
+    <w:lsdException w:name="List Table 7 Colorful Accent 6" w:uiPriority="52"/>
   </w:latentStyles>
   <w:style w:type="paragraph" w:default="1" w:styleId="Normal">
     <w:name w:val="Normal"/>
@@ -19422,6 +20690,7 @@
   <w:style w:type="character" w:default="1" w:styleId="Fuentedeprrafopredeter">
     <w:name w:val="Default Paragraph Font"/>
     <w:uiPriority w:val="1"/>
+    <w:semiHidden/>
     <w:unhideWhenUsed/>
   </w:style>
   <w:style w:type="table" w:default="1" w:styleId="Tablanormal">
@@ -19429,7 +20698,6 @@
     <w:uiPriority w:val="99"/>
     <w:semiHidden/>
     <w:unhideWhenUsed/>
-    <w:qFormat/>
     <w:tblPr>
       <w:tblInd w:w="0" w:type="dxa"/>
       <w:tblCellMar>
@@ -19474,11 +20742,11 @@
       <w:lang w:val="es-ES" w:eastAsia="es-ES"/>
     </w:rPr>
   </w:style>
-  <w:style w:type="paragraph" w:styleId="Ttulo">
+  <w:style w:type="paragraph" w:styleId="Puesto">
     <w:name w:val="Title"/>
     <w:basedOn w:val="Normal"/>
     <w:next w:val="Normal"/>
-    <w:link w:val="TtuloCar"/>
+    <w:link w:val="PuestoCar"/>
     <w:uiPriority w:val="10"/>
     <w:qFormat/>
     <w:rsid w:val="00A8364B"/>
@@ -19494,10 +20762,10 @@
       <w:szCs w:val="56"/>
     </w:rPr>
   </w:style>
-  <w:style w:type="character" w:customStyle="1" w:styleId="TtuloCar">
-    <w:name w:val="Título Car"/>
+  <w:style w:type="character" w:customStyle="1" w:styleId="PuestoCar">
+    <w:name w:val="Puesto Car"/>
     <w:basedOn w:val="Fuentedeprrafopredeter"/>
-    <w:link w:val="Ttulo"/>
+    <w:link w:val="Puesto"/>
     <w:uiPriority w:val="10"/>
     <w:rsid w:val="00A8364B"/>
     <w:rPr>
@@ -19928,7 +21196,7 @@
 </file>
 
 <file path=customXml/itemProps1.xml><?xml version="1.0" encoding="utf-8"?>
-<ds:datastoreItem xmlns:ds="http://schemas.openxmlformats.org/officeDocument/2006/customXml" ds:itemID="{17831732-8717-40F8-9926-173B9B8B74B9}">
+<ds:datastoreItem xmlns:ds="http://schemas.openxmlformats.org/officeDocument/2006/customXml" ds:itemID="{70EE452A-AFFC-4F48-B8A0-6E278AC1EDFC}">
   <ds:schemaRefs>
     <ds:schemaRef ds:uri="http://schemas.openxmlformats.org/officeDocument/2006/bibliography"/>
   </ds:schemaRefs>

</xml_diff>